<commit_message>
agregados cambios al docx del ProblemaC y correción a un if de código :eyes:
:eyes: toca tener cuidado
:page_facing_up: debo terminar el documento
</commit_message>
<xml_diff>
--- a/Documentos Proyecto Dalgo/ProblemaC.docx
+++ b/Documentos Proyecto Dalgo/ProblemaC.docx
@@ -1,6 +1,6 @@
 
 <file path=word/document.xml><?xml version="1.0" encoding="utf-8"?>
-<w:document xmlns:wpc="http://schemas.microsoft.com/office/word/2010/wordprocessingCanvas" xmlns:mc="http://schemas.openxmlformats.org/markup-compatibility/2006" xmlns:o="urn:schemas-microsoft-com:office:office" xmlns:r="http://schemas.openxmlformats.org/officeDocument/2006/relationships" xmlns:m="http://schemas.openxmlformats.org/officeDocument/2006/math" xmlns:v="urn:schemas-microsoft-com:vml" xmlns:wp14="http://schemas.microsoft.com/office/word/2010/wordprocessingDrawing" xmlns:wp="http://schemas.openxmlformats.org/drawingml/2006/wordprocessingDrawing" xmlns:w10="urn:schemas-microsoft-com:office:word" xmlns:w="http://schemas.openxmlformats.org/wordprocessingml/2006/main" xmlns:w14="http://schemas.microsoft.com/office/word/2010/wordml" xmlns:w15="http://schemas.microsoft.com/office/word/2012/wordml" xmlns:wpg="http://schemas.microsoft.com/office/word/2010/wordprocessingGroup" xmlns:wpi="http://schemas.microsoft.com/office/word/2010/wordprocessingInk" xmlns:wne="http://schemas.microsoft.com/office/word/2006/wordml" xmlns:wps="http://schemas.microsoft.com/office/word/2010/wordprocessingShape" mc:Ignorable="w14 w15 wp14">
+<w:document xmlns:wpc="http://schemas.microsoft.com/office/word/2010/wordprocessingCanvas" xmlns:cx="http://schemas.microsoft.com/office/drawing/2014/chartex" xmlns:cx1="http://schemas.microsoft.com/office/drawing/2015/9/8/chartex" xmlns:cx2="http://schemas.microsoft.com/office/drawing/2015/10/21/chartex" xmlns:mc="http://schemas.openxmlformats.org/markup-compatibility/2006" xmlns:o="urn:schemas-microsoft-com:office:office" xmlns:r="http://schemas.openxmlformats.org/officeDocument/2006/relationships" xmlns:m="http://schemas.openxmlformats.org/officeDocument/2006/math" xmlns:v="urn:schemas-microsoft-com:vml" xmlns:wp14="http://schemas.microsoft.com/office/word/2010/wordprocessingDrawing" xmlns:wp="http://schemas.openxmlformats.org/drawingml/2006/wordprocessingDrawing" xmlns:w10="urn:schemas-microsoft-com:office:word" xmlns:w="http://schemas.openxmlformats.org/wordprocessingml/2006/main" xmlns:w14="http://schemas.microsoft.com/office/word/2010/wordml" xmlns:w15="http://schemas.microsoft.com/office/word/2012/wordml" xmlns:w16se="http://schemas.microsoft.com/office/word/2015/wordml/symex" xmlns:wpg="http://schemas.microsoft.com/office/word/2010/wordprocessingGroup" xmlns:wpi="http://schemas.microsoft.com/office/word/2010/wordprocessingInk" xmlns:wne="http://schemas.microsoft.com/office/word/2006/wordml" xmlns:wps="http://schemas.microsoft.com/office/word/2010/wordprocessingShape" mc:Ignorable="w14 w15 w16se wp14">
   <w:body>
     <w:p>
       <w:pPr>
@@ -14,96 +14,2157 @@
           <w:lang w:val="es-ES"/>
         </w:rPr>
         <w:t>Problema C</w:t>
+      </w:r>
+    </w:p>
+    <w:p>
+      <w:pPr>
+        <w:rPr>
+          <w:lang w:val="es-ES"/>
+        </w:rPr>
+      </w:pPr>
+      <w:r>
+        <w:rPr>
+          <w:lang w:val="es-ES"/>
+        </w:rPr>
+        <w:t xml:space="preserve">Ricardo Enrique </w:t>
+      </w:r>
+      <w:r>
+        <w:rPr>
+          <w:lang w:val="es-ES"/>
+        </w:rPr>
+        <w:t>González</w:t>
+      </w:r>
+    </w:p>
+    <w:p>
+      <w:pPr>
+        <w:rPr>
+          <w:lang w:val="es-ES"/>
+        </w:rPr>
+      </w:pPr>
+      <w:r>
+        <w:rPr>
+          <w:lang w:val="es-ES"/>
+        </w:rPr>
+        <w:t>Camilo</w:t>
+      </w:r>
+      <w:r>
+        <w:rPr>
+          <w:lang w:val="es-ES"/>
+        </w:rPr>
+        <w:tab/>
+      </w:r>
+      <w:r>
+        <w:rPr>
+          <w:lang w:val="es-ES"/>
+        </w:rPr>
+        <w:t>Zambrano</w:t>
+      </w:r>
+    </w:p>
+    <w:p>
+      <w:pPr>
+        <w:rPr>
+          <w:lang w:val="es-ES"/>
+        </w:rPr>
+      </w:pPr>
+      <w:r>
+        <w:rPr>
+          <w:lang w:val="es-ES"/>
+        </w:rPr>
+        <w:t>201425733</w:t>
+      </w:r>
+    </w:p>
+    <w:p>
+      <w:pPr>
+        <w:rPr>
+          <w:rFonts w:cstheme="minorHAnsi"/>
+          <w:lang w:val="es-ES"/>
+        </w:rPr>
+      </w:pPr>
+      <w:r>
+        <w:rPr>
+          <w:rFonts w:cstheme="minorHAnsi"/>
+          <w:lang w:val="es-ES"/>
+        </w:rPr>
+        <w:t>201515438</w:t>
+      </w:r>
+    </w:p>
+    <w:p>
+      <w:pPr>
+        <w:rPr>
+          <w:rFonts w:cstheme="minorHAnsi"/>
+          <w:lang w:val="es-ES"/>
+        </w:rPr>
+      </w:pPr>
+    </w:p>
+    <w:p>
+      <w:pPr>
+        <w:pStyle w:val="Prrafodelista"/>
+        <w:numPr>
+          <w:ilvl w:val="0"/>
+          <w:numId w:val="1"/>
+        </w:numPr>
+        <w:jc w:val="both"/>
+        <w:rPr>
+          <w:rFonts w:cstheme="minorHAnsi"/>
+          <w:lang w:val="es-ES"/>
+        </w:rPr>
+      </w:pPr>
+      <w:r>
+        <w:rPr>
+          <w:rFonts w:cstheme="minorHAnsi"/>
+          <w:lang w:val="es-ES"/>
+        </w:rPr>
+        <w:t xml:space="preserve">El algoritmo </w:t>
+      </w:r>
+      <w:r>
+        <w:rPr>
+          <w:rFonts w:cstheme="minorHAnsi"/>
+          <w:lang w:val="es-ES"/>
+        </w:rPr>
+        <w:t>cuenta con tres ciclos. El primero, es encargado de repetirse para tomar la siguiente imagen de entrada con sus tamaños y los otros dos se encargan de tomar los tamaños y la imagen para calcular la respuesta de esa imagen en cuestión. En general el primer ciclo no es</w:t>
+      </w:r>
+      <w:r>
+        <w:rPr>
+          <w:rFonts w:cstheme="minorHAnsi"/>
+          <w:lang w:val="es-ES"/>
+        </w:rPr>
+        <w:t xml:space="preserve"> tan importante, solo se ejecuta una vez para cada imagen de la entrada, en cambio, los otros dos ciclos son los que más peso tienen en la ejecución del programa y los que al final permiten calcular si la mayor cantidad de pixeles blancos seguidos se encontraban en una fila (“H” en la salida) o en una columna (“V” en la salida). A continuación, se provee el código en GCL de los dos ciclos utilizados en el cálculo de la respuesta en donde los píxeles de entrada son vistos como una matriz de m filas y n columnas.</w:t>
+      </w:r>
+    </w:p>
+    <w:p>
+      <w:pPr>
+        <w:rPr>
+          <w:rFonts w:ascii="Consolas" w:hAnsi="Consolas" w:cs="Consolas"/>
+          <w:sz w:val="20"/>
+          <w:szCs w:val="20"/>
+          <w:lang w:val="es-ES"/>
+        </w:rPr>
+      </w:pPr>
+      <w:r>
+        <w:rPr>
+          <w:rFonts w:ascii="Consolas" w:hAnsi="Consolas" w:cs="Consolas"/>
+          <w:sz w:val="20"/>
+          <w:szCs w:val="20"/>
+          <w:lang w:val="es-ES"/>
+        </w:rPr>
+        <w:t>[</w:t>
+      </w:r>
+      <w:r>
+        <w:rPr>
+          <w:rFonts w:ascii="Consolas" w:hAnsi="Consolas" w:cs="Consolas"/>
+          <w:sz w:val="20"/>
+          <w:szCs w:val="20"/>
+          <w:lang w:val="es-ES"/>
+        </w:rPr>
+        <w:t>| {CTX: B[0..m,0..n]</w:t>
+      </w:r>
+      <w:r>
+        <w:rPr>
+          <w:rFonts w:ascii="Consolas" w:hAnsi="Consolas" w:cs="Consolas"/>
+          <w:sz w:val="20"/>
+          <w:szCs w:val="20"/>
+          <w:lang w:val="es-ES"/>
+        </w:rPr>
+        <w:t>:{1</w:t>
+      </w:r>
+      <w:r>
+        <w:rPr>
+          <w:rFonts w:ascii="Cambria Math" w:hAnsi="Cambria Math" w:cs="Cambria Math"/>
+          <w:color w:val="000000"/>
+          <w:sz w:val="20"/>
+          <w:szCs w:val="20"/>
+          <w:lang w:val="es-ES"/>
+        </w:rPr>
+        <w:t>⋀</w:t>
+      </w:r>
+      <w:r>
+        <w:rPr>
+          <w:rFonts w:ascii="Consolas" w:hAnsi="Consolas" w:cs="Consolas"/>
+          <w:sz w:val="20"/>
+          <w:szCs w:val="20"/>
+          <w:lang w:val="es-ES"/>
+        </w:rPr>
+        <w:t>0} , m,n:nat</w:t>
+      </w:r>
+      <w:r>
+        <w:rPr>
+          <w:rFonts w:ascii="Consolas" w:hAnsi="Consolas" w:cs="Consolas"/>
+          <w:sz w:val="20"/>
+          <w:szCs w:val="20"/>
+          <w:lang w:val="es-ES"/>
+        </w:rPr>
+        <w:t>}</w:t>
+      </w:r>
+    </w:p>
+    <w:p>
+      <w:pPr>
+        <w:rPr>
+          <w:rFonts w:ascii="Consolas" w:hAnsi="Consolas" w:cs="Consolas"/>
+          <w:sz w:val="20"/>
+          <w:szCs w:val="20"/>
+        </w:rPr>
+      </w:pPr>
+      <w:r>
+        <w:rPr>
+          <w:rFonts w:ascii="Consolas" w:hAnsi="Consolas" w:cs="Consolas"/>
+          <w:sz w:val="20"/>
+          <w:szCs w:val="20"/>
+        </w:rPr>
+        <w:t>actual,maxC,maxV</w:t>
+      </w:r>
+      <w:r>
+        <w:rPr>
+          <w:rFonts w:ascii="Consolas" w:hAnsi="Consolas" w:cs="Consolas"/>
+          <w:sz w:val="20"/>
+          <w:szCs w:val="20"/>
+        </w:rPr>
+        <w:t>,</w:t>
+      </w:r>
+      <w:r>
+        <w:rPr>
+          <w:rFonts w:ascii="Consolas" w:hAnsi="Consolas" w:cs="Consolas"/>
+          <w:sz w:val="20"/>
+          <w:szCs w:val="20"/>
+        </w:rPr>
+        <w:t>i</w:t>
+      </w:r>
+      <w:r>
+        <w:rPr>
+          <w:rFonts w:ascii="Consolas" w:hAnsi="Consolas" w:cs="Consolas"/>
+          <w:sz w:val="20"/>
+          <w:szCs w:val="20"/>
+        </w:rPr>
+        <w:t>,j</w:t>
+      </w:r>
+      <w:r>
+        <w:rPr>
+          <w:rFonts w:ascii="Consolas" w:hAnsi="Consolas" w:cs="Consolas"/>
+          <w:sz w:val="20"/>
+          <w:szCs w:val="20"/>
+        </w:rPr>
+        <w:t>:= 0,0,0,0,0;</w:t>
+      </w:r>
+    </w:p>
+    <w:p>
+      <w:pPr>
+        <w:rPr>
+          <w:rFonts w:ascii="Consolas" w:hAnsi="Consolas" w:cs="Consolas"/>
+          <w:sz w:val="20"/>
+          <w:szCs w:val="20"/>
+          <w:lang w:val="es-CO"/>
+        </w:rPr>
+      </w:pPr>
+      <w:r>
+        <w:rPr>
+          <w:rFonts w:ascii="Consolas" w:hAnsi="Consolas" w:cs="Consolas"/>
+          <w:sz w:val="20"/>
+          <w:szCs w:val="20"/>
+          <w:lang w:val="es-CO"/>
+        </w:rPr>
+        <w:t>V[</w:t>
+      </w:r>
+      <w:proofErr w:type="gramStart"/>
+      <w:r>
+        <w:rPr>
+          <w:rFonts w:ascii="Consolas" w:hAnsi="Consolas" w:cs="Consolas"/>
+          <w:sz w:val="20"/>
+          <w:szCs w:val="20"/>
+          <w:lang w:val="es-CO"/>
+        </w:rPr>
+        <w:t>0..</w:t>
+      </w:r>
+      <w:proofErr w:type="gramEnd"/>
+      <w:r>
+        <w:rPr>
+          <w:rFonts w:ascii="Consolas" w:hAnsi="Consolas" w:cs="Consolas"/>
+          <w:sz w:val="20"/>
+          <w:szCs w:val="20"/>
+          <w:lang w:val="es-CO"/>
+        </w:rPr>
+        <w:t>n</w:t>
+      </w:r>
+      <w:r>
+        <w:rPr>
+          <w:rFonts w:ascii="Consolas" w:hAnsi="Consolas" w:cs="Consolas"/>
+          <w:sz w:val="20"/>
+          <w:szCs w:val="20"/>
+          <w:lang w:val="es-CO"/>
+        </w:rPr>
+        <w:t>,0..1]:=0; {vector para guardar la cantidad de 1’s en cada columna.}</w:t>
+      </w:r>
+    </w:p>
+    <w:p>
+      <w:pPr>
+        <w:rPr>
+          <w:rFonts w:ascii="Consolas" w:hAnsi="Consolas" w:cs="Consolas"/>
+          <w:sz w:val="20"/>
+          <w:szCs w:val="20"/>
+          <w:lang w:val="es-CO"/>
+        </w:rPr>
+      </w:pPr>
+      <w:r>
+        <w:rPr>
+          <w:rFonts w:ascii="Consolas" w:hAnsi="Consolas" w:cs="Consolas"/>
+          <w:sz w:val="20"/>
+          <w:szCs w:val="20"/>
+          <w:lang w:val="es-CO"/>
+        </w:rPr>
+        <w:t>{</w:t>
+      </w:r>
+      <w:proofErr w:type="spellStart"/>
+      <w:r>
+        <w:rPr>
+          <w:rFonts w:ascii="Consolas" w:hAnsi="Consolas" w:cs="Consolas"/>
+          <w:sz w:val="20"/>
+          <w:szCs w:val="20"/>
+          <w:lang w:val="es-CO"/>
+        </w:rPr>
+        <w:t>Inv</w:t>
+      </w:r>
+      <w:proofErr w:type="spellEnd"/>
+      <w:r>
+        <w:rPr>
+          <w:rFonts w:ascii="Consolas" w:hAnsi="Consolas" w:cs="Consolas"/>
+          <w:sz w:val="20"/>
+          <w:szCs w:val="20"/>
+          <w:lang w:val="es-CO"/>
+        </w:rPr>
+        <w:t xml:space="preserve"> I1:0&lt;i&lt;m </w:t>
+      </w:r>
+      <w:r>
+        <w:rPr>
+          <w:rFonts w:ascii="Cambria Math" w:hAnsi="Cambria Math" w:cs="Cambria Math"/>
+          <w:color w:val="000000"/>
+          <w:sz w:val="20"/>
+          <w:szCs w:val="20"/>
+          <w:lang w:val="es-CO"/>
+        </w:rPr>
+        <w:t>⋀</w:t>
+      </w:r>
+      <w:r>
+        <w:rPr>
+          <w:rFonts w:ascii="Consolas" w:hAnsi="Consolas" w:cs="Consolas"/>
+          <w:sz w:val="20"/>
+          <w:szCs w:val="20"/>
+          <w:lang w:val="es-CO"/>
+        </w:rPr>
+        <w:t xml:space="preserve"> 0&lt;j&lt;=n</w:t>
+      </w:r>
+      <w:r>
+        <w:rPr>
+          <w:rFonts w:ascii="Consolas" w:hAnsi="Consolas" w:cs="Consolas"/>
+          <w:sz w:val="20"/>
+          <w:szCs w:val="20"/>
+          <w:lang w:val="es-CO"/>
+        </w:rPr>
+        <w:t>, b[</w:t>
+      </w:r>
+      <w:proofErr w:type="spellStart"/>
+      <w:proofErr w:type="gramStart"/>
+      <w:r>
+        <w:rPr>
+          <w:rFonts w:ascii="Consolas" w:hAnsi="Consolas" w:cs="Consolas"/>
+          <w:sz w:val="20"/>
+          <w:szCs w:val="20"/>
+          <w:lang w:val="es-CO"/>
+        </w:rPr>
+        <w:t>i,j</w:t>
+      </w:r>
+      <w:proofErr w:type="spellEnd"/>
+      <w:proofErr w:type="gramEnd"/>
+      <w:r>
+        <w:rPr>
+          <w:rFonts w:ascii="Consolas" w:hAnsi="Consolas" w:cs="Consolas"/>
+          <w:sz w:val="20"/>
+          <w:szCs w:val="20"/>
+          <w:lang w:val="es-CO"/>
+        </w:rPr>
+        <w:t>] se está procesando y es necesario procesar lo que queda de b[0..m,0..n]</w:t>
+      </w:r>
+      <w:r>
+        <w:rPr>
+          <w:rFonts w:ascii="Consolas" w:hAnsi="Consolas" w:cs="Consolas"/>
+          <w:sz w:val="20"/>
+          <w:szCs w:val="20"/>
+          <w:lang w:val="es-CO"/>
+        </w:rPr>
+        <w:t>}</w:t>
+      </w:r>
+    </w:p>
+    <w:p>
+      <w:pPr>
+        <w:rPr>
+          <w:rFonts w:ascii="Consolas" w:hAnsi="Consolas" w:cs="Consolas"/>
+          <w:sz w:val="20"/>
+          <w:szCs w:val="20"/>
+          <w:lang w:val="es-CO"/>
+        </w:rPr>
+      </w:pPr>
+      <w:r>
+        <w:rPr>
+          <w:rFonts w:ascii="Consolas" w:hAnsi="Consolas" w:cs="Consolas"/>
+          <w:sz w:val="20"/>
+          <w:szCs w:val="20"/>
+          <w:lang w:val="es-CO"/>
+        </w:rPr>
+        <w:t>{Cota: m-i}</w:t>
+      </w:r>
+    </w:p>
+    <w:p>
+      <w:pPr>
+        <w:rPr>
+          <w:rFonts w:ascii="Consolas" w:hAnsi="Consolas" w:cs="Consolas"/>
+          <w:sz w:val="20"/>
+          <w:szCs w:val="20"/>
+        </w:rPr>
+      </w:pPr>
+      <w:r>
+        <w:rPr>
+          <w:rFonts w:ascii="Consolas" w:hAnsi="Consolas" w:cs="Consolas"/>
+          <w:sz w:val="20"/>
+          <w:szCs w:val="20"/>
+        </w:rPr>
+        <w:t xml:space="preserve">do </w:t>
+      </w:r>
+      <w:proofErr w:type="spellStart"/>
+      <w:r>
+        <w:rPr>
+          <w:rFonts w:ascii="Consolas" w:hAnsi="Consolas" w:cs="Consolas"/>
+          <w:sz w:val="20"/>
+          <w:szCs w:val="20"/>
+        </w:rPr>
+        <w:t>i</w:t>
+      </w:r>
+      <w:proofErr w:type="spellEnd"/>
+      <w:r>
+        <w:rPr>
+          <w:rFonts w:ascii="Consolas" w:hAnsi="Consolas" w:cs="Consolas"/>
+          <w:sz w:val="20"/>
+          <w:szCs w:val="20"/>
+        </w:rPr>
+        <w:t xml:space="preserve">&lt;m </w:t>
+      </w:r>
+      <w:r>
+        <w:rPr>
+          <w:rFonts w:ascii="Cambria Math" w:hAnsi="Cambria Math" w:cs="Cambria Math"/>
+          <w:color w:val="000000"/>
+          <w:sz w:val="20"/>
+          <w:szCs w:val="20"/>
+        </w:rPr>
+        <w:t>⋀</w:t>
+      </w:r>
+      <w:r>
+        <w:rPr>
+          <w:rFonts w:ascii="Consolas" w:hAnsi="Consolas" w:cs="Cambria Math"/>
+          <w:color w:val="000000"/>
+          <w:sz w:val="20"/>
+          <w:szCs w:val="20"/>
+        </w:rPr>
+        <w:t xml:space="preserve"> </w:t>
+      </w:r>
+      <w:r>
+        <w:rPr>
+          <w:rFonts w:ascii="Consolas" w:hAnsi="Consolas" w:cs="Consolas"/>
+          <w:sz w:val="20"/>
+          <w:szCs w:val="20"/>
+        </w:rPr>
+        <w:t>j&lt;=n</w:t>
+      </w:r>
+      <w:r>
+        <w:rPr>
+          <w:rFonts w:ascii="Consolas" w:hAnsi="Consolas" w:cs="Consolas"/>
+          <w:sz w:val="20"/>
+          <w:szCs w:val="20"/>
+        </w:rPr>
+        <w:t xml:space="preserve"> </w:t>
+      </w:r>
+      <w:r>
+        <w:rPr>
+          <w:rFonts w:ascii="Cambria Math" w:hAnsi="Cambria Math" w:cs="Cambria Math"/>
+          <w:color w:val="000000"/>
+          <w:sz w:val="20"/>
+          <w:szCs w:val="20"/>
+        </w:rPr>
+        <w:t>⟶</w:t>
+      </w:r>
+      <w:r>
+        <w:rPr>
+          <w:rFonts w:ascii="Consolas" w:hAnsi="Consolas" w:cs="Consolas"/>
+          <w:sz w:val="20"/>
+          <w:szCs w:val="20"/>
+        </w:rPr>
+        <w:t xml:space="preserve"> if j&lt;n</w:t>
+      </w:r>
+      <w:r>
+        <w:rPr>
+          <w:rFonts w:ascii="Cambria Math" w:hAnsi="Cambria Math" w:cs="Cambria Math"/>
+          <w:color w:val="000000"/>
+          <w:sz w:val="20"/>
+          <w:szCs w:val="20"/>
+        </w:rPr>
+        <w:t>⟶</w:t>
+      </w:r>
+      <w:r>
+        <w:rPr>
+          <w:rFonts w:ascii="Cambria Math" w:hAnsi="Cambria Math" w:cs="Cambria Math"/>
+          <w:color w:val="000000"/>
+          <w:sz w:val="20"/>
+          <w:szCs w:val="20"/>
+        </w:rPr>
+        <w:t xml:space="preserve"> </w:t>
+      </w:r>
+      <w:r>
+        <w:rPr>
+          <w:rFonts w:ascii="Consolas" w:hAnsi="Consolas" w:cs="Consolas"/>
+          <w:sz w:val="20"/>
+          <w:szCs w:val="20"/>
+        </w:rPr>
+        <w:t>if</w:t>
+      </w:r>
+      <w:r>
+        <w:rPr>
+          <w:rFonts w:ascii="Consolas" w:hAnsi="Consolas" w:cs="Consolas"/>
+          <w:sz w:val="20"/>
+          <w:szCs w:val="20"/>
+        </w:rPr>
+        <w:t xml:space="preserve"> </w:t>
+      </w:r>
+      <w:r>
+        <w:rPr>
+          <w:rFonts w:ascii="Consolas" w:hAnsi="Consolas" w:cs="Consolas"/>
+          <w:sz w:val="20"/>
+          <w:szCs w:val="20"/>
+        </w:rPr>
+        <w:t>b[</w:t>
+      </w:r>
+      <w:proofErr w:type="gramStart"/>
+      <w:r>
+        <w:rPr>
+          <w:rFonts w:ascii="Consolas" w:hAnsi="Consolas" w:cs="Consolas"/>
+          <w:sz w:val="20"/>
+          <w:szCs w:val="20"/>
+        </w:rPr>
+        <w:t>i,j</w:t>
+      </w:r>
+      <w:proofErr w:type="gramEnd"/>
+      <w:r>
+        <w:rPr>
+          <w:rFonts w:ascii="Consolas" w:hAnsi="Consolas" w:cs="Consolas"/>
+          <w:sz w:val="20"/>
+          <w:szCs w:val="20"/>
+        </w:rPr>
+        <w:t xml:space="preserve">]=1 </w:t>
+      </w:r>
+      <w:r>
+        <w:rPr>
+          <w:rFonts w:ascii="Cambria Math" w:hAnsi="Cambria Math" w:cs="Cambria Math"/>
+          <w:color w:val="000000"/>
+          <w:sz w:val="20"/>
+          <w:szCs w:val="20"/>
+        </w:rPr>
+        <w:t>⟶</w:t>
+      </w:r>
+      <w:r>
+        <w:rPr>
+          <w:rFonts w:ascii="Consolas" w:hAnsi="Consolas" w:cs="Consolas"/>
+          <w:sz w:val="20"/>
+          <w:szCs w:val="20"/>
+        </w:rPr>
+        <w:t>actual,v[j,1],j:=actual+1,</w:t>
+      </w:r>
+      <w:r>
+        <w:rPr>
+          <w:rFonts w:ascii="Consolas" w:hAnsi="Consolas" w:cs="Consolas"/>
+          <w:sz w:val="20"/>
+          <w:szCs w:val="20"/>
+        </w:rPr>
+        <w:t>v[j,1]</w:t>
+      </w:r>
+      <w:r>
+        <w:rPr>
+          <w:rFonts w:ascii="Consolas" w:hAnsi="Consolas" w:cs="Consolas"/>
+          <w:sz w:val="20"/>
+          <w:szCs w:val="20"/>
+        </w:rPr>
+        <w:t>+1,j+1;</w:t>
+      </w:r>
+    </w:p>
+    <w:p>
+      <w:pPr>
+        <w:rPr>
+          <w:rFonts w:ascii="Consolas" w:hAnsi="Consolas" w:cs="Cambria Math"/>
+          <w:color w:val="000000"/>
+          <w:sz w:val="20"/>
+          <w:szCs w:val="20"/>
+        </w:rPr>
+      </w:pPr>
+      <w:r>
+        <w:rPr>
+          <w:rFonts w:ascii="Consolas" w:hAnsi="Consolas" w:cs="Consolas"/>
+          <w:sz w:val="20"/>
+          <w:szCs w:val="20"/>
+        </w:rPr>
+        <w:tab/>
+      </w:r>
+      <w:r>
+        <w:rPr>
+          <w:rFonts w:ascii="Consolas" w:hAnsi="Consolas" w:cs="Consolas"/>
+          <w:sz w:val="20"/>
+          <w:szCs w:val="20"/>
+        </w:rPr>
+        <w:tab/>
+      </w:r>
+      <w:r>
+        <w:rPr>
+          <w:rFonts w:ascii="Consolas" w:hAnsi="Consolas" w:cs="Consolas"/>
+          <w:sz w:val="20"/>
+          <w:szCs w:val="20"/>
+        </w:rPr>
+        <w:tab/>
+      </w:r>
+      <w:r>
+        <w:rPr>
+          <w:rFonts w:ascii="Consolas" w:hAnsi="Consolas" w:cs="Consolas"/>
+          <w:sz w:val="20"/>
+          <w:szCs w:val="20"/>
+        </w:rPr>
+        <w:tab/>
+        <w:t>[] b[</w:t>
+      </w:r>
+      <w:proofErr w:type="gramStart"/>
+      <w:r>
+        <w:rPr>
+          <w:rFonts w:ascii="Consolas" w:hAnsi="Consolas" w:cs="Consolas"/>
+          <w:sz w:val="20"/>
+          <w:szCs w:val="20"/>
+        </w:rPr>
+        <w:t>i</w:t>
+      </w:r>
+      <w:r>
+        <w:rPr>
+          <w:rFonts w:ascii="Consolas" w:hAnsi="Consolas" w:cs="Consolas"/>
+          <w:sz w:val="20"/>
+          <w:szCs w:val="20"/>
+        </w:rPr>
+        <w:t>,j</w:t>
+      </w:r>
+      <w:proofErr w:type="gramEnd"/>
+      <w:r>
+        <w:rPr>
+          <w:rFonts w:ascii="Consolas" w:hAnsi="Consolas" w:cs="Consolas"/>
+          <w:sz w:val="20"/>
+          <w:szCs w:val="20"/>
+        </w:rPr>
+        <w:t>]</w:t>
+      </w:r>
+      <w:r>
+        <w:rPr>
+          <w:rFonts w:ascii="Consolas" w:hAnsi="Consolas" w:cs="Consolas"/>
+          <w:sz w:val="20"/>
+          <w:szCs w:val="20"/>
+        </w:rPr>
+        <w:t>=0</w:t>
+      </w:r>
+      <w:r>
+        <w:rPr>
+          <w:rFonts w:ascii="Cambria Math" w:hAnsi="Cambria Math" w:cs="Cambria Math"/>
+          <w:color w:val="000000"/>
+          <w:sz w:val="20"/>
+          <w:szCs w:val="20"/>
+        </w:rPr>
+        <w:t>⟶</w:t>
+      </w:r>
+      <w:r>
+        <w:rPr>
+          <w:rFonts w:ascii="Consolas" w:hAnsi="Consolas" w:cs="Cambria Math"/>
+          <w:color w:val="000000"/>
+          <w:sz w:val="20"/>
+          <w:szCs w:val="20"/>
+        </w:rPr>
+        <w:t>if</w:t>
+      </w:r>
+      <w:r>
+        <w:rPr>
+          <w:rFonts w:ascii="Consolas" w:hAnsi="Consolas" w:cs="Cambria Math"/>
+          <w:color w:val="000000"/>
+          <w:sz w:val="20"/>
+          <w:szCs w:val="20"/>
+        </w:rPr>
+        <w:t xml:space="preserve"> v[j,0]&lt;v[j,1]</w:t>
+      </w:r>
+      <w:r>
+        <w:rPr>
+          <w:rFonts w:ascii="Cambria Math" w:hAnsi="Cambria Math" w:cs="Cambria Math"/>
+          <w:color w:val="000000"/>
+          <w:sz w:val="20"/>
+          <w:szCs w:val="20"/>
+        </w:rPr>
+        <w:t>⟶</w:t>
+      </w:r>
+      <w:r>
+        <w:rPr>
+          <w:rFonts w:ascii="Consolas" w:hAnsi="Consolas" w:cs="Cambria Math"/>
+          <w:color w:val="000000"/>
+          <w:sz w:val="20"/>
+          <w:szCs w:val="20"/>
+        </w:rPr>
+        <w:t>v[j,0]</w:t>
+      </w:r>
+      <w:r>
+        <w:rPr>
+          <w:rFonts w:ascii="Consolas" w:hAnsi="Consolas" w:cs="Cambria Math"/>
+          <w:color w:val="000000"/>
+          <w:sz w:val="20"/>
+          <w:szCs w:val="20"/>
+        </w:rPr>
+        <w:t>:=</w:t>
+      </w:r>
+      <w:r>
+        <w:rPr>
+          <w:rFonts w:ascii="Consolas" w:hAnsi="Consolas" w:cs="Cambria Math"/>
+          <w:color w:val="000000"/>
+          <w:sz w:val="20"/>
+          <w:szCs w:val="20"/>
+        </w:rPr>
+        <w:t>v[j,1]</w:t>
+      </w:r>
+      <w:r>
+        <w:rPr>
+          <w:rFonts w:ascii="Consolas" w:hAnsi="Consolas" w:cs="Cambria Math"/>
+          <w:color w:val="000000"/>
+          <w:sz w:val="20"/>
+          <w:szCs w:val="20"/>
+        </w:rPr>
+        <w:t xml:space="preserve"> </w:t>
+      </w:r>
+      <w:r>
+        <w:rPr>
+          <w:rFonts w:ascii="Consolas" w:hAnsi="Consolas" w:cs="Cambria Math"/>
+          <w:color w:val="000000"/>
+          <w:sz w:val="20"/>
+          <w:szCs w:val="20"/>
+        </w:rPr>
+        <w:t xml:space="preserve">fi </w:t>
+      </w:r>
+      <w:r>
+        <w:rPr>
+          <w:rFonts w:ascii="Consolas" w:hAnsi="Consolas" w:cs="Cambria Math"/>
+          <w:color w:val="000000"/>
+          <w:sz w:val="20"/>
+          <w:szCs w:val="20"/>
+        </w:rPr>
+        <w:t>v[j,0]:=</w:t>
+      </w:r>
+      <w:r>
+        <w:rPr>
+          <w:rFonts w:ascii="Consolas" w:hAnsi="Consolas" w:cs="Cambria Math"/>
+          <w:color w:val="000000"/>
+          <w:sz w:val="20"/>
+          <w:szCs w:val="20"/>
+        </w:rPr>
+        <w:t>0</w:t>
+      </w:r>
+      <w:r>
+        <w:rPr>
+          <w:rFonts w:ascii="Consolas" w:hAnsi="Consolas" w:cs="Cambria Math"/>
+          <w:color w:val="000000"/>
+          <w:sz w:val="20"/>
+          <w:szCs w:val="20"/>
+        </w:rPr>
+        <w:t>;</w:t>
+      </w:r>
+    </w:p>
+    <w:p>
+      <w:pPr>
+        <w:rPr>
+          <w:rFonts w:ascii="Consolas" w:hAnsi="Consolas" w:cs="Consolas"/>
+          <w:sz w:val="20"/>
+          <w:szCs w:val="20"/>
+        </w:rPr>
+      </w:pPr>
+      <w:r>
+        <w:rPr>
+          <w:rFonts w:ascii="Consolas" w:hAnsi="Consolas" w:cs="Cambria Math"/>
+          <w:color w:val="000000"/>
+          <w:sz w:val="20"/>
+          <w:szCs w:val="20"/>
+        </w:rPr>
+        <w:tab/>
+      </w:r>
+      <w:r>
+        <w:rPr>
+          <w:rFonts w:ascii="Consolas" w:hAnsi="Consolas" w:cs="Cambria Math"/>
+          <w:color w:val="000000"/>
+          <w:sz w:val="20"/>
+          <w:szCs w:val="20"/>
+        </w:rPr>
+        <w:tab/>
+      </w:r>
+      <w:r>
+        <w:rPr>
+          <w:rFonts w:ascii="Consolas" w:hAnsi="Consolas" w:cs="Cambria Math"/>
+          <w:color w:val="000000"/>
+          <w:sz w:val="20"/>
+          <w:szCs w:val="20"/>
+        </w:rPr>
+        <w:tab/>
+      </w:r>
+      <w:r>
+        <w:rPr>
+          <w:rFonts w:ascii="Consolas" w:hAnsi="Consolas" w:cs="Cambria Math"/>
+          <w:color w:val="000000"/>
+          <w:sz w:val="20"/>
+          <w:szCs w:val="20"/>
+        </w:rPr>
+        <w:tab/>
+        <w:t xml:space="preserve">   </w:t>
+      </w:r>
+      <w:r>
+        <w:rPr>
+          <w:rFonts w:ascii="Consolas" w:hAnsi="Consolas" w:cs="Cambria Math"/>
+          <w:color w:val="000000"/>
+          <w:sz w:val="20"/>
+          <w:szCs w:val="20"/>
+        </w:rPr>
+        <w:t>if maxC</w:t>
+      </w:r>
+      <w:r>
+        <w:rPr>
+          <w:rFonts w:ascii="Consolas" w:hAnsi="Consolas" w:cs="Cambria Math"/>
+          <w:color w:val="000000"/>
+          <w:sz w:val="20"/>
+          <w:szCs w:val="20"/>
+        </w:rPr>
+        <w:t>&lt;</w:t>
+      </w:r>
+      <w:proofErr w:type="spellStart"/>
+      <w:r>
+        <w:rPr>
+          <w:rFonts w:ascii="Consolas" w:hAnsi="Consolas" w:cs="Cambria Math"/>
+          <w:color w:val="000000"/>
+          <w:sz w:val="20"/>
+          <w:szCs w:val="20"/>
+        </w:rPr>
+        <w:t>actual</w:t>
+      </w:r>
+      <w:r>
+        <w:rPr>
+          <w:rFonts w:ascii="Cambria Math" w:hAnsi="Cambria Math" w:cs="Cambria Math"/>
+          <w:color w:val="000000"/>
+          <w:sz w:val="20"/>
+          <w:szCs w:val="20"/>
+        </w:rPr>
+        <w:t>⟶</w:t>
+      </w:r>
+      <w:proofErr w:type="gramStart"/>
+      <w:r>
+        <w:rPr>
+          <w:rFonts w:ascii="Consolas" w:hAnsi="Consolas" w:cs="Cambria Math"/>
+          <w:color w:val="000000"/>
+          <w:sz w:val="20"/>
+          <w:szCs w:val="20"/>
+        </w:rPr>
+        <w:t>max</w:t>
+      </w:r>
+      <w:r>
+        <w:rPr>
+          <w:rFonts w:ascii="Consolas" w:hAnsi="Consolas" w:cs="Cambria Math"/>
+          <w:color w:val="000000"/>
+          <w:sz w:val="20"/>
+          <w:szCs w:val="20"/>
+        </w:rPr>
+        <w:t>C</w:t>
+      </w:r>
+      <w:proofErr w:type="spellEnd"/>
+      <w:r>
+        <w:rPr>
+          <w:rFonts w:ascii="Consolas" w:hAnsi="Consolas" w:cs="Cambria Math"/>
+          <w:color w:val="000000"/>
+          <w:sz w:val="20"/>
+          <w:szCs w:val="20"/>
+        </w:rPr>
+        <w:t>:=</w:t>
+      </w:r>
+      <w:proofErr w:type="gramEnd"/>
+      <w:r>
+        <w:rPr>
+          <w:rFonts w:ascii="Consolas" w:hAnsi="Consolas" w:cs="Cambria Math"/>
+          <w:color w:val="000000"/>
+          <w:sz w:val="20"/>
+          <w:szCs w:val="20"/>
+        </w:rPr>
+        <w:t xml:space="preserve">actual </w:t>
+      </w:r>
+      <w:r>
+        <w:rPr>
+          <w:rFonts w:ascii="Consolas" w:hAnsi="Consolas" w:cs="Cambria Math"/>
+          <w:color w:val="000000"/>
+          <w:sz w:val="20"/>
+          <w:szCs w:val="20"/>
+        </w:rPr>
+        <w:t>fi</w:t>
+      </w:r>
+      <w:r>
+        <w:rPr>
+          <w:rFonts w:ascii="Consolas" w:hAnsi="Consolas" w:cs="Cambria Math"/>
+          <w:color w:val="000000"/>
+          <w:sz w:val="20"/>
+          <w:szCs w:val="20"/>
+        </w:rPr>
+        <w:t xml:space="preserve"> </w:t>
+      </w:r>
+      <w:proofErr w:type="spellStart"/>
+      <w:r>
+        <w:rPr>
+          <w:rFonts w:ascii="Consolas" w:hAnsi="Consolas" w:cs="Cambria Math"/>
+          <w:color w:val="000000"/>
+          <w:sz w:val="20"/>
+          <w:szCs w:val="20"/>
+        </w:rPr>
+        <w:t>actual,j</w:t>
+      </w:r>
+      <w:proofErr w:type="spellEnd"/>
+      <w:r>
+        <w:rPr>
+          <w:rFonts w:ascii="Consolas" w:hAnsi="Consolas" w:cs="Cambria Math"/>
+          <w:color w:val="000000"/>
+          <w:sz w:val="20"/>
+          <w:szCs w:val="20"/>
+        </w:rPr>
+        <w:t>:=0,0;</w:t>
+      </w:r>
+    </w:p>
+    <w:p>
+      <w:pPr>
+        <w:ind w:left="2160" w:firstLine="720"/>
+        <w:rPr>
+          <w:rFonts w:ascii="Consolas" w:hAnsi="Consolas" w:cs="Consolas"/>
+          <w:sz w:val="20"/>
+          <w:szCs w:val="20"/>
+        </w:rPr>
+      </w:pPr>
+      <w:r>
+        <w:rPr>
+          <w:rFonts w:ascii="Consolas" w:hAnsi="Consolas" w:cs="Consolas"/>
+          <w:sz w:val="20"/>
+          <w:szCs w:val="20"/>
+        </w:rPr>
+        <w:t>if</w:t>
+      </w:r>
+    </w:p>
+    <w:p>
+      <w:pPr>
+        <w:rPr>
+          <w:rFonts w:ascii="Consolas" w:hAnsi="Consolas" w:cs="Consolas"/>
+          <w:sz w:val="20"/>
+          <w:szCs w:val="20"/>
+        </w:rPr>
+      </w:pPr>
+      <w:r>
+        <w:rPr>
+          <w:rFonts w:ascii="Consolas" w:hAnsi="Consolas" w:cs="Consolas"/>
+          <w:sz w:val="20"/>
+          <w:szCs w:val="20"/>
+        </w:rPr>
+        <w:tab/>
+      </w:r>
+      <w:r>
+        <w:rPr>
+          <w:rFonts w:ascii="Consolas" w:hAnsi="Consolas" w:cs="Consolas"/>
+          <w:sz w:val="20"/>
+          <w:szCs w:val="20"/>
+        </w:rPr>
+        <w:tab/>
+        <w:t xml:space="preserve">    [] j=</w:t>
+      </w:r>
+      <w:proofErr w:type="spellStart"/>
+      <w:r>
+        <w:rPr>
+          <w:rFonts w:ascii="Consolas" w:hAnsi="Consolas" w:cs="Consolas"/>
+          <w:sz w:val="20"/>
+          <w:szCs w:val="20"/>
+        </w:rPr>
+        <w:t>n</w:t>
+      </w:r>
+      <w:r>
+        <w:rPr>
+          <w:rFonts w:ascii="Cambria Math" w:hAnsi="Cambria Math" w:cs="Cambria Math"/>
+          <w:color w:val="000000"/>
+          <w:sz w:val="20"/>
+          <w:szCs w:val="20"/>
+        </w:rPr>
+        <w:t>⟶</w:t>
+      </w:r>
+      <w:r>
+        <w:rPr>
+          <w:rFonts w:ascii="Consolas" w:hAnsi="Consolas" w:cs="Cambria Math"/>
+          <w:color w:val="000000"/>
+          <w:sz w:val="20"/>
+          <w:szCs w:val="20"/>
+        </w:rPr>
+        <w:t>if</w:t>
+      </w:r>
+      <w:proofErr w:type="spellEnd"/>
+      <w:r>
+        <w:rPr>
+          <w:rFonts w:ascii="Consolas" w:hAnsi="Consolas" w:cs="Cambria Math"/>
+          <w:color w:val="000000"/>
+          <w:sz w:val="20"/>
+          <w:szCs w:val="20"/>
+        </w:rPr>
+        <w:t xml:space="preserve"> </w:t>
+      </w:r>
+      <w:r>
+        <w:rPr>
+          <w:rFonts w:ascii="Consolas" w:hAnsi="Consolas" w:cs="Cambria Math"/>
+          <w:color w:val="000000"/>
+          <w:sz w:val="20"/>
+          <w:szCs w:val="20"/>
+        </w:rPr>
+        <w:t>maxC&lt;</w:t>
+      </w:r>
+      <w:proofErr w:type="spellStart"/>
+      <w:r>
+        <w:rPr>
+          <w:rFonts w:ascii="Consolas" w:hAnsi="Consolas" w:cs="Cambria Math"/>
+          <w:color w:val="000000"/>
+          <w:sz w:val="20"/>
+          <w:szCs w:val="20"/>
+        </w:rPr>
+        <w:t>actual</w:t>
+      </w:r>
+      <w:r>
+        <w:rPr>
+          <w:rFonts w:ascii="Cambria Math" w:hAnsi="Cambria Math" w:cs="Cambria Math"/>
+          <w:color w:val="000000"/>
+          <w:sz w:val="20"/>
+          <w:szCs w:val="20"/>
+        </w:rPr>
+        <w:t>⟶</w:t>
+      </w:r>
+      <w:proofErr w:type="gramStart"/>
+      <w:r>
+        <w:rPr>
+          <w:rFonts w:ascii="Consolas" w:hAnsi="Consolas" w:cs="Cambria Math"/>
+          <w:color w:val="000000"/>
+          <w:sz w:val="20"/>
+          <w:szCs w:val="20"/>
+        </w:rPr>
+        <w:t>max</w:t>
+      </w:r>
+      <w:r>
+        <w:rPr>
+          <w:rFonts w:ascii="Consolas" w:hAnsi="Consolas" w:cs="Cambria Math"/>
+          <w:color w:val="000000"/>
+          <w:sz w:val="20"/>
+          <w:szCs w:val="20"/>
+        </w:rPr>
+        <w:t>C</w:t>
+      </w:r>
+      <w:proofErr w:type="spellEnd"/>
+      <w:r>
+        <w:rPr>
+          <w:rFonts w:ascii="Consolas" w:hAnsi="Consolas" w:cs="Cambria Math"/>
+          <w:color w:val="000000"/>
+          <w:sz w:val="20"/>
+          <w:szCs w:val="20"/>
+        </w:rPr>
+        <w:t>:=</w:t>
+      </w:r>
+      <w:proofErr w:type="gramEnd"/>
+      <w:r>
+        <w:rPr>
+          <w:rFonts w:ascii="Consolas" w:hAnsi="Consolas" w:cs="Cambria Math"/>
+          <w:color w:val="000000"/>
+          <w:sz w:val="20"/>
+          <w:szCs w:val="20"/>
+        </w:rPr>
+        <w:t>actual</w:t>
+      </w:r>
+      <w:r>
+        <w:rPr>
+          <w:rFonts w:ascii="Consolas" w:hAnsi="Consolas" w:cs="Cambria Math"/>
+          <w:color w:val="000000"/>
+          <w:sz w:val="20"/>
+          <w:szCs w:val="20"/>
+        </w:rPr>
+        <w:t xml:space="preserve"> fi </w:t>
+      </w:r>
+      <w:proofErr w:type="spellStart"/>
+      <w:r>
+        <w:rPr>
+          <w:rFonts w:ascii="Consolas" w:hAnsi="Consolas" w:cs="Cambria Math"/>
+          <w:color w:val="000000"/>
+          <w:sz w:val="20"/>
+          <w:szCs w:val="20"/>
+        </w:rPr>
+        <w:t>actual,j</w:t>
+      </w:r>
+      <w:r>
+        <w:rPr>
+          <w:rFonts w:ascii="Consolas" w:hAnsi="Consolas" w:cs="Cambria Math"/>
+          <w:color w:val="000000"/>
+          <w:sz w:val="20"/>
+          <w:szCs w:val="20"/>
+        </w:rPr>
+        <w:t>,i</w:t>
+      </w:r>
+      <w:proofErr w:type="spellEnd"/>
+      <w:r>
+        <w:rPr>
+          <w:rFonts w:ascii="Consolas" w:hAnsi="Consolas" w:cs="Cambria Math"/>
+          <w:color w:val="000000"/>
+          <w:sz w:val="20"/>
+          <w:szCs w:val="20"/>
+        </w:rPr>
+        <w:t>:=0,0</w:t>
+      </w:r>
+      <w:r>
+        <w:rPr>
+          <w:rFonts w:ascii="Consolas" w:hAnsi="Consolas" w:cs="Cambria Math"/>
+          <w:color w:val="000000"/>
+          <w:sz w:val="20"/>
+          <w:szCs w:val="20"/>
+        </w:rPr>
+        <w:t>,i+1</w:t>
+      </w:r>
+      <w:r>
+        <w:rPr>
+          <w:rFonts w:ascii="Consolas" w:hAnsi="Consolas" w:cs="Cambria Math"/>
+          <w:color w:val="000000"/>
+          <w:sz w:val="20"/>
+          <w:szCs w:val="20"/>
+        </w:rPr>
+        <w:t>;</w:t>
+      </w:r>
+    </w:p>
+    <w:p>
+      <w:pPr>
+        <w:ind w:left="1440"/>
+        <w:rPr>
+          <w:rFonts w:ascii="Consolas" w:hAnsi="Consolas" w:cs="Consolas"/>
+          <w:sz w:val="20"/>
+          <w:szCs w:val="20"/>
+        </w:rPr>
+      </w:pPr>
+      <w:r>
+        <w:rPr>
+          <w:rFonts w:ascii="Consolas" w:hAnsi="Consolas" w:cs="Consolas"/>
+          <w:sz w:val="20"/>
+          <w:szCs w:val="20"/>
+        </w:rPr>
+        <w:t xml:space="preserve">    fi</w:t>
+      </w:r>
+    </w:p>
+    <w:p>
+      <w:pPr>
+        <w:rPr>
+          <w:rFonts w:ascii="Consolas" w:hAnsi="Consolas" w:cs="Consolas"/>
+          <w:sz w:val="20"/>
+          <w:szCs w:val="20"/>
+        </w:rPr>
+      </w:pPr>
+      <w:r>
+        <w:rPr>
+          <w:rFonts w:ascii="Consolas" w:hAnsi="Consolas" w:cs="Consolas"/>
+          <w:sz w:val="20"/>
+          <w:szCs w:val="20"/>
+        </w:rPr>
+        <w:t>od</w:t>
+      </w:r>
+    </w:p>
+    <w:p>
+      <w:pPr>
+        <w:rPr>
+          <w:rFonts w:ascii="Consolas" w:hAnsi="Consolas" w:cs="Consolas"/>
+          <w:sz w:val="20"/>
+          <w:szCs w:val="20"/>
+          <w:lang w:val="es-CO"/>
+        </w:rPr>
+      </w:pPr>
+      <w:r>
+        <w:rPr>
+          <w:rFonts w:ascii="Consolas" w:hAnsi="Consolas" w:cs="Consolas"/>
+          <w:sz w:val="20"/>
+          <w:szCs w:val="20"/>
+          <w:lang w:val="es-CO"/>
+        </w:rPr>
+        <w:t xml:space="preserve">{R1: </w:t>
+      </w:r>
+      <w:proofErr w:type="spellStart"/>
+      <w:r>
+        <w:rPr>
+          <w:rFonts w:ascii="Consolas" w:hAnsi="Consolas" w:cs="Consolas"/>
+          <w:sz w:val="20"/>
+          <w:szCs w:val="20"/>
+          <w:lang w:val="es-CO"/>
+        </w:rPr>
+        <w:t>maxC</w:t>
+      </w:r>
+      <w:proofErr w:type="spellEnd"/>
+      <w:r>
+        <w:rPr>
+          <w:rFonts w:ascii="Consolas" w:hAnsi="Consolas" w:cs="Consolas"/>
+          <w:sz w:val="20"/>
+          <w:szCs w:val="20"/>
+          <w:lang w:val="es-CO"/>
+        </w:rPr>
+        <w:t xml:space="preserve"> </w:t>
+      </w:r>
+      <w:r>
+        <w:rPr>
+          <w:rFonts w:ascii="Cambria Math" w:hAnsi="Cambria Math" w:cs="Cambria Math"/>
+          <w:color w:val="000000"/>
+          <w:sz w:val="20"/>
+          <w:szCs w:val="20"/>
+          <w:lang w:val="es-CO"/>
+        </w:rPr>
+        <w:t>⋀</w:t>
+      </w:r>
+      <w:r>
+        <w:rPr>
+          <w:rFonts w:ascii="Consolas" w:hAnsi="Consolas" w:cs="Cambria Math"/>
+          <w:color w:val="000000"/>
+          <w:sz w:val="20"/>
+          <w:szCs w:val="20"/>
+          <w:lang w:val="es-CO"/>
+        </w:rPr>
+        <w:t xml:space="preserve"> </w:t>
+      </w:r>
+      <w:proofErr w:type="gramStart"/>
+      <w:r>
+        <w:rPr>
+          <w:rFonts w:ascii="Consolas" w:hAnsi="Consolas" w:cs="Cambria Math"/>
+          <w:color w:val="000000"/>
+          <w:sz w:val="20"/>
+          <w:szCs w:val="20"/>
+          <w:lang w:val="es-CO"/>
+        </w:rPr>
+        <w:t>v[</w:t>
+      </w:r>
+      <w:proofErr w:type="gramEnd"/>
+      <w:r>
+        <w:rPr>
+          <w:rFonts w:ascii="Consolas" w:hAnsi="Consolas" w:cs="Cambria Math"/>
+          <w:color w:val="000000"/>
+          <w:sz w:val="20"/>
+          <w:szCs w:val="20"/>
+          <w:lang w:val="es-CO"/>
+        </w:rPr>
+        <w:t>0...n,0..1]:</w:t>
+      </w:r>
+      <w:proofErr w:type="spellStart"/>
+      <w:r>
+        <w:rPr>
+          <w:rFonts w:ascii="Consolas" w:hAnsi="Consolas" w:cs="Cambria Math"/>
+          <w:color w:val="000000"/>
+          <w:sz w:val="20"/>
+          <w:szCs w:val="20"/>
+          <w:lang w:val="es-CO"/>
+        </w:rPr>
+        <w:t>nat</w:t>
+      </w:r>
+      <w:proofErr w:type="spellEnd"/>
+      <w:r>
+        <w:rPr>
+          <w:rFonts w:ascii="Consolas" w:hAnsi="Consolas" w:cs="Consolas"/>
+          <w:sz w:val="20"/>
+          <w:szCs w:val="20"/>
+          <w:lang w:val="es-CO"/>
+        </w:rPr>
+        <w:t>}</w:t>
+      </w:r>
+    </w:p>
+    <w:p>
+      <w:pPr>
+        <w:rPr>
+          <w:rFonts w:ascii="Consolas" w:hAnsi="Consolas" w:cs="Consolas"/>
+          <w:sz w:val="20"/>
+          <w:szCs w:val="20"/>
+          <w:lang w:val="es-CO"/>
+        </w:rPr>
+      </w:pPr>
+      <w:proofErr w:type="gramStart"/>
+      <w:r>
+        <w:rPr>
+          <w:rFonts w:ascii="Consolas" w:hAnsi="Consolas" w:cs="Consolas"/>
+          <w:sz w:val="20"/>
+          <w:szCs w:val="20"/>
+          <w:lang w:val="es-CO"/>
+        </w:rPr>
+        <w:t>i:=</w:t>
+      </w:r>
+      <w:proofErr w:type="gramEnd"/>
+      <w:r>
+        <w:rPr>
+          <w:rFonts w:ascii="Consolas" w:hAnsi="Consolas" w:cs="Consolas"/>
+          <w:sz w:val="20"/>
+          <w:szCs w:val="20"/>
+          <w:lang w:val="es-CO"/>
+        </w:rPr>
+        <w:t>0;</w:t>
+      </w:r>
+    </w:p>
+    <w:p>
+      <w:pPr>
+        <w:rPr>
+          <w:rFonts w:ascii="Consolas" w:hAnsi="Consolas" w:cs="Consolas"/>
+          <w:sz w:val="20"/>
+          <w:szCs w:val="20"/>
+        </w:rPr>
+      </w:pPr>
+      <w:r>
+        <w:rPr>
+          <w:rFonts w:ascii="Consolas" w:hAnsi="Consolas" w:cs="Consolas"/>
+          <w:sz w:val="20"/>
+          <w:szCs w:val="20"/>
+        </w:rPr>
+        <w:t>{</w:t>
+      </w:r>
+      <w:proofErr w:type="spellStart"/>
+      <w:r>
+        <w:rPr>
+          <w:rFonts w:ascii="Consolas" w:hAnsi="Consolas" w:cs="Consolas"/>
+          <w:sz w:val="20"/>
+          <w:szCs w:val="20"/>
+        </w:rPr>
+        <w:t>Inv</w:t>
+      </w:r>
+      <w:proofErr w:type="spellEnd"/>
+      <w:r>
+        <w:rPr>
+          <w:rFonts w:ascii="Consolas" w:hAnsi="Consolas" w:cs="Consolas"/>
+          <w:sz w:val="20"/>
+          <w:szCs w:val="20"/>
+        </w:rPr>
+        <w:t xml:space="preserve"> I2</w:t>
+      </w:r>
+      <w:r>
+        <w:rPr>
+          <w:rFonts w:ascii="Consolas" w:hAnsi="Consolas" w:cs="Consolas"/>
+          <w:sz w:val="20"/>
+          <w:szCs w:val="20"/>
+        </w:rPr>
+        <w:t>:</w:t>
+      </w:r>
+      <w:r>
+        <w:rPr>
+          <w:rFonts w:ascii="Consolas" w:hAnsi="Consolas" w:cs="Consolas"/>
+          <w:sz w:val="20"/>
+          <w:szCs w:val="20"/>
+        </w:rPr>
+        <w:t xml:space="preserve"> 0&lt;</w:t>
+      </w:r>
+      <w:proofErr w:type="spellStart"/>
+      <w:r>
+        <w:rPr>
+          <w:rFonts w:ascii="Consolas" w:hAnsi="Consolas" w:cs="Consolas"/>
+          <w:sz w:val="20"/>
+          <w:szCs w:val="20"/>
+        </w:rPr>
+        <w:t>i</w:t>
+      </w:r>
+      <w:proofErr w:type="spellEnd"/>
+      <w:r>
+        <w:rPr>
+          <w:rFonts w:ascii="Consolas" w:hAnsi="Consolas" w:cs="Consolas"/>
+          <w:sz w:val="20"/>
+          <w:szCs w:val="20"/>
+        </w:rPr>
+        <w:t>&lt;</w:t>
+      </w:r>
+      <w:r>
+        <w:rPr>
+          <w:rFonts w:ascii="Consolas" w:hAnsi="Consolas" w:cs="Consolas"/>
+          <w:sz w:val="20"/>
+          <w:szCs w:val="20"/>
+        </w:rPr>
+        <w:t>n</w:t>
+      </w:r>
+      <w:r>
+        <w:rPr>
+          <w:rFonts w:ascii="Consolas" w:hAnsi="Consolas" w:cs="Consolas"/>
+          <w:sz w:val="20"/>
+          <w:szCs w:val="20"/>
+        </w:rPr>
+        <w:t xml:space="preserve">, </w:t>
+      </w:r>
+      <w:proofErr w:type="gramStart"/>
+      <w:r>
+        <w:rPr>
+          <w:rFonts w:ascii="Consolas" w:hAnsi="Consolas" w:cs="Consolas"/>
+          <w:sz w:val="20"/>
+          <w:szCs w:val="20"/>
+        </w:rPr>
+        <w:t>maxV:=</w:t>
+      </w:r>
+      <w:proofErr w:type="gramEnd"/>
+      <w:r>
+        <w:rPr>
+          <w:rFonts w:ascii="Consolas" w:hAnsi="Consolas" w:cs="Consolas"/>
+          <w:sz w:val="20"/>
+          <w:szCs w:val="20"/>
+        </w:rPr>
+        <w:t>(</w:t>
+      </w:r>
+      <w:proofErr w:type="spellStart"/>
+      <w:r>
+        <w:rPr>
+          <w:rFonts w:ascii="Consolas" w:hAnsi="Consolas" w:cs="Consolas"/>
+          <w:sz w:val="20"/>
+          <w:szCs w:val="20"/>
+        </w:rPr>
+        <w:t>maxV,max</w:t>
+      </w:r>
+      <w:proofErr w:type="spellEnd"/>
+      <w:r>
+        <w:rPr>
+          <w:rFonts w:ascii="Consolas" w:hAnsi="Consolas" w:cs="Consolas"/>
+          <w:sz w:val="20"/>
+          <w:szCs w:val="20"/>
+        </w:rPr>
+        <w:t>(v[i,0],v[i,1]))}</w:t>
+      </w:r>
+    </w:p>
+    <w:p>
+      <w:pPr>
+        <w:rPr>
+          <w:rFonts w:ascii="Consolas" w:hAnsi="Consolas" w:cs="Consolas"/>
+          <w:sz w:val="20"/>
+          <w:szCs w:val="20"/>
+          <w:lang w:val="es-CO"/>
+        </w:rPr>
+      </w:pPr>
+      <w:r>
+        <w:rPr>
+          <w:rFonts w:ascii="Consolas" w:hAnsi="Consolas" w:cs="Consolas"/>
+          <w:sz w:val="20"/>
+          <w:szCs w:val="20"/>
+          <w:lang w:val="es-CO"/>
+        </w:rPr>
+        <w:t>{</w:t>
+      </w:r>
+      <w:r>
+        <w:rPr>
+          <w:rFonts w:ascii="Consolas" w:hAnsi="Consolas" w:cs="Consolas"/>
+          <w:sz w:val="20"/>
+          <w:szCs w:val="20"/>
+          <w:lang w:val="es-CO"/>
+        </w:rPr>
+        <w:t>Cota: n</w:t>
+      </w:r>
+      <w:r>
+        <w:rPr>
+          <w:rFonts w:ascii="Consolas" w:hAnsi="Consolas" w:cs="Consolas"/>
+          <w:sz w:val="20"/>
+          <w:szCs w:val="20"/>
+          <w:lang w:val="es-CO"/>
+        </w:rPr>
+        <w:t>-i}</w:t>
+      </w:r>
+    </w:p>
+    <w:p>
+      <w:pPr>
+        <w:rPr>
+          <w:rFonts w:ascii="Consolas" w:hAnsi="Consolas" w:cs="Cambria Math"/>
+          <w:color w:val="000000"/>
+          <w:sz w:val="20"/>
+          <w:szCs w:val="20"/>
+        </w:rPr>
+      </w:pPr>
+      <w:r>
+        <w:rPr>
+          <w:rFonts w:ascii="Consolas" w:hAnsi="Consolas" w:cs="Consolas"/>
+          <w:sz w:val="20"/>
+          <w:szCs w:val="20"/>
+        </w:rPr>
+        <w:t xml:space="preserve">do </w:t>
+      </w:r>
+      <w:proofErr w:type="spellStart"/>
+      <w:r>
+        <w:rPr>
+          <w:rFonts w:ascii="Consolas" w:hAnsi="Consolas" w:cs="Consolas"/>
+          <w:sz w:val="20"/>
+          <w:szCs w:val="20"/>
+        </w:rPr>
+        <w:t>i</w:t>
+      </w:r>
+      <w:proofErr w:type="spellEnd"/>
+      <w:r>
+        <w:rPr>
+          <w:rFonts w:ascii="Consolas" w:hAnsi="Consolas" w:cs="Consolas"/>
+          <w:sz w:val="20"/>
+          <w:szCs w:val="20"/>
+        </w:rPr>
+        <w:t>&lt;m</w:t>
+      </w:r>
+      <w:r>
+        <w:rPr>
+          <w:rFonts w:ascii="Consolas" w:hAnsi="Consolas" w:cs="Consolas"/>
+          <w:sz w:val="20"/>
+          <w:szCs w:val="20"/>
+        </w:rPr>
+        <w:t xml:space="preserve"> </w:t>
+      </w:r>
+      <w:r>
+        <w:rPr>
+          <w:rFonts w:ascii="Cambria Math" w:hAnsi="Cambria Math" w:cs="Cambria Math"/>
+          <w:color w:val="000000"/>
+          <w:sz w:val="20"/>
+          <w:szCs w:val="20"/>
+        </w:rPr>
+        <w:t>⟶</w:t>
+      </w:r>
+      <w:r>
+        <w:rPr>
+          <w:rFonts w:ascii="Cambria Math" w:hAnsi="Cambria Math" w:cs="Cambria Math"/>
+          <w:color w:val="000000"/>
+          <w:sz w:val="20"/>
+          <w:szCs w:val="20"/>
+        </w:rPr>
+        <w:t xml:space="preserve"> </w:t>
+      </w:r>
+      <w:r>
+        <w:rPr>
+          <w:rFonts w:ascii="Consolas" w:hAnsi="Consolas" w:cs="Consolas"/>
+          <w:sz w:val="20"/>
+          <w:szCs w:val="20"/>
+        </w:rPr>
+        <w:t>if maxV&lt;v[i,0]</w:t>
+      </w:r>
+      <w:r>
+        <w:rPr>
+          <w:rFonts w:ascii="Cambria Math" w:hAnsi="Cambria Math" w:cs="Cambria Math"/>
+          <w:color w:val="000000"/>
+          <w:sz w:val="20"/>
+          <w:szCs w:val="20"/>
+        </w:rPr>
+        <w:t xml:space="preserve"> </w:t>
+      </w:r>
+      <w:r>
+        <w:rPr>
+          <w:rFonts w:ascii="Cambria Math" w:hAnsi="Cambria Math" w:cs="Cambria Math"/>
+          <w:color w:val="000000"/>
+          <w:sz w:val="20"/>
+          <w:szCs w:val="20"/>
+        </w:rPr>
+        <w:t>⋀</w:t>
+      </w:r>
+      <w:r>
+        <w:rPr>
+          <w:rFonts w:ascii="Consolas" w:hAnsi="Consolas" w:cs="Consolas"/>
+          <w:sz w:val="20"/>
+          <w:szCs w:val="20"/>
+        </w:rPr>
+        <w:t xml:space="preserve"> v[i,</w:t>
+      </w:r>
+      <w:proofErr w:type="gramStart"/>
+      <w:r>
+        <w:rPr>
+          <w:rFonts w:ascii="Consolas" w:hAnsi="Consolas" w:cs="Consolas"/>
+          <w:sz w:val="20"/>
+          <w:szCs w:val="20"/>
+        </w:rPr>
+        <w:t>1]&lt;</w:t>
+      </w:r>
+      <w:proofErr w:type="gramEnd"/>
+      <w:r>
+        <w:rPr>
+          <w:rFonts w:ascii="Consolas" w:hAnsi="Consolas" w:cs="Consolas"/>
+          <w:sz w:val="20"/>
+          <w:szCs w:val="20"/>
+        </w:rPr>
+        <w:t>v[i,0]</w:t>
+      </w:r>
+      <w:r>
+        <w:rPr>
+          <w:rFonts w:ascii="Cambria Math" w:hAnsi="Cambria Math" w:cs="Cambria Math"/>
+          <w:color w:val="000000"/>
+          <w:sz w:val="20"/>
+          <w:szCs w:val="20"/>
+        </w:rPr>
+        <w:t xml:space="preserve"> </w:t>
+      </w:r>
+      <w:r>
+        <w:rPr>
+          <w:rFonts w:ascii="Cambria Math" w:hAnsi="Cambria Math" w:cs="Cambria Math"/>
+          <w:color w:val="000000"/>
+          <w:sz w:val="20"/>
+          <w:szCs w:val="20"/>
+        </w:rPr>
+        <w:t>⟶</w:t>
+      </w:r>
+      <w:r>
+        <w:rPr>
+          <w:rFonts w:ascii="Consolas" w:hAnsi="Consolas" w:cs="Cambria Math"/>
+          <w:color w:val="000000"/>
+          <w:sz w:val="20"/>
+          <w:szCs w:val="20"/>
+        </w:rPr>
+        <w:t>maxV:=v</w:t>
+      </w:r>
+      <w:r>
+        <w:rPr>
+          <w:rFonts w:ascii="Consolas" w:hAnsi="Consolas" w:cs="Cambria Math"/>
+          <w:color w:val="000000"/>
+          <w:sz w:val="20"/>
+          <w:szCs w:val="20"/>
+        </w:rPr>
+        <w:t>[j,0]</w:t>
+      </w:r>
+      <w:r>
+        <w:rPr>
+          <w:rFonts w:ascii="Consolas" w:hAnsi="Consolas" w:cs="Cambria Math"/>
+          <w:color w:val="000000"/>
+          <w:sz w:val="20"/>
+          <w:szCs w:val="20"/>
+        </w:rPr>
+        <w:t>;</w:t>
+      </w:r>
+    </w:p>
+    <w:p>
+      <w:pPr>
+        <w:rPr>
+          <w:rFonts w:ascii="Consolas" w:hAnsi="Consolas" w:cs="Consolas"/>
+          <w:sz w:val="20"/>
+          <w:szCs w:val="20"/>
+        </w:rPr>
+      </w:pPr>
+      <w:r>
+        <w:rPr>
+          <w:rFonts w:ascii="Consolas" w:hAnsi="Consolas" w:cs="Cambria Math"/>
+          <w:color w:val="000000"/>
+          <w:sz w:val="20"/>
+          <w:szCs w:val="20"/>
+        </w:rPr>
+        <w:lastRenderedPageBreak/>
+        <w:tab/>
+      </w:r>
+      <w:r>
+        <w:rPr>
+          <w:rFonts w:ascii="Consolas" w:hAnsi="Consolas" w:cs="Cambria Math"/>
+          <w:color w:val="000000"/>
+          <w:sz w:val="20"/>
+          <w:szCs w:val="20"/>
+        </w:rPr>
+        <w:tab/>
+        <w:t>[]</w:t>
+      </w:r>
+      <w:r>
+        <w:rPr>
+          <w:rFonts w:ascii="Consolas" w:hAnsi="Consolas" w:cs="Consolas"/>
+          <w:sz w:val="20"/>
+          <w:szCs w:val="20"/>
+        </w:rPr>
+        <w:t xml:space="preserve"> maxV&lt;v[i,</w:t>
+      </w:r>
+      <w:r>
+        <w:rPr>
+          <w:rFonts w:ascii="Consolas" w:hAnsi="Consolas" w:cs="Consolas"/>
+          <w:sz w:val="20"/>
+          <w:szCs w:val="20"/>
+        </w:rPr>
+        <w:t>1</w:t>
+      </w:r>
+      <w:r>
+        <w:rPr>
+          <w:rFonts w:ascii="Consolas" w:hAnsi="Consolas" w:cs="Consolas"/>
+          <w:sz w:val="20"/>
+          <w:szCs w:val="20"/>
+        </w:rPr>
+        <w:t>]</w:t>
+      </w:r>
+      <w:r>
+        <w:rPr>
+          <w:rFonts w:ascii="Cambria Math" w:hAnsi="Cambria Math" w:cs="Cambria Math"/>
+          <w:color w:val="000000"/>
+          <w:sz w:val="20"/>
+          <w:szCs w:val="20"/>
+        </w:rPr>
+        <w:t xml:space="preserve"> </w:t>
+      </w:r>
+      <w:r>
+        <w:rPr>
+          <w:rFonts w:ascii="Cambria Math" w:hAnsi="Cambria Math" w:cs="Cambria Math"/>
+          <w:color w:val="000000"/>
+          <w:sz w:val="20"/>
+          <w:szCs w:val="20"/>
+        </w:rPr>
+        <w:t>⋀</w:t>
+      </w:r>
+      <w:r>
+        <w:rPr>
+          <w:rFonts w:ascii="Consolas" w:hAnsi="Consolas" w:cs="Consolas"/>
+          <w:sz w:val="20"/>
+          <w:szCs w:val="20"/>
+        </w:rPr>
+        <w:t xml:space="preserve"> v[i,</w:t>
+      </w:r>
+      <w:proofErr w:type="gramStart"/>
+      <w:r>
+        <w:rPr>
+          <w:rFonts w:ascii="Consolas" w:hAnsi="Consolas" w:cs="Consolas"/>
+          <w:sz w:val="20"/>
+          <w:szCs w:val="20"/>
+        </w:rPr>
+        <w:t>0</w:t>
+      </w:r>
+      <w:r>
+        <w:rPr>
+          <w:rFonts w:ascii="Consolas" w:hAnsi="Consolas" w:cs="Consolas"/>
+          <w:sz w:val="20"/>
+          <w:szCs w:val="20"/>
+        </w:rPr>
+        <w:t>]&lt;</w:t>
+      </w:r>
+      <w:proofErr w:type="gramEnd"/>
+      <w:r>
+        <w:rPr>
+          <w:rFonts w:ascii="Consolas" w:hAnsi="Consolas" w:cs="Consolas"/>
+          <w:sz w:val="20"/>
+          <w:szCs w:val="20"/>
+        </w:rPr>
+        <w:t>v[i,</w:t>
+      </w:r>
+      <w:r>
+        <w:rPr>
+          <w:rFonts w:ascii="Consolas" w:hAnsi="Consolas" w:cs="Consolas"/>
+          <w:sz w:val="20"/>
+          <w:szCs w:val="20"/>
+        </w:rPr>
+        <w:t>1</w:t>
+      </w:r>
+      <w:r>
+        <w:rPr>
+          <w:rFonts w:ascii="Consolas" w:hAnsi="Consolas" w:cs="Consolas"/>
+          <w:sz w:val="20"/>
+          <w:szCs w:val="20"/>
+        </w:rPr>
+        <w:t>]</w:t>
+      </w:r>
+      <w:r>
+        <w:rPr>
+          <w:rFonts w:ascii="Cambria Math" w:hAnsi="Cambria Math" w:cs="Cambria Math"/>
+          <w:color w:val="000000"/>
+          <w:sz w:val="20"/>
+          <w:szCs w:val="20"/>
+        </w:rPr>
+        <w:t xml:space="preserve"> </w:t>
+      </w:r>
+      <w:r>
+        <w:rPr>
+          <w:rFonts w:ascii="Cambria Math" w:hAnsi="Cambria Math" w:cs="Cambria Math"/>
+          <w:color w:val="000000"/>
+          <w:sz w:val="20"/>
+          <w:szCs w:val="20"/>
+        </w:rPr>
+        <w:t>⟶</w:t>
+      </w:r>
+      <w:r>
+        <w:rPr>
+          <w:rFonts w:ascii="Consolas" w:hAnsi="Consolas" w:cs="Cambria Math"/>
+          <w:color w:val="000000"/>
+          <w:sz w:val="20"/>
+          <w:szCs w:val="20"/>
+        </w:rPr>
+        <w:t>maxV:=v</w:t>
+      </w:r>
+      <w:r>
+        <w:rPr>
+          <w:rFonts w:ascii="Consolas" w:hAnsi="Consolas" w:cs="Cambria Math"/>
+          <w:color w:val="000000"/>
+          <w:sz w:val="20"/>
+          <w:szCs w:val="20"/>
+        </w:rPr>
+        <w:t>[j,1</w:t>
+      </w:r>
+      <w:r>
+        <w:rPr>
+          <w:rFonts w:ascii="Consolas" w:hAnsi="Consolas" w:cs="Cambria Math"/>
+          <w:color w:val="000000"/>
+          <w:sz w:val="20"/>
+          <w:szCs w:val="20"/>
+        </w:rPr>
+        <w:t>];</w:t>
+      </w:r>
+    </w:p>
+    <w:p>
+      <w:pPr>
+        <w:ind w:left="720" w:firstLine="720"/>
+        <w:rPr>
+          <w:rFonts w:ascii="Consolas" w:hAnsi="Consolas" w:cs="Consolas"/>
+          <w:sz w:val="20"/>
+          <w:szCs w:val="20"/>
+        </w:rPr>
+      </w:pPr>
+      <w:r>
+        <w:rPr>
+          <w:rFonts w:ascii="Consolas" w:hAnsi="Consolas" w:cs="Consolas"/>
+          <w:sz w:val="20"/>
+          <w:szCs w:val="20"/>
+        </w:rPr>
+        <w:t>i</w:t>
+      </w:r>
+      <w:r>
+        <w:rPr>
+          <w:rFonts w:ascii="Consolas" w:hAnsi="Consolas" w:cs="Consolas"/>
+          <w:sz w:val="20"/>
+          <w:szCs w:val="20"/>
+        </w:rPr>
+        <w:t>f</w:t>
+      </w:r>
+    </w:p>
+    <w:p>
+      <w:pPr>
+        <w:rPr>
+          <w:rFonts w:ascii="Consolas" w:hAnsi="Consolas" w:cs="Consolas"/>
+          <w:sz w:val="20"/>
+          <w:szCs w:val="20"/>
+        </w:rPr>
+      </w:pPr>
+      <w:r>
+        <w:rPr>
+          <w:rFonts w:ascii="Consolas" w:hAnsi="Consolas" w:cs="Consolas"/>
+          <w:sz w:val="20"/>
+          <w:szCs w:val="20"/>
+        </w:rPr>
+        <w:t>od</w:t>
+      </w:r>
+    </w:p>
+    <w:p>
+      <w:pPr>
+        <w:rPr>
+          <w:rFonts w:ascii="Consolas" w:hAnsi="Consolas" w:cs="Consolas"/>
+          <w:sz w:val="20"/>
+          <w:szCs w:val="20"/>
+        </w:rPr>
+      </w:pPr>
+      <w:r>
+        <w:rPr>
+          <w:rFonts w:ascii="Consolas" w:hAnsi="Consolas" w:cs="Consolas"/>
+          <w:sz w:val="20"/>
+          <w:szCs w:val="20"/>
+        </w:rPr>
+        <w:t>{R2</w:t>
+      </w:r>
+      <w:r>
+        <w:rPr>
+          <w:rFonts w:ascii="Consolas" w:hAnsi="Consolas" w:cs="Consolas"/>
+          <w:sz w:val="20"/>
+          <w:szCs w:val="20"/>
+        </w:rPr>
+        <w:t>: maxV</w:t>
+      </w:r>
+      <w:r>
+        <w:rPr>
+          <w:rFonts w:ascii="Inconsolata" w:hAnsi="Inconsolata"/>
+          <w:color w:val="000000"/>
+        </w:rPr>
+        <w:t xml:space="preserve"> </w:t>
+      </w:r>
+      <w:r>
+        <w:rPr>
+          <w:rFonts w:ascii="Inconsolata" w:hAnsi="Inconsolata"/>
+          <w:color w:val="000000"/>
+        </w:rPr>
+        <w:t>≠</w:t>
+      </w:r>
+      <w:r>
+        <w:rPr>
+          <w:rFonts w:ascii="Consolas" w:hAnsi="Consolas" w:cs="Consolas"/>
+          <w:sz w:val="20"/>
+          <w:szCs w:val="20"/>
+        </w:rPr>
+        <w:t>0</w:t>
+      </w:r>
+      <w:r>
+        <w:rPr>
+          <w:rFonts w:ascii="Consolas" w:hAnsi="Consolas" w:cs="Consolas"/>
+          <w:sz w:val="20"/>
+          <w:szCs w:val="20"/>
+        </w:rPr>
+        <w:t>}</w:t>
+      </w:r>
+    </w:p>
+    <w:p>
+      <w:pPr>
+        <w:rPr>
+          <w:rFonts w:ascii="Consolas" w:hAnsi="Consolas" w:cs="Consolas"/>
+          <w:sz w:val="20"/>
+          <w:szCs w:val="20"/>
+        </w:rPr>
+      </w:pPr>
+      <w:r>
+        <w:rPr>
+          <w:rFonts w:ascii="Consolas" w:hAnsi="Consolas" w:cs="Consolas"/>
+          <w:sz w:val="20"/>
+          <w:szCs w:val="20"/>
+        </w:rPr>
+        <w:t>if maxC&gt;</w:t>
+      </w:r>
+      <w:r>
+        <w:rPr>
+          <w:rFonts w:ascii="Consolas" w:hAnsi="Consolas" w:cs="Consolas"/>
+          <w:sz w:val="20"/>
+          <w:szCs w:val="20"/>
+        </w:rPr>
+        <w:t>=</w:t>
+      </w:r>
+      <w:r>
+        <w:rPr>
+          <w:rFonts w:ascii="Consolas" w:hAnsi="Consolas" w:cs="Consolas"/>
+          <w:sz w:val="20"/>
+          <w:szCs w:val="20"/>
+        </w:rPr>
+        <w:t>maxV</w:t>
+      </w:r>
+      <w:r>
+        <w:rPr>
+          <w:rFonts w:ascii="Consolas" w:hAnsi="Consolas" w:cs="Consolas"/>
+          <w:sz w:val="20"/>
+          <w:szCs w:val="20"/>
+        </w:rPr>
+        <w:t xml:space="preserve"> </w:t>
+      </w:r>
+      <w:r>
+        <w:rPr>
+          <w:rFonts w:ascii="Cambria Math" w:hAnsi="Cambria Math" w:cs="Cambria Math"/>
+          <w:color w:val="000000"/>
+          <w:sz w:val="20"/>
+          <w:szCs w:val="20"/>
+        </w:rPr>
+        <w:t>⟶</w:t>
+      </w:r>
+      <w:r>
+        <w:rPr>
+          <w:rFonts w:ascii="Consolas" w:hAnsi="Consolas" w:cs="Consolas"/>
+          <w:sz w:val="20"/>
+          <w:szCs w:val="20"/>
+        </w:rPr>
+        <w:t>r:=’</w:t>
+      </w:r>
+      <w:r>
+        <w:rPr>
+          <w:rFonts w:ascii="Consolas" w:hAnsi="Consolas" w:cs="Consolas"/>
+          <w:sz w:val="20"/>
+          <w:szCs w:val="20"/>
+        </w:rPr>
+        <w:t>H’</w:t>
+      </w:r>
+      <w:r>
+        <w:rPr>
+          <w:rFonts w:ascii="Consolas" w:hAnsi="Consolas" w:cs="Consolas"/>
+          <w:sz w:val="20"/>
+          <w:szCs w:val="20"/>
+        </w:rPr>
+        <w:t>+maxC;</w:t>
+      </w:r>
+    </w:p>
+    <w:p>
+      <w:pPr>
+        <w:rPr>
+          <w:rFonts w:ascii="Consolas" w:hAnsi="Consolas" w:cs="Consolas"/>
+          <w:sz w:val="20"/>
+          <w:szCs w:val="20"/>
+        </w:rPr>
+      </w:pPr>
+      <w:r>
+        <w:rPr>
+          <w:rFonts w:ascii="Consolas" w:hAnsi="Consolas" w:cs="Consolas"/>
+          <w:sz w:val="20"/>
+          <w:szCs w:val="20"/>
+        </w:rPr>
+        <w:t xml:space="preserve">[] maxV&gt;=maxC </w:t>
+      </w:r>
+      <w:r>
+        <w:rPr>
+          <w:rFonts w:ascii="Cambria Math" w:hAnsi="Cambria Math" w:cs="Cambria Math"/>
+          <w:color w:val="000000"/>
+          <w:sz w:val="20"/>
+          <w:szCs w:val="20"/>
+        </w:rPr>
+        <w:t>⟶</w:t>
+      </w:r>
+      <w:r>
+        <w:rPr>
+          <w:rFonts w:ascii="Consolas" w:hAnsi="Consolas" w:cs="Consolas"/>
+          <w:sz w:val="20"/>
+          <w:szCs w:val="20"/>
+        </w:rPr>
+        <w:t>r:=’</w:t>
+      </w:r>
+      <w:r>
+        <w:rPr>
+          <w:rFonts w:ascii="Consolas" w:hAnsi="Consolas" w:cs="Consolas"/>
+          <w:sz w:val="20"/>
+          <w:szCs w:val="20"/>
+        </w:rPr>
+        <w:t>V</w:t>
+      </w:r>
+      <w:r>
+        <w:rPr>
+          <w:rFonts w:ascii="Consolas" w:hAnsi="Consolas" w:cs="Consolas"/>
+          <w:sz w:val="20"/>
+          <w:szCs w:val="20"/>
+        </w:rPr>
+        <w:t>’</w:t>
+      </w:r>
+      <w:r>
+        <w:rPr>
+          <w:rFonts w:ascii="Consolas" w:hAnsi="Consolas" w:cs="Consolas"/>
+          <w:sz w:val="20"/>
+          <w:szCs w:val="20"/>
+        </w:rPr>
+        <w:t>+maxV</w:t>
+      </w:r>
+      <w:r>
+        <w:rPr>
+          <w:rFonts w:ascii="Consolas" w:hAnsi="Consolas" w:cs="Consolas"/>
+          <w:sz w:val="20"/>
+          <w:szCs w:val="20"/>
+        </w:rPr>
+        <w:t>;</w:t>
+      </w:r>
+    </w:p>
+    <w:p>
+      <w:pPr>
+        <w:rPr>
+          <w:rFonts w:ascii="Consolas" w:hAnsi="Consolas" w:cs="Consolas"/>
+          <w:sz w:val="20"/>
+          <w:szCs w:val="20"/>
+        </w:rPr>
+      </w:pPr>
+      <w:r>
+        <w:rPr>
+          <w:rFonts w:ascii="Consolas" w:hAnsi="Consolas" w:cs="Consolas"/>
+          <w:sz w:val="20"/>
+          <w:szCs w:val="20"/>
+        </w:rPr>
+        <w:t>fi</w:t>
+      </w:r>
+    </w:p>
+    <w:p>
+      <w:pPr>
+        <w:rPr>
+          <w:rFonts w:ascii="Consolas" w:hAnsi="Consolas" w:cs="Consolas"/>
+          <w:sz w:val="20"/>
+          <w:szCs w:val="20"/>
+          <w:lang w:val="es-CO"/>
+        </w:rPr>
+      </w:pPr>
+      <w:r>
+        <w:rPr>
+          <w:rFonts w:ascii="Consolas" w:hAnsi="Consolas" w:cs="Consolas"/>
+          <w:sz w:val="20"/>
+          <w:szCs w:val="20"/>
+          <w:lang w:val="es-CO"/>
+        </w:rPr>
+        <w:t>{R: respuesta = ‘H’+</w:t>
+      </w:r>
+      <w:proofErr w:type="spellStart"/>
+      <w:r>
+        <w:rPr>
+          <w:rFonts w:ascii="Consolas" w:hAnsi="Consolas" w:cs="Consolas"/>
+          <w:sz w:val="20"/>
+          <w:szCs w:val="20"/>
+          <w:lang w:val="es-CO"/>
+        </w:rPr>
+        <w:t>maxC</w:t>
+      </w:r>
+      <w:proofErr w:type="spellEnd"/>
+      <w:r>
+        <w:rPr>
+          <w:rFonts w:ascii="Consolas" w:hAnsi="Consolas" w:cs="Consolas"/>
+          <w:sz w:val="20"/>
+          <w:szCs w:val="20"/>
+          <w:lang w:val="es-CO"/>
+        </w:rPr>
+        <w:t xml:space="preserve"> </w:t>
+      </w:r>
+      <w:r>
+        <w:rPr>
+          <w:rFonts w:ascii="Cambria Math" w:hAnsi="Cambria Math" w:cs="Cambria Math"/>
+          <w:color w:val="000000"/>
+          <w:lang w:val="es-CO"/>
+        </w:rPr>
+        <w:t>∨</w:t>
+      </w:r>
+      <w:r>
+        <w:rPr>
+          <w:rFonts w:ascii="Consolas" w:hAnsi="Consolas" w:cs="Consolas"/>
+          <w:sz w:val="20"/>
+          <w:szCs w:val="20"/>
+          <w:lang w:val="es-CO"/>
+        </w:rPr>
+        <w:t xml:space="preserve"> ‘V’+</w:t>
+      </w:r>
+      <w:proofErr w:type="spellStart"/>
+      <w:r>
+        <w:rPr>
+          <w:rFonts w:ascii="Consolas" w:hAnsi="Consolas" w:cs="Consolas"/>
+          <w:sz w:val="20"/>
+          <w:szCs w:val="20"/>
+          <w:lang w:val="es-CO"/>
+        </w:rPr>
+        <w:t>maxV</w:t>
+      </w:r>
+      <w:proofErr w:type="spellEnd"/>
+      <w:r>
+        <w:rPr>
+          <w:rFonts w:ascii="Consolas" w:hAnsi="Consolas" w:cs="Consolas"/>
+          <w:sz w:val="20"/>
+          <w:szCs w:val="20"/>
+          <w:lang w:val="es-CO"/>
+        </w:rPr>
+        <w:t>}</w:t>
+      </w:r>
+    </w:p>
+    <w:p>
+      <w:pPr>
+        <w:rPr>
+          <w:rFonts w:ascii="Consolas" w:hAnsi="Consolas" w:cs="Consolas"/>
+          <w:sz w:val="20"/>
+          <w:szCs w:val="20"/>
+          <w:lang w:val="es-ES"/>
+        </w:rPr>
+      </w:pPr>
+      <w:r>
+        <w:rPr>
+          <w:rFonts w:ascii="Consolas" w:hAnsi="Consolas" w:cs="Consolas"/>
+          <w:sz w:val="20"/>
+          <w:szCs w:val="20"/>
+          <w:lang w:val="es-ES"/>
+        </w:rPr>
+        <w:t>|</w:t>
+      </w:r>
+      <w:r>
+        <w:rPr>
+          <w:rFonts w:ascii="Consolas" w:hAnsi="Consolas" w:cs="Consolas"/>
+          <w:sz w:val="20"/>
+          <w:szCs w:val="20"/>
+          <w:lang w:val="es-ES"/>
+        </w:rPr>
+        <w:t>]</w:t>
+      </w:r>
+    </w:p>
+    <w:p>
+      <w:pPr>
+        <w:rPr>
+          <w:lang w:val="es-ES"/>
+        </w:rPr>
+      </w:pPr>
+      <w:r>
+        <w:rPr>
+          <w:lang w:val="es-ES"/>
+        </w:rPr>
+        <w:t>Como se puede ver el algoritmo hace un ciclo en el que se va</w:t>
       </w:r>
       <w:bookmarkStart w:id="0" w:name="_GoBack"/>
       <w:bookmarkEnd w:id="0"/>
     </w:p>
-    <w:p>
-      <w:pPr>
-        <w:rPr>
-          <w:lang w:val="es-ES"/>
-        </w:rPr>
-      </w:pPr>
-      <w:r>
-        <w:rPr>
-          <w:lang w:val="es-ES"/>
-        </w:rPr>
-        <w:t xml:space="preserve">Ricardo Enrique </w:t>
-      </w:r>
-      <w:r>
-        <w:rPr>
-          <w:lang w:val="es-ES"/>
-        </w:rPr>
-        <w:t>González</w:t>
-      </w:r>
-    </w:p>
-    <w:p>
-      <w:pPr>
-        <w:rPr>
-          <w:lang w:val="es-ES"/>
-        </w:rPr>
-      </w:pPr>
-      <w:r>
-        <w:rPr>
-          <w:lang w:val="es-ES"/>
-        </w:rPr>
-        <w:t>Camilo</w:t>
-      </w:r>
-      <w:r>
-        <w:rPr>
-          <w:lang w:val="es-ES"/>
-        </w:rPr>
-        <w:tab/>
-      </w:r>
-      <w:r>
-        <w:rPr>
-          <w:lang w:val="es-ES"/>
-        </w:rPr>
-        <w:t>Zambrano</w:t>
-      </w:r>
-    </w:p>
-    <w:p>
-      <w:pPr>
-        <w:rPr>
-          <w:lang w:val="es-ES"/>
-        </w:rPr>
-      </w:pPr>
-      <w:r>
-        <w:rPr>
-          <w:lang w:val="es-ES"/>
-        </w:rPr>
-        <w:t>201425733</w:t>
-      </w:r>
-    </w:p>
-    <w:p>
-      <w:pPr>
-        <w:rPr>
-          <w:rFonts w:ascii="Consolas" w:hAnsi="Consolas" w:cs="Consolas"/>
-          <w:sz w:val="20"/>
-          <w:szCs w:val="20"/>
-          <w:lang w:val="es-ES"/>
-        </w:rPr>
-      </w:pPr>
-      <w:r>
-        <w:rPr>
-          <w:rFonts w:ascii="Consolas" w:hAnsi="Consolas" w:cs="Consolas"/>
-          <w:sz w:val="20"/>
-          <w:szCs w:val="20"/>
-          <w:lang w:val="es-ES"/>
-        </w:rPr>
-        <w:t>201515438</w:t>
-      </w:r>
-    </w:p>
-    <w:p>
-      <w:pPr>
-        <w:rPr>
-          <w:lang w:val="es-ES"/>
-        </w:rPr>
-      </w:pPr>
-    </w:p>
     <w:sectPr>
       <w:pgSz w:w="12240" w:h="15840"/>
-      <w:pgMar w:top="1440" w:right="1440" w:bottom="1440" w:left="1440" w:header="720" w:footer="720" w:gutter="0"/>
+      <w:pgMar w:top="1440" w:right="1325" w:bottom="1440" w:left="1440" w:header="720" w:footer="720" w:gutter="0"/>
       <w:cols w:space="720"/>
       <w:docGrid w:linePitch="360"/>
     </w:sectPr>
@@ -111,8 +2172,105 @@
 </w:document>
 </file>
 
+<file path=word/numbering.xml><?xml version="1.0" encoding="utf-8"?>
+<w:numbering xmlns:wpc="http://schemas.microsoft.com/office/word/2010/wordprocessingCanvas" xmlns:cx="http://schemas.microsoft.com/office/drawing/2014/chartex" xmlns:cx1="http://schemas.microsoft.com/office/drawing/2015/9/8/chartex" xmlns:cx2="http://schemas.microsoft.com/office/drawing/2015/10/21/chartex" xmlns:mc="http://schemas.openxmlformats.org/markup-compatibility/2006" xmlns:o="urn:schemas-microsoft-com:office:office" xmlns:r="http://schemas.openxmlformats.org/officeDocument/2006/relationships" xmlns:m="http://schemas.openxmlformats.org/officeDocument/2006/math" xmlns:v="urn:schemas-microsoft-com:vml" xmlns:wp14="http://schemas.microsoft.com/office/word/2010/wordprocessingDrawing" xmlns:wp="http://schemas.openxmlformats.org/drawingml/2006/wordprocessingDrawing" xmlns:w10="urn:schemas-microsoft-com:office:word" xmlns:w="http://schemas.openxmlformats.org/wordprocessingml/2006/main" xmlns:w14="http://schemas.microsoft.com/office/word/2010/wordml" xmlns:w15="http://schemas.microsoft.com/office/word/2012/wordml" xmlns:w16se="http://schemas.microsoft.com/office/word/2015/wordml/symex" xmlns:wpg="http://schemas.microsoft.com/office/word/2010/wordprocessingGroup" xmlns:wpi="http://schemas.microsoft.com/office/word/2010/wordprocessingInk" xmlns:wne="http://schemas.microsoft.com/office/word/2006/wordml" xmlns:wps="http://schemas.microsoft.com/office/word/2010/wordprocessingShape" mc:Ignorable="w14 w15 w16se wp14">
+  <w:abstractNum w:abstractNumId="0" w15:restartNumberingAfterBreak="0">
+    <w:nsid w:val="609E623E"/>
+    <w:multiLevelType w:val="hybridMultilevel"/>
+    <w:tmpl w:val="CA443EA2"/>
+    <w:lvl w:ilvl="0" w:tplc="240A000F">
+      <w:start w:val="1"/>
+      <w:numFmt w:val="decimal"/>
+      <w:lvlText w:val="%1."/>
+      <w:lvlJc w:val="left"/>
+      <w:pPr>
+        <w:ind w:left="720" w:hanging="360"/>
+      </w:pPr>
+      <w:rPr>
+        <w:rFonts w:hint="default"/>
+      </w:rPr>
+    </w:lvl>
+    <w:lvl w:ilvl="1" w:tplc="240A0019" w:tentative="1">
+      <w:start w:val="1"/>
+      <w:numFmt w:val="lowerLetter"/>
+      <w:lvlText w:val="%2."/>
+      <w:lvlJc w:val="left"/>
+      <w:pPr>
+        <w:ind w:left="1440" w:hanging="360"/>
+      </w:pPr>
+    </w:lvl>
+    <w:lvl w:ilvl="2" w:tplc="240A001B" w:tentative="1">
+      <w:start w:val="1"/>
+      <w:numFmt w:val="lowerRoman"/>
+      <w:lvlText w:val="%3."/>
+      <w:lvlJc w:val="right"/>
+      <w:pPr>
+        <w:ind w:left="2160" w:hanging="180"/>
+      </w:pPr>
+    </w:lvl>
+    <w:lvl w:ilvl="3" w:tplc="240A000F" w:tentative="1">
+      <w:start w:val="1"/>
+      <w:numFmt w:val="decimal"/>
+      <w:lvlText w:val="%4."/>
+      <w:lvlJc w:val="left"/>
+      <w:pPr>
+        <w:ind w:left="2880" w:hanging="360"/>
+      </w:pPr>
+    </w:lvl>
+    <w:lvl w:ilvl="4" w:tplc="240A0019" w:tentative="1">
+      <w:start w:val="1"/>
+      <w:numFmt w:val="lowerLetter"/>
+      <w:lvlText w:val="%5."/>
+      <w:lvlJc w:val="left"/>
+      <w:pPr>
+        <w:ind w:left="3600" w:hanging="360"/>
+      </w:pPr>
+    </w:lvl>
+    <w:lvl w:ilvl="5" w:tplc="240A001B" w:tentative="1">
+      <w:start w:val="1"/>
+      <w:numFmt w:val="lowerRoman"/>
+      <w:lvlText w:val="%6."/>
+      <w:lvlJc w:val="right"/>
+      <w:pPr>
+        <w:ind w:left="4320" w:hanging="180"/>
+      </w:pPr>
+    </w:lvl>
+    <w:lvl w:ilvl="6" w:tplc="240A000F" w:tentative="1">
+      <w:start w:val="1"/>
+      <w:numFmt w:val="decimal"/>
+      <w:lvlText w:val="%7."/>
+      <w:lvlJc w:val="left"/>
+      <w:pPr>
+        <w:ind w:left="5040" w:hanging="360"/>
+      </w:pPr>
+    </w:lvl>
+    <w:lvl w:ilvl="7" w:tplc="240A0019" w:tentative="1">
+      <w:start w:val="1"/>
+      <w:numFmt w:val="lowerLetter"/>
+      <w:lvlText w:val="%8."/>
+      <w:lvlJc w:val="left"/>
+      <w:pPr>
+        <w:ind w:left="5760" w:hanging="360"/>
+      </w:pPr>
+    </w:lvl>
+    <w:lvl w:ilvl="8" w:tplc="240A001B" w:tentative="1">
+      <w:start w:val="1"/>
+      <w:numFmt w:val="lowerRoman"/>
+      <w:lvlText w:val="%9."/>
+      <w:lvlJc w:val="right"/>
+      <w:pPr>
+        <w:ind w:left="6480" w:hanging="180"/>
+      </w:pPr>
+    </w:lvl>
+  </w:abstractNum>
+  <w:num w:numId="1">
+    <w:abstractNumId w:val="0"/>
+  </w:num>
+</w:numbering>
+</file>
+
 <file path=word/styles.xml><?xml version="1.0" encoding="utf-8"?>
-<w:styles xmlns:mc="http://schemas.openxmlformats.org/markup-compatibility/2006" xmlns:r="http://schemas.openxmlformats.org/officeDocument/2006/relationships" xmlns:w="http://schemas.openxmlformats.org/wordprocessingml/2006/main" xmlns:w14="http://schemas.microsoft.com/office/word/2010/wordml" xmlns:w15="http://schemas.microsoft.com/office/word/2012/wordml" mc:Ignorable="w14 w15">
+<w:styles xmlns:mc="http://schemas.openxmlformats.org/markup-compatibility/2006" xmlns:r="http://schemas.openxmlformats.org/officeDocument/2006/relationships" xmlns:w="http://schemas.openxmlformats.org/wordprocessingml/2006/main" xmlns:w14="http://schemas.microsoft.com/office/word/2010/wordml" xmlns:w15="http://schemas.microsoft.com/office/word/2012/wordml" xmlns:w16se="http://schemas.microsoft.com/office/word/2015/wordml/symex" mc:Ignorable="w14 w15 w16se">
   <w:docDefaults>
     <w:rPrDefault>
       <w:rPr>
@@ -128,7 +2286,7 @@
       </w:pPr>
     </w:pPrDefault>
   </w:docDefaults>
-  <w:latentStyles w:defLockedState="0" w:defUIPriority="99" w:defSemiHidden="0" w:defUnhideWhenUsed="0" w:defQFormat="0" w:count="371">
+  <w:latentStyles w:defLockedState="0" w:defUIPriority="99" w:defSemiHidden="0" w:defUnhideWhenUsed="0" w:defQFormat="0" w:count="372">
     <w:lsdException w:name="Normal" w:uiPriority="0" w:qFormat="1"/>
     <w:lsdException w:name="heading 1" w:uiPriority="9" w:qFormat="1"/>
     <w:lsdException w:name="heading 2" w:semiHidden="1" w:uiPriority="9" w:unhideWhenUsed="1" w:qFormat="1"/>
@@ -234,7 +2392,6 @@
     <w:lsdException w:name="HTML Sample" w:semiHidden="1" w:unhideWhenUsed="1"/>
     <w:lsdException w:name="HTML Typewriter" w:semiHidden="1" w:unhideWhenUsed="1"/>
     <w:lsdException w:name="HTML Variable" w:semiHidden="1" w:unhideWhenUsed="1"/>
-    <w:lsdException w:name="Normal Table" w:semiHidden="1" w:unhideWhenUsed="1"/>
     <w:lsdException w:name="annotation subject" w:semiHidden="1" w:unhideWhenUsed="1"/>
     <w:lsdException w:name="No List" w:semiHidden="1" w:unhideWhenUsed="1"/>
     <w:lsdException w:name="Outline List 1" w:semiHidden="1" w:unhideWhenUsed="1"/>
@@ -281,10 +2438,8 @@
     <w:lsdException w:name="Table Subtle 2" w:semiHidden="1" w:unhideWhenUsed="1"/>
     <w:lsdException w:name="Table Web 1" w:semiHidden="1" w:unhideWhenUsed="1"/>
     <w:lsdException w:name="Table Web 2" w:semiHidden="1" w:unhideWhenUsed="1"/>
-    <w:lsdException w:name="Table Web 3" w:semiHidden="1" w:unhideWhenUsed="1"/>
     <w:lsdException w:name="Balloon Text" w:semiHidden="1" w:unhideWhenUsed="1"/>
     <w:lsdException w:name="Table Grid" w:uiPriority="39"/>
-    <w:lsdException w:name="Table Theme" w:semiHidden="1" w:unhideWhenUsed="1"/>
     <w:lsdException w:name="Placeholder Text" w:semiHidden="1"/>
     <w:lsdException w:name="No Spacing" w:uiPriority="1" w:qFormat="1"/>
     <w:lsdException w:name="Light Shading" w:uiPriority="60"/>
@@ -500,6 +2655,7 @@
     <w:lsdException w:name="List Table 5 Dark Accent 6" w:uiPriority="50"/>
     <w:lsdException w:name="List Table 6 Colorful Accent 6" w:uiPriority="51"/>
     <w:lsdException w:name="List Table 7 Colorful Accent 6" w:uiPriority="52"/>
+    <w:lsdException w:name="Mention" w:semiHidden="1" w:unhideWhenUsed="1"/>
   </w:latentStyles>
   <w:style w:type="paragraph" w:default="1" w:styleId="Normal">
     <w:name w:val="Normal"/>
@@ -531,6 +2687,17 @@
     <w:uiPriority w:val="99"/>
     <w:semiHidden/>
     <w:unhideWhenUsed/>
+  </w:style>
+  <w:style w:type="paragraph" w:styleId="Prrafodelista">
+    <w:name w:val="List Paragraph"/>
+    <w:basedOn w:val="Normal"/>
+    <w:uiPriority w:val="34"/>
+    <w:qFormat/>
+    <w:rsid w:val="00816652"/>
+    <w:pPr>
+      <w:ind w:left="720"/>
+      <w:contextualSpacing/>
+    </w:pPr>
   </w:style>
 </w:styles>
 </file>

</xml_diff>

<commit_message>
:page_with_curl:  Finalizada la documentación del problema C :eyes:
listo, solo falta que le des una revisión y pasarlo a pdf si quieres
:+1:
</commit_message>
<xml_diff>
--- a/Documentos Proyecto Dalgo/ProblemaC.docx
+++ b/Documentos Proyecto Dalgo/ProblemaC.docx
@@ -210,15 +210,7 @@
           <w:sz w:val="20"/>
           <w:szCs w:val="20"/>
         </w:rPr>
-        <w:t>actual,maxC,maxV</w:t>
-      </w:r>
-      <w:r>
-        <w:rPr>
-          <w:rFonts w:ascii="Consolas" w:hAnsi="Consolas" w:cs="Consolas"/>
-          <w:sz w:val="20"/>
-          <w:szCs w:val="20"/>
-        </w:rPr>
-        <w:t>,</w:t>
+        <w:t>actual,maxC,maxV,</w:t>
       </w:r>
       <w:r>
         <w:rPr>
@@ -234,15 +226,7 @@
           <w:sz w:val="20"/>
           <w:szCs w:val="20"/>
         </w:rPr>
-        <w:t>,j</w:t>
-      </w:r>
-      <w:r>
-        <w:rPr>
-          <w:rFonts w:ascii="Consolas" w:hAnsi="Consolas" w:cs="Consolas"/>
-          <w:sz w:val="20"/>
-          <w:szCs w:val="20"/>
-        </w:rPr>
-        <w:t>:= 0,0,0,0,0;</w:t>
+        <w:t>,j:= 0,0,0,0,0;</w:t>
       </w:r>
     </w:p>
     <w:p>
@@ -397,17 +381,33 @@
           <w:rFonts w:ascii="Consolas" w:hAnsi="Consolas" w:cs="Consolas"/>
           <w:sz w:val="20"/>
           <w:szCs w:val="20"/>
-          <w:lang w:val="es-CO"/>
-        </w:rPr>
-      </w:pPr>
-      <w:r>
-        <w:rPr>
-          <w:rFonts w:ascii="Consolas" w:hAnsi="Consolas" w:cs="Consolas"/>
-          <w:sz w:val="20"/>
-          <w:szCs w:val="20"/>
-          <w:lang w:val="es-CO"/>
-        </w:rPr>
-        <w:t>{Cota: m-i}</w:t>
+        </w:rPr>
+      </w:pPr>
+      <w:r>
+        <w:rPr>
+          <w:rFonts w:ascii="Consolas" w:hAnsi="Consolas" w:cs="Consolas"/>
+          <w:sz w:val="20"/>
+          <w:szCs w:val="20"/>
+        </w:rPr>
+        <w:t>{Cota: m-</w:t>
+      </w:r>
+      <w:proofErr w:type="spellStart"/>
+      <w:r>
+        <w:rPr>
+          <w:rFonts w:ascii="Consolas" w:hAnsi="Consolas" w:cs="Consolas"/>
+          <w:sz w:val="20"/>
+          <w:szCs w:val="20"/>
+        </w:rPr>
+        <w:t>i</w:t>
+      </w:r>
+      <w:proofErr w:type="spellEnd"/>
+      <w:r>
+        <w:rPr>
+          <w:rFonts w:ascii="Consolas" w:hAnsi="Consolas" w:cs="Consolas"/>
+          <w:sz w:val="20"/>
+          <w:szCs w:val="20"/>
+        </w:rPr>
+        <w:t>}</w:t>
       </w:r>
     </w:p>
     <w:p>
@@ -468,11 +468,38 @@
           <w:sz w:val="20"/>
           <w:szCs w:val="20"/>
         </w:rPr>
-        <w:t>j&lt;=n</w:t>
-      </w:r>
-      <w:r>
-        <w:rPr>
-          <w:rFonts w:ascii="Consolas" w:hAnsi="Consolas" w:cs="Consolas"/>
+        <w:t xml:space="preserve">j&lt;=n </w:t>
+      </w:r>
+      <w:r>
+        <w:rPr>
+          <w:rFonts w:ascii="Cambria Math" w:hAnsi="Cambria Math" w:cs="Cambria Math"/>
+          <w:color w:val="000000"/>
+          <w:sz w:val="20"/>
+          <w:szCs w:val="20"/>
+        </w:rPr>
+        <w:t>⟶</w:t>
+      </w:r>
+      <w:r>
+        <w:rPr>
+          <w:rFonts w:ascii="Consolas" w:hAnsi="Consolas" w:cs="Consolas"/>
+          <w:sz w:val="20"/>
+          <w:szCs w:val="20"/>
+        </w:rPr>
+        <w:t xml:space="preserve"> if j&lt;n</w:t>
+      </w:r>
+      <w:r>
+        <w:rPr>
+          <w:rFonts w:ascii="Cambria Math" w:hAnsi="Cambria Math" w:cs="Cambria Math"/>
+          <w:color w:val="000000"/>
+          <w:sz w:val="20"/>
+          <w:szCs w:val="20"/>
+        </w:rPr>
+        <w:t>⟶</w:t>
+      </w:r>
+      <w:r>
+        <w:rPr>
+          <w:rFonts w:ascii="Cambria Math" w:hAnsi="Cambria Math" w:cs="Cambria Math"/>
+          <w:color w:val="000000"/>
           <w:sz w:val="20"/>
           <w:szCs w:val="20"/>
         </w:rPr>
@@ -480,6 +507,32 @@
       </w:r>
       <w:r>
         <w:rPr>
+          <w:rFonts w:ascii="Consolas" w:hAnsi="Consolas" w:cs="Consolas"/>
+          <w:sz w:val="20"/>
+          <w:szCs w:val="20"/>
+        </w:rPr>
+        <w:t>if b[</w:t>
+      </w:r>
+      <w:proofErr w:type="gramStart"/>
+      <w:r>
+        <w:rPr>
+          <w:rFonts w:ascii="Consolas" w:hAnsi="Consolas" w:cs="Consolas"/>
+          <w:sz w:val="20"/>
+          <w:szCs w:val="20"/>
+        </w:rPr>
+        <w:t>i,j</w:t>
+      </w:r>
+      <w:proofErr w:type="gramEnd"/>
+      <w:r>
+        <w:rPr>
+          <w:rFonts w:ascii="Consolas" w:hAnsi="Consolas" w:cs="Consolas"/>
+          <w:sz w:val="20"/>
+          <w:szCs w:val="20"/>
+        </w:rPr>
+        <w:t xml:space="preserve">]=1 </w:t>
+      </w:r>
+      <w:r>
+        <w:rPr>
           <w:rFonts w:ascii="Cambria Math" w:hAnsi="Cambria Math" w:cs="Cambria Math"/>
           <w:color w:val="000000"/>
           <w:sz w:val="20"/>
@@ -493,100 +546,7 @@
           <w:sz w:val="20"/>
           <w:szCs w:val="20"/>
         </w:rPr>
-        <w:t xml:space="preserve"> if j&lt;n</w:t>
-      </w:r>
-      <w:r>
-        <w:rPr>
-          <w:rFonts w:ascii="Cambria Math" w:hAnsi="Cambria Math" w:cs="Cambria Math"/>
-          <w:color w:val="000000"/>
-          <w:sz w:val="20"/>
-          <w:szCs w:val="20"/>
-        </w:rPr>
-        <w:t>⟶</w:t>
-      </w:r>
-      <w:r>
-        <w:rPr>
-          <w:rFonts w:ascii="Cambria Math" w:hAnsi="Cambria Math" w:cs="Cambria Math"/>
-          <w:color w:val="000000"/>
-          <w:sz w:val="20"/>
-          <w:szCs w:val="20"/>
-        </w:rPr>
-        <w:t xml:space="preserve"> </w:t>
-      </w:r>
-      <w:r>
-        <w:rPr>
-          <w:rFonts w:ascii="Consolas" w:hAnsi="Consolas" w:cs="Consolas"/>
-          <w:sz w:val="20"/>
-          <w:szCs w:val="20"/>
-        </w:rPr>
-        <w:t>if</w:t>
-      </w:r>
-      <w:r>
-        <w:rPr>
-          <w:rFonts w:ascii="Consolas" w:hAnsi="Consolas" w:cs="Consolas"/>
-          <w:sz w:val="20"/>
-          <w:szCs w:val="20"/>
-        </w:rPr>
-        <w:t xml:space="preserve"> </w:t>
-      </w:r>
-      <w:r>
-        <w:rPr>
-          <w:rFonts w:ascii="Consolas" w:hAnsi="Consolas" w:cs="Consolas"/>
-          <w:sz w:val="20"/>
-          <w:szCs w:val="20"/>
-        </w:rPr>
-        <w:t>b[</w:t>
-      </w:r>
-      <w:proofErr w:type="gramStart"/>
-      <w:r>
-        <w:rPr>
-          <w:rFonts w:ascii="Consolas" w:hAnsi="Consolas" w:cs="Consolas"/>
-          <w:sz w:val="20"/>
-          <w:szCs w:val="20"/>
-        </w:rPr>
-        <w:t>i,j</w:t>
-      </w:r>
-      <w:proofErr w:type="gramEnd"/>
-      <w:r>
-        <w:rPr>
-          <w:rFonts w:ascii="Consolas" w:hAnsi="Consolas" w:cs="Consolas"/>
-          <w:sz w:val="20"/>
-          <w:szCs w:val="20"/>
-        </w:rPr>
-        <w:t xml:space="preserve">]=1 </w:t>
-      </w:r>
-      <w:r>
-        <w:rPr>
-          <w:rFonts w:ascii="Cambria Math" w:hAnsi="Cambria Math" w:cs="Cambria Math"/>
-          <w:color w:val="000000"/>
-          <w:sz w:val="20"/>
-          <w:szCs w:val="20"/>
-        </w:rPr>
-        <w:t>⟶</w:t>
-      </w:r>
-      <w:r>
-        <w:rPr>
-          <w:rFonts w:ascii="Consolas" w:hAnsi="Consolas" w:cs="Consolas"/>
-          <w:sz w:val="20"/>
-          <w:szCs w:val="20"/>
-        </w:rPr>
-        <w:t>actual,v[j,1],j:=actual+1,</w:t>
-      </w:r>
-      <w:r>
-        <w:rPr>
-          <w:rFonts w:ascii="Consolas" w:hAnsi="Consolas" w:cs="Consolas"/>
-          <w:sz w:val="20"/>
-          <w:szCs w:val="20"/>
-        </w:rPr>
-        <w:t>v[j,1]</w:t>
-      </w:r>
-      <w:r>
-        <w:rPr>
-          <w:rFonts w:ascii="Consolas" w:hAnsi="Consolas" w:cs="Consolas"/>
-          <w:sz w:val="20"/>
-          <w:szCs w:val="20"/>
-        </w:rPr>
-        <w:t>+1,j+1;</w:t>
+        <w:t>actual,v[j,1],j:=actual+1,v[j,1]+1,j+1;</w:t>
       </w:r>
     </w:p>
     <w:p>
@@ -708,25 +668,7 @@
           <w:sz w:val="20"/>
           <w:szCs w:val="20"/>
         </w:rPr>
-        <w:t>v[j,0]</w:t>
-      </w:r>
-      <w:r>
-        <w:rPr>
-          <w:rFonts w:ascii="Consolas" w:hAnsi="Consolas" w:cs="Cambria Math"/>
-          <w:color w:val="000000"/>
-          <w:sz w:val="20"/>
-          <w:szCs w:val="20"/>
-        </w:rPr>
-        <w:t>:=</w:t>
-      </w:r>
-      <w:r>
-        <w:rPr>
-          <w:rFonts w:ascii="Consolas" w:hAnsi="Consolas" w:cs="Cambria Math"/>
-          <w:color w:val="000000"/>
-          <w:sz w:val="20"/>
-          <w:szCs w:val="20"/>
-        </w:rPr>
-        <w:t>v[j,1]</w:t>
+        <w:t>v[j,0]:=v[j,1]</w:t>
       </w:r>
       <w:r>
         <w:rPr>
@@ -744,25 +686,7 @@
           <w:sz w:val="20"/>
           <w:szCs w:val="20"/>
         </w:rPr>
-        <w:t xml:space="preserve">fi </w:t>
-      </w:r>
-      <w:r>
-        <w:rPr>
-          <w:rFonts w:ascii="Consolas" w:hAnsi="Consolas" w:cs="Cambria Math"/>
-          <w:color w:val="000000"/>
-          <w:sz w:val="20"/>
-          <w:szCs w:val="20"/>
-        </w:rPr>
-        <w:t>v[j,0]:=</w:t>
-      </w:r>
-      <w:r>
-        <w:rPr>
-          <w:rFonts w:ascii="Consolas" w:hAnsi="Consolas" w:cs="Cambria Math"/>
-          <w:color w:val="000000"/>
-          <w:sz w:val="20"/>
-          <w:szCs w:val="20"/>
-        </w:rPr>
-        <w:t>0</w:t>
+        <w:t>fi v[j,0]:=0</w:t>
       </w:r>
       <w:r>
         <w:rPr>
@@ -826,8 +750,19 @@
           <w:sz w:val="20"/>
           <w:szCs w:val="20"/>
         </w:rPr>
-        <w:t>if maxC</w:t>
-      </w:r>
+        <w:t xml:space="preserve">if </w:t>
+      </w:r>
+      <w:proofErr w:type="spellStart"/>
+      <w:r>
+        <w:rPr>
+          <w:rFonts w:ascii="Consolas" w:hAnsi="Consolas" w:cs="Cambria Math"/>
+          <w:color w:val="000000"/>
+          <w:sz w:val="20"/>
+          <w:szCs w:val="20"/>
+        </w:rPr>
+        <w:t>maxC</w:t>
+      </w:r>
+      <w:proofErr w:type="spellEnd"/>
       <w:r>
         <w:rPr>
           <w:rFonts w:ascii="Consolas" w:hAnsi="Consolas" w:cs="Cambria Math"/>
@@ -1014,14 +949,25 @@
         </w:rPr>
         <w:t xml:space="preserve"> </w:t>
       </w:r>
-      <w:r>
-        <w:rPr>
-          <w:rFonts w:ascii="Consolas" w:hAnsi="Consolas" w:cs="Cambria Math"/>
-          <w:color w:val="000000"/>
-          <w:sz w:val="20"/>
-          <w:szCs w:val="20"/>
-        </w:rPr>
-        <w:t>maxC&lt;</w:t>
+      <w:proofErr w:type="spellStart"/>
+      <w:r>
+        <w:rPr>
+          <w:rFonts w:ascii="Consolas" w:hAnsi="Consolas" w:cs="Cambria Math"/>
+          <w:color w:val="000000"/>
+          <w:sz w:val="20"/>
+          <w:szCs w:val="20"/>
+        </w:rPr>
+        <w:t>maxC</w:t>
+      </w:r>
+      <w:proofErr w:type="spellEnd"/>
+      <w:r>
+        <w:rPr>
+          <w:rFonts w:ascii="Consolas" w:hAnsi="Consolas" w:cs="Cambria Math"/>
+          <w:color w:val="000000"/>
+          <w:sz w:val="20"/>
+          <w:szCs w:val="20"/>
+        </w:rPr>
+        <w:t>&lt;</w:t>
       </w:r>
       <w:proofErr w:type="spellStart"/>
       <w:r>
@@ -1079,63 +1025,27 @@
           <w:sz w:val="20"/>
           <w:szCs w:val="20"/>
         </w:rPr>
-        <w:t>actual</w:t>
-      </w:r>
-      <w:r>
-        <w:rPr>
-          <w:rFonts w:ascii="Consolas" w:hAnsi="Consolas" w:cs="Cambria Math"/>
-          <w:color w:val="000000"/>
-          <w:sz w:val="20"/>
-          <w:szCs w:val="20"/>
-        </w:rPr>
-        <w:t xml:space="preserve"> fi </w:t>
-      </w:r>
-      <w:proofErr w:type="spellStart"/>
-      <w:r>
-        <w:rPr>
-          <w:rFonts w:ascii="Consolas" w:hAnsi="Consolas" w:cs="Cambria Math"/>
-          <w:color w:val="000000"/>
-          <w:sz w:val="20"/>
-          <w:szCs w:val="20"/>
-        </w:rPr>
-        <w:t>actual,j</w:t>
-      </w:r>
-      <w:r>
-        <w:rPr>
-          <w:rFonts w:ascii="Consolas" w:hAnsi="Consolas" w:cs="Cambria Math"/>
-          <w:color w:val="000000"/>
-          <w:sz w:val="20"/>
-          <w:szCs w:val="20"/>
-        </w:rPr>
-        <w:t>,i</w:t>
-      </w:r>
-      <w:proofErr w:type="spellEnd"/>
-      <w:r>
-        <w:rPr>
-          <w:rFonts w:ascii="Consolas" w:hAnsi="Consolas" w:cs="Cambria Math"/>
-          <w:color w:val="000000"/>
-          <w:sz w:val="20"/>
-          <w:szCs w:val="20"/>
-        </w:rPr>
-        <w:t>:=0,0</w:t>
-      </w:r>
-      <w:r>
-        <w:rPr>
-          <w:rFonts w:ascii="Consolas" w:hAnsi="Consolas" w:cs="Cambria Math"/>
-          <w:color w:val="000000"/>
-          <w:sz w:val="20"/>
-          <w:szCs w:val="20"/>
-        </w:rPr>
-        <w:t>,i+1</w:t>
-      </w:r>
-      <w:r>
-        <w:rPr>
-          <w:rFonts w:ascii="Consolas" w:hAnsi="Consolas" w:cs="Cambria Math"/>
-          <w:color w:val="000000"/>
-          <w:sz w:val="20"/>
-          <w:szCs w:val="20"/>
-        </w:rPr>
-        <w:t>;</w:t>
+        <w:t xml:space="preserve">actual fi </w:t>
+      </w:r>
+      <w:proofErr w:type="spellStart"/>
+      <w:r>
+        <w:rPr>
+          <w:rFonts w:ascii="Consolas" w:hAnsi="Consolas" w:cs="Cambria Math"/>
+          <w:color w:val="000000"/>
+          <w:sz w:val="20"/>
+          <w:szCs w:val="20"/>
+        </w:rPr>
+        <w:t>actual,j,i</w:t>
+      </w:r>
+      <w:proofErr w:type="spellEnd"/>
+      <w:r>
+        <w:rPr>
+          <w:rFonts w:ascii="Consolas" w:hAnsi="Consolas" w:cs="Cambria Math"/>
+          <w:color w:val="000000"/>
+          <w:sz w:val="20"/>
+          <w:szCs w:val="20"/>
+        </w:rPr>
+        <w:t>:=0,0,i+1;</w:t>
       </w:r>
     </w:p>
     <w:p>
@@ -1179,15 +1089,13 @@
           <w:rFonts w:ascii="Consolas" w:hAnsi="Consolas" w:cs="Consolas"/>
           <w:sz w:val="20"/>
           <w:szCs w:val="20"/>
-          <w:lang w:val="es-CO"/>
-        </w:rPr>
-      </w:pPr>
-      <w:r>
-        <w:rPr>
-          <w:rFonts w:ascii="Consolas" w:hAnsi="Consolas" w:cs="Consolas"/>
-          <w:sz w:val="20"/>
-          <w:szCs w:val="20"/>
-          <w:lang w:val="es-CO"/>
+        </w:rPr>
+      </w:pPr>
+      <w:r>
+        <w:rPr>
+          <w:rFonts w:ascii="Consolas" w:hAnsi="Consolas" w:cs="Consolas"/>
+          <w:sz w:val="20"/>
+          <w:szCs w:val="20"/>
         </w:rPr>
         <w:t xml:space="preserve">{R1: </w:t>
       </w:r>
@@ -1197,7 +1105,6 @@
           <w:rFonts w:ascii="Consolas" w:hAnsi="Consolas" w:cs="Consolas"/>
           <w:sz w:val="20"/>
           <w:szCs w:val="20"/>
-          <w:lang w:val="es-CO"/>
         </w:rPr>
         <w:t>maxC</w:t>
       </w:r>
@@ -1207,7 +1114,6 @@
           <w:rFonts w:ascii="Consolas" w:hAnsi="Consolas" w:cs="Consolas"/>
           <w:sz w:val="20"/>
           <w:szCs w:val="20"/>
-          <w:lang w:val="es-CO"/>
         </w:rPr>
         <w:t xml:space="preserve"> </w:t>
       </w:r>
@@ -1217,7 +1123,6 @@
           <w:color w:val="000000"/>
           <w:sz w:val="20"/>
           <w:szCs w:val="20"/>
-          <w:lang w:val="es-CO"/>
         </w:rPr>
         <w:t>⋀</w:t>
       </w:r>
@@ -1227,7 +1132,6 @@
           <w:color w:val="000000"/>
           <w:sz w:val="20"/>
           <w:szCs w:val="20"/>
-          <w:lang w:val="es-CO"/>
         </w:rPr>
         <w:t xml:space="preserve"> </w:t>
       </w:r>
@@ -1238,7 +1142,6 @@
           <w:color w:val="000000"/>
           <w:sz w:val="20"/>
           <w:szCs w:val="20"/>
-          <w:lang w:val="es-CO"/>
         </w:rPr>
         <w:t>v[</w:t>
       </w:r>
@@ -1249,7 +1152,6 @@
           <w:color w:val="000000"/>
           <w:sz w:val="20"/>
           <w:szCs w:val="20"/>
-          <w:lang w:val="es-CO"/>
         </w:rPr>
         <w:t>0...n,0..1]:</w:t>
       </w:r>
@@ -1260,7 +1162,6 @@
           <w:color w:val="000000"/>
           <w:sz w:val="20"/>
           <w:szCs w:val="20"/>
-          <w:lang w:val="es-CO"/>
         </w:rPr>
         <w:t>nat</w:t>
       </w:r>
@@ -1270,7 +1171,6 @@
           <w:rFonts w:ascii="Consolas" w:hAnsi="Consolas" w:cs="Consolas"/>
           <w:sz w:val="20"/>
           <w:szCs w:val="20"/>
-          <w:lang w:val="es-CO"/>
         </w:rPr>
         <w:t>}</w:t>
       </w:r>
@@ -1281,7 +1181,6 @@
           <w:rFonts w:ascii="Consolas" w:hAnsi="Consolas" w:cs="Consolas"/>
           <w:sz w:val="20"/>
           <w:szCs w:val="20"/>
-          <w:lang w:val="es-CO"/>
         </w:rPr>
       </w:pPr>
       <w:proofErr w:type="gramStart"/>
@@ -1290,7 +1189,6 @@
           <w:rFonts w:ascii="Consolas" w:hAnsi="Consolas" w:cs="Consolas"/>
           <w:sz w:val="20"/>
           <w:szCs w:val="20"/>
-          <w:lang w:val="es-CO"/>
         </w:rPr>
         <w:t>i:=</w:t>
       </w:r>
@@ -1300,7 +1198,6 @@
           <w:rFonts w:ascii="Consolas" w:hAnsi="Consolas" w:cs="Consolas"/>
           <w:sz w:val="20"/>
           <w:szCs w:val="20"/>
-          <w:lang w:val="es-CO"/>
         </w:rPr>
         <w:t>0;</w:t>
       </w:r>
@@ -1337,23 +1234,7 @@
           <w:sz w:val="20"/>
           <w:szCs w:val="20"/>
         </w:rPr>
-        <w:t xml:space="preserve"> I2</w:t>
-      </w:r>
-      <w:r>
-        <w:rPr>
-          <w:rFonts w:ascii="Consolas" w:hAnsi="Consolas" w:cs="Consolas"/>
-          <w:sz w:val="20"/>
-          <w:szCs w:val="20"/>
-        </w:rPr>
-        <w:t>:</w:t>
-      </w:r>
-      <w:r>
-        <w:rPr>
-          <w:rFonts w:ascii="Consolas" w:hAnsi="Consolas" w:cs="Consolas"/>
-          <w:sz w:val="20"/>
-          <w:szCs w:val="20"/>
-        </w:rPr>
-        <w:t xml:space="preserve"> 0&lt;</w:t>
+        <w:t xml:space="preserve"> I2: 0&lt;</w:t>
       </w:r>
       <w:proofErr w:type="spellStart"/>
       <w:r>
@@ -1389,6 +1270,7 @@
         </w:rPr>
         <w:t xml:space="preserve">, </w:t>
       </w:r>
+      <w:proofErr w:type="spellStart"/>
       <w:proofErr w:type="gramStart"/>
       <w:r>
         <w:rPr>
@@ -1396,7 +1278,16 @@
           <w:sz w:val="20"/>
           <w:szCs w:val="20"/>
         </w:rPr>
-        <w:t>maxV:=</w:t>
+        <w:t>maxV</w:t>
+      </w:r>
+      <w:proofErr w:type="spellEnd"/>
+      <w:r>
+        <w:rPr>
+          <w:rFonts w:ascii="Consolas" w:hAnsi="Consolas" w:cs="Consolas"/>
+          <w:sz w:val="20"/>
+          <w:szCs w:val="20"/>
+        </w:rPr>
+        <w:t>:=</w:t>
       </w:r>
       <w:proofErr w:type="gramEnd"/>
       <w:r>
@@ -1432,35 +1323,33 @@
           <w:rFonts w:ascii="Consolas" w:hAnsi="Consolas" w:cs="Consolas"/>
           <w:sz w:val="20"/>
           <w:szCs w:val="20"/>
-          <w:lang w:val="es-CO"/>
-        </w:rPr>
-      </w:pPr>
-      <w:r>
-        <w:rPr>
-          <w:rFonts w:ascii="Consolas" w:hAnsi="Consolas" w:cs="Consolas"/>
-          <w:sz w:val="20"/>
-          <w:szCs w:val="20"/>
-          <w:lang w:val="es-CO"/>
-        </w:rPr>
-        <w:t>{</w:t>
-      </w:r>
-      <w:r>
-        <w:rPr>
-          <w:rFonts w:ascii="Consolas" w:hAnsi="Consolas" w:cs="Consolas"/>
-          <w:sz w:val="20"/>
-          <w:szCs w:val="20"/>
-          <w:lang w:val="es-CO"/>
-        </w:rPr>
-        <w:t>Cota: n</w:t>
-      </w:r>
-      <w:r>
-        <w:rPr>
-          <w:rFonts w:ascii="Consolas" w:hAnsi="Consolas" w:cs="Consolas"/>
-          <w:sz w:val="20"/>
-          <w:szCs w:val="20"/>
-          <w:lang w:val="es-CO"/>
-        </w:rPr>
-        <w:t>-i}</w:t>
+        </w:rPr>
+      </w:pPr>
+      <w:r>
+        <w:rPr>
+          <w:rFonts w:ascii="Consolas" w:hAnsi="Consolas" w:cs="Consolas"/>
+          <w:sz w:val="20"/>
+          <w:szCs w:val="20"/>
+        </w:rPr>
+        <w:t>{Cota: n-</w:t>
+      </w:r>
+      <w:proofErr w:type="spellStart"/>
+      <w:r>
+        <w:rPr>
+          <w:rFonts w:ascii="Consolas" w:hAnsi="Consolas" w:cs="Consolas"/>
+          <w:sz w:val="20"/>
+          <w:szCs w:val="20"/>
+        </w:rPr>
+        <w:t>i</w:t>
+      </w:r>
+      <w:proofErr w:type="spellEnd"/>
+      <w:r>
+        <w:rPr>
+          <w:rFonts w:ascii="Consolas" w:hAnsi="Consolas" w:cs="Consolas"/>
+          <w:sz w:val="20"/>
+          <w:szCs w:val="20"/>
+        </w:rPr>
+        <w:t>}</w:t>
       </w:r>
     </w:p>
     <w:p>
@@ -1530,7 +1419,25 @@
           <w:sz w:val="20"/>
           <w:szCs w:val="20"/>
         </w:rPr>
-        <w:t>if maxV&lt;v[i,0]</w:t>
+        <w:t xml:space="preserve">if </w:t>
+      </w:r>
+      <w:proofErr w:type="spellStart"/>
+      <w:r>
+        <w:rPr>
+          <w:rFonts w:ascii="Consolas" w:hAnsi="Consolas" w:cs="Consolas"/>
+          <w:sz w:val="20"/>
+          <w:szCs w:val="20"/>
+        </w:rPr>
+        <w:t>maxV</w:t>
+      </w:r>
+      <w:proofErr w:type="spellEnd"/>
+      <w:r>
+        <w:rPr>
+          <w:rFonts w:ascii="Consolas" w:hAnsi="Consolas" w:cs="Consolas"/>
+          <w:sz w:val="20"/>
+          <w:szCs w:val="20"/>
+        </w:rPr>
+        <w:t>&lt;v[i,0]</w:t>
       </w:r>
       <w:r>
         <w:rPr>
@@ -1601,43 +1508,24 @@
           <w:sz w:val="20"/>
           <w:szCs w:val="20"/>
         </w:rPr>
-        <w:t>maxV:=v</w:t>
-      </w:r>
-      <w:r>
-        <w:rPr>
-          <w:rFonts w:ascii="Consolas" w:hAnsi="Consolas" w:cs="Cambria Math"/>
-          <w:color w:val="000000"/>
-          <w:sz w:val="20"/>
-          <w:szCs w:val="20"/>
-        </w:rPr>
-        <w:t>[j,0]</w:t>
-      </w:r>
-      <w:r>
-        <w:rPr>
-          <w:rFonts w:ascii="Consolas" w:hAnsi="Consolas" w:cs="Cambria Math"/>
-          <w:color w:val="000000"/>
-          <w:sz w:val="20"/>
-          <w:szCs w:val="20"/>
-        </w:rPr>
-        <w:t>;</w:t>
-      </w:r>
-    </w:p>
-    <w:p>
-      <w:pPr>
-        <w:rPr>
-          <w:rFonts w:ascii="Consolas" w:hAnsi="Consolas" w:cs="Consolas"/>
-          <w:sz w:val="20"/>
-          <w:szCs w:val="20"/>
-        </w:rPr>
-      </w:pPr>
-      <w:r>
-        <w:rPr>
-          <w:rFonts w:ascii="Consolas" w:hAnsi="Consolas" w:cs="Cambria Math"/>
-          <w:color w:val="000000"/>
-          <w:sz w:val="20"/>
-          <w:szCs w:val="20"/>
-        </w:rPr>
-        <w:lastRenderedPageBreak/>
+        <w:t>maxV:=v[j,0];</w:t>
+      </w:r>
+    </w:p>
+    <w:p>
+      <w:pPr>
+        <w:rPr>
+          <w:rFonts w:ascii="Consolas" w:hAnsi="Consolas" w:cs="Consolas"/>
+          <w:sz w:val="20"/>
+          <w:szCs w:val="20"/>
+        </w:rPr>
+      </w:pPr>
+      <w:r>
+        <w:rPr>
+          <w:rFonts w:ascii="Consolas" w:hAnsi="Consolas" w:cs="Cambria Math"/>
+          <w:color w:val="000000"/>
+          <w:sz w:val="20"/>
+          <w:szCs w:val="20"/>
+        </w:rPr>
         <w:tab/>
       </w:r>
       <w:r>
@@ -1707,6 +1595,133 @@
           <w:sz w:val="20"/>
           <w:szCs w:val="20"/>
         </w:rPr>
+        <w:t>0]&lt;</w:t>
+      </w:r>
+      <w:proofErr w:type="gramEnd"/>
+      <w:r>
+        <w:rPr>
+          <w:rFonts w:ascii="Consolas" w:hAnsi="Consolas" w:cs="Consolas"/>
+          <w:sz w:val="20"/>
+          <w:szCs w:val="20"/>
+        </w:rPr>
+        <w:t>v[i,1]</w:t>
+      </w:r>
+      <w:r>
+        <w:rPr>
+          <w:rFonts w:ascii="Cambria Math" w:hAnsi="Cambria Math" w:cs="Cambria Math"/>
+          <w:color w:val="000000"/>
+          <w:sz w:val="20"/>
+          <w:szCs w:val="20"/>
+        </w:rPr>
+        <w:t xml:space="preserve"> </w:t>
+      </w:r>
+      <w:r>
+        <w:rPr>
+          <w:rFonts w:ascii="Cambria Math" w:hAnsi="Cambria Math" w:cs="Cambria Math"/>
+          <w:color w:val="000000"/>
+          <w:sz w:val="20"/>
+          <w:szCs w:val="20"/>
+        </w:rPr>
+        <w:t>⟶</w:t>
+      </w:r>
+      <w:r>
+        <w:rPr>
+          <w:rFonts w:ascii="Consolas" w:hAnsi="Consolas" w:cs="Cambria Math"/>
+          <w:color w:val="000000"/>
+          <w:sz w:val="20"/>
+          <w:szCs w:val="20"/>
+        </w:rPr>
+        <w:t>maxV:=v[j,1];</w:t>
+      </w:r>
+    </w:p>
+    <w:p>
+      <w:pPr>
+        <w:ind w:left="720" w:firstLine="720"/>
+        <w:rPr>
+          <w:rFonts w:ascii="Consolas" w:hAnsi="Consolas" w:cs="Consolas"/>
+          <w:sz w:val="20"/>
+          <w:szCs w:val="20"/>
+        </w:rPr>
+      </w:pPr>
+      <w:r>
+        <w:rPr>
+          <w:rFonts w:ascii="Consolas" w:hAnsi="Consolas" w:cs="Consolas"/>
+          <w:sz w:val="20"/>
+          <w:szCs w:val="20"/>
+        </w:rPr>
+        <w:lastRenderedPageBreak/>
+        <w:t>i</w:t>
+      </w:r>
+      <w:r>
+        <w:rPr>
+          <w:rFonts w:ascii="Consolas" w:hAnsi="Consolas" w:cs="Consolas"/>
+          <w:sz w:val="20"/>
+          <w:szCs w:val="20"/>
+        </w:rPr>
+        <w:t>f</w:t>
+      </w:r>
+    </w:p>
+    <w:p>
+      <w:pPr>
+        <w:rPr>
+          <w:rFonts w:ascii="Consolas" w:hAnsi="Consolas" w:cs="Consolas"/>
+          <w:sz w:val="20"/>
+          <w:szCs w:val="20"/>
+        </w:rPr>
+      </w:pPr>
+      <w:r>
+        <w:rPr>
+          <w:rFonts w:ascii="Consolas" w:hAnsi="Consolas" w:cs="Consolas"/>
+          <w:sz w:val="20"/>
+          <w:szCs w:val="20"/>
+        </w:rPr>
+        <w:t>od</w:t>
+      </w:r>
+    </w:p>
+    <w:p>
+      <w:pPr>
+        <w:rPr>
+          <w:rFonts w:ascii="Consolas" w:hAnsi="Consolas" w:cs="Consolas"/>
+          <w:sz w:val="20"/>
+          <w:szCs w:val="20"/>
+        </w:rPr>
+      </w:pPr>
+      <w:r>
+        <w:rPr>
+          <w:rFonts w:ascii="Consolas" w:hAnsi="Consolas" w:cs="Consolas"/>
+          <w:sz w:val="20"/>
+          <w:szCs w:val="20"/>
+        </w:rPr>
+        <w:t>{R2</w:t>
+      </w:r>
+      <w:r>
+        <w:rPr>
+          <w:rFonts w:ascii="Consolas" w:hAnsi="Consolas" w:cs="Consolas"/>
+          <w:sz w:val="20"/>
+          <w:szCs w:val="20"/>
+        </w:rPr>
+        <w:t>: maxV</w:t>
+      </w:r>
+      <w:r>
+        <w:rPr>
+          <w:rFonts w:ascii="Inconsolata" w:hAnsi="Inconsolata"/>
+          <w:color w:val="000000"/>
+        </w:rPr>
+        <w:t xml:space="preserve"> </w:t>
+      </w:r>
+      <w:r>
+        <w:rPr>
+          <w:rFonts w:ascii="Inconsolata" w:hAnsi="Inconsolata"/>
+          <w:color w:val="000000"/>
+        </w:rPr>
+        <w:t>≠</w:t>
+      </w:r>
+      <w:r>
+        <w:rPr>
+          <w:rFonts w:ascii="Consolas" w:hAnsi="Consolas" w:cs="Consolas"/>
+          <w:sz w:val="20"/>
+          <w:szCs w:val="20"/>
+        </w:rPr>
         <w:t>0</w:t>
       </w:r>
       <w:r>
@@ -1715,7 +1730,104 @@
           <w:sz w:val="20"/>
           <w:szCs w:val="20"/>
         </w:rPr>
-        <w:t>]&lt;</w:t>
+        <w:t>}</w:t>
+      </w:r>
+    </w:p>
+    <w:p>
+      <w:pPr>
+        <w:rPr>
+          <w:rFonts w:ascii="Consolas" w:hAnsi="Consolas" w:cs="Consolas"/>
+          <w:sz w:val="20"/>
+          <w:szCs w:val="20"/>
+        </w:rPr>
+      </w:pPr>
+      <w:r>
+        <w:rPr>
+          <w:rFonts w:ascii="Consolas" w:hAnsi="Consolas" w:cs="Consolas"/>
+          <w:sz w:val="20"/>
+          <w:szCs w:val="20"/>
+        </w:rPr>
+        <w:t xml:space="preserve">if </w:t>
+      </w:r>
+      <w:proofErr w:type="spellStart"/>
+      <w:r>
+        <w:rPr>
+          <w:rFonts w:ascii="Consolas" w:hAnsi="Consolas" w:cs="Consolas"/>
+          <w:sz w:val="20"/>
+          <w:szCs w:val="20"/>
+        </w:rPr>
+        <w:t>maxC</w:t>
+      </w:r>
+      <w:proofErr w:type="spellEnd"/>
+      <w:r>
+        <w:rPr>
+          <w:rFonts w:ascii="Consolas" w:hAnsi="Consolas" w:cs="Consolas"/>
+          <w:sz w:val="20"/>
+          <w:szCs w:val="20"/>
+        </w:rPr>
+        <w:t>&gt;</w:t>
+      </w:r>
+      <w:r>
+        <w:rPr>
+          <w:rFonts w:ascii="Consolas" w:hAnsi="Consolas" w:cs="Consolas"/>
+          <w:sz w:val="20"/>
+          <w:szCs w:val="20"/>
+        </w:rPr>
+        <w:t>=</w:t>
+      </w:r>
+      <w:proofErr w:type="spellStart"/>
+      <w:r>
+        <w:rPr>
+          <w:rFonts w:ascii="Consolas" w:hAnsi="Consolas" w:cs="Consolas"/>
+          <w:sz w:val="20"/>
+          <w:szCs w:val="20"/>
+        </w:rPr>
+        <w:t>maxV</w:t>
+      </w:r>
+      <w:proofErr w:type="spellEnd"/>
+      <w:r>
+        <w:rPr>
+          <w:rFonts w:ascii="Consolas" w:hAnsi="Consolas" w:cs="Consolas"/>
+          <w:sz w:val="20"/>
+          <w:szCs w:val="20"/>
+        </w:rPr>
+        <w:t xml:space="preserve"> </w:t>
+      </w:r>
+      <w:r>
+        <w:rPr>
+          <w:rFonts w:ascii="Cambria Math" w:hAnsi="Cambria Math" w:cs="Cambria Math"/>
+          <w:color w:val="000000"/>
+          <w:sz w:val="20"/>
+          <w:szCs w:val="20"/>
+        </w:rPr>
+        <w:t>⟶</w:t>
+      </w:r>
+      <w:proofErr w:type="spellStart"/>
+      <w:proofErr w:type="gramStart"/>
+      <w:r>
+        <w:rPr>
+          <w:rFonts w:ascii="Consolas" w:hAnsi="Consolas" w:cs="Consolas"/>
+          <w:sz w:val="20"/>
+          <w:szCs w:val="20"/>
+        </w:rPr>
+        <w:t>r</w:t>
+      </w:r>
+      <w:r>
+        <w:rPr>
+          <w:rFonts w:ascii="Consolas" w:hAnsi="Consolas" w:cs="Consolas"/>
+          <w:sz w:val="20"/>
+          <w:szCs w:val="20"/>
+        </w:rPr>
+        <w:t>espuesta</w:t>
+      </w:r>
+      <w:proofErr w:type="spellEnd"/>
+      <w:r>
+        <w:rPr>
+          <w:rFonts w:ascii="Consolas" w:hAnsi="Consolas" w:cs="Consolas"/>
+          <w:sz w:val="20"/>
+          <w:szCs w:val="20"/>
+        </w:rPr>
+        <w:t>:=</w:t>
       </w:r>
       <w:proofErr w:type="gramEnd"/>
       <w:r>
@@ -1724,84 +1836,466 @@
           <w:sz w:val="20"/>
           <w:szCs w:val="20"/>
         </w:rPr>
-        <w:t>v[i,</w:t>
-      </w:r>
-      <w:r>
-        <w:rPr>
-          <w:rFonts w:ascii="Consolas" w:hAnsi="Consolas" w:cs="Consolas"/>
-          <w:sz w:val="20"/>
-          <w:szCs w:val="20"/>
-        </w:rPr>
-        <w:t>1</w:t>
-      </w:r>
-      <w:r>
-        <w:rPr>
-          <w:rFonts w:ascii="Consolas" w:hAnsi="Consolas" w:cs="Consolas"/>
-          <w:sz w:val="20"/>
-          <w:szCs w:val="20"/>
+        <w:t>’</w:t>
+      </w:r>
+      <w:r>
+        <w:rPr>
+          <w:rFonts w:ascii="Consolas" w:hAnsi="Consolas" w:cs="Consolas"/>
+          <w:sz w:val="20"/>
+          <w:szCs w:val="20"/>
+        </w:rPr>
+        <w:t>H’</w:t>
+      </w:r>
+      <w:r>
+        <w:rPr>
+          <w:rFonts w:ascii="Consolas" w:hAnsi="Consolas" w:cs="Consolas"/>
+          <w:sz w:val="20"/>
+          <w:szCs w:val="20"/>
+        </w:rPr>
+        <w:t>+</w:t>
+      </w:r>
+      <w:proofErr w:type="spellStart"/>
+      <w:r>
+        <w:rPr>
+          <w:rFonts w:ascii="Consolas" w:hAnsi="Consolas" w:cs="Consolas"/>
+          <w:sz w:val="20"/>
+          <w:szCs w:val="20"/>
+        </w:rPr>
+        <w:t>maxC</w:t>
+      </w:r>
+      <w:proofErr w:type="spellEnd"/>
+      <w:r>
+        <w:rPr>
+          <w:rFonts w:ascii="Consolas" w:hAnsi="Consolas" w:cs="Consolas"/>
+          <w:sz w:val="20"/>
+          <w:szCs w:val="20"/>
+        </w:rPr>
+        <w:t>;</w:t>
+      </w:r>
+    </w:p>
+    <w:p>
+      <w:pPr>
+        <w:rPr>
+          <w:rFonts w:ascii="Consolas" w:hAnsi="Consolas" w:cs="Consolas"/>
+          <w:sz w:val="20"/>
+          <w:szCs w:val="20"/>
+        </w:rPr>
+      </w:pPr>
+      <w:r>
+        <w:rPr>
+          <w:rFonts w:ascii="Consolas" w:hAnsi="Consolas" w:cs="Consolas"/>
+          <w:sz w:val="20"/>
+          <w:szCs w:val="20"/>
+        </w:rPr>
+        <w:t xml:space="preserve">[] </w:t>
+      </w:r>
+      <w:proofErr w:type="spellStart"/>
+      <w:r>
+        <w:rPr>
+          <w:rFonts w:ascii="Consolas" w:hAnsi="Consolas" w:cs="Consolas"/>
+          <w:sz w:val="20"/>
+          <w:szCs w:val="20"/>
+        </w:rPr>
+        <w:t>maxV</w:t>
+      </w:r>
+      <w:proofErr w:type="spellEnd"/>
+      <w:r>
+        <w:rPr>
+          <w:rFonts w:ascii="Consolas" w:hAnsi="Consolas" w:cs="Consolas"/>
+          <w:sz w:val="20"/>
+          <w:szCs w:val="20"/>
+        </w:rPr>
+        <w:t>&gt;=</w:t>
+      </w:r>
+      <w:proofErr w:type="spellStart"/>
+      <w:r>
+        <w:rPr>
+          <w:rFonts w:ascii="Consolas" w:hAnsi="Consolas" w:cs="Consolas"/>
+          <w:sz w:val="20"/>
+          <w:szCs w:val="20"/>
+        </w:rPr>
+        <w:t>maxC</w:t>
+      </w:r>
+      <w:proofErr w:type="spellEnd"/>
+      <w:r>
+        <w:rPr>
+          <w:rFonts w:ascii="Consolas" w:hAnsi="Consolas" w:cs="Consolas"/>
+          <w:sz w:val="20"/>
+          <w:szCs w:val="20"/>
+        </w:rPr>
+        <w:t xml:space="preserve"> </w:t>
+      </w:r>
+      <w:r>
+        <w:rPr>
+          <w:rFonts w:ascii="Cambria Math" w:hAnsi="Cambria Math" w:cs="Cambria Math"/>
+          <w:color w:val="000000"/>
+          <w:sz w:val="20"/>
+          <w:szCs w:val="20"/>
+        </w:rPr>
+        <w:t>⟶</w:t>
+      </w:r>
+      <w:proofErr w:type="spellStart"/>
+      <w:proofErr w:type="gramStart"/>
+      <w:r>
+        <w:rPr>
+          <w:rFonts w:ascii="Consolas" w:hAnsi="Consolas" w:cs="Consolas"/>
+          <w:sz w:val="20"/>
+          <w:szCs w:val="20"/>
+        </w:rPr>
+        <w:t>r</w:t>
+      </w:r>
+      <w:r>
+        <w:rPr>
+          <w:rFonts w:ascii="Consolas" w:hAnsi="Consolas" w:cs="Consolas"/>
+          <w:sz w:val="20"/>
+          <w:szCs w:val="20"/>
+        </w:rPr>
+        <w:t>espuesta</w:t>
+      </w:r>
+      <w:proofErr w:type="spellEnd"/>
+      <w:r>
+        <w:rPr>
+          <w:rFonts w:ascii="Consolas" w:hAnsi="Consolas" w:cs="Consolas"/>
+          <w:sz w:val="20"/>
+          <w:szCs w:val="20"/>
+        </w:rPr>
+        <w:t>:=</w:t>
+      </w:r>
+      <w:proofErr w:type="gramEnd"/>
+      <w:r>
+        <w:rPr>
+          <w:rFonts w:ascii="Consolas" w:hAnsi="Consolas" w:cs="Consolas"/>
+          <w:sz w:val="20"/>
+          <w:szCs w:val="20"/>
+        </w:rPr>
+        <w:t>’V</w:t>
+      </w:r>
+      <w:r>
+        <w:rPr>
+          <w:rFonts w:ascii="Consolas" w:hAnsi="Consolas" w:cs="Consolas"/>
+          <w:sz w:val="20"/>
+          <w:szCs w:val="20"/>
+        </w:rPr>
+        <w:t>’</w:t>
+      </w:r>
+      <w:r>
+        <w:rPr>
+          <w:rFonts w:ascii="Consolas" w:hAnsi="Consolas" w:cs="Consolas"/>
+          <w:sz w:val="20"/>
+          <w:szCs w:val="20"/>
+        </w:rPr>
+        <w:t>+</w:t>
+      </w:r>
+      <w:proofErr w:type="spellStart"/>
+      <w:r>
+        <w:rPr>
+          <w:rFonts w:ascii="Consolas" w:hAnsi="Consolas" w:cs="Consolas"/>
+          <w:sz w:val="20"/>
+          <w:szCs w:val="20"/>
+        </w:rPr>
+        <w:t>maxV</w:t>
+      </w:r>
+      <w:proofErr w:type="spellEnd"/>
+      <w:r>
+        <w:rPr>
+          <w:rFonts w:ascii="Consolas" w:hAnsi="Consolas" w:cs="Consolas"/>
+          <w:sz w:val="20"/>
+          <w:szCs w:val="20"/>
+        </w:rPr>
+        <w:t>;</w:t>
+      </w:r>
+    </w:p>
+    <w:p>
+      <w:pPr>
+        <w:rPr>
+          <w:rFonts w:ascii="Consolas" w:hAnsi="Consolas" w:cs="Consolas"/>
+          <w:sz w:val="20"/>
+          <w:szCs w:val="20"/>
+          <w:lang w:val="es-CO"/>
+        </w:rPr>
+      </w:pPr>
+      <w:r>
+        <w:rPr>
+          <w:rFonts w:ascii="Consolas" w:hAnsi="Consolas" w:cs="Consolas"/>
+          <w:sz w:val="20"/>
+          <w:szCs w:val="20"/>
+          <w:lang w:val="es-CO"/>
+        </w:rPr>
+        <w:t>fi</w:t>
+      </w:r>
+    </w:p>
+    <w:p>
+      <w:pPr>
+        <w:rPr>
+          <w:rFonts w:ascii="Consolas" w:hAnsi="Consolas" w:cs="Consolas"/>
+          <w:sz w:val="20"/>
+          <w:szCs w:val="20"/>
+          <w:lang w:val="es-CO"/>
+        </w:rPr>
+      </w:pPr>
+      <w:r>
+        <w:rPr>
+          <w:rFonts w:ascii="Consolas" w:hAnsi="Consolas" w:cs="Consolas"/>
+          <w:sz w:val="20"/>
+          <w:szCs w:val="20"/>
+          <w:lang w:val="es-CO"/>
+        </w:rPr>
+        <w:t>{R: respuesta = ‘H’+</w:t>
+      </w:r>
+      <w:proofErr w:type="spellStart"/>
+      <w:r>
+        <w:rPr>
+          <w:rFonts w:ascii="Consolas" w:hAnsi="Consolas" w:cs="Consolas"/>
+          <w:sz w:val="20"/>
+          <w:szCs w:val="20"/>
+          <w:lang w:val="es-CO"/>
+        </w:rPr>
+        <w:t>maxC</w:t>
+      </w:r>
+      <w:proofErr w:type="spellEnd"/>
+      <w:r>
+        <w:rPr>
+          <w:rFonts w:ascii="Consolas" w:hAnsi="Consolas" w:cs="Consolas"/>
+          <w:sz w:val="20"/>
+          <w:szCs w:val="20"/>
+          <w:lang w:val="es-CO"/>
+        </w:rPr>
+        <w:t xml:space="preserve"> </w:t>
+      </w:r>
+      <w:r>
+        <w:rPr>
+          <w:rFonts w:ascii="Cambria Math" w:hAnsi="Cambria Math" w:cs="Cambria Math"/>
+          <w:color w:val="000000"/>
+          <w:lang w:val="es-CO"/>
+        </w:rPr>
+        <w:t>∨</w:t>
+      </w:r>
+      <w:r>
+        <w:rPr>
+          <w:rFonts w:ascii="Consolas" w:hAnsi="Consolas" w:cs="Consolas"/>
+          <w:sz w:val="20"/>
+          <w:szCs w:val="20"/>
+          <w:lang w:val="es-CO"/>
+        </w:rPr>
+        <w:t xml:space="preserve"> ‘V’+</w:t>
+      </w:r>
+      <w:proofErr w:type="spellStart"/>
+      <w:r>
+        <w:rPr>
+          <w:rFonts w:ascii="Consolas" w:hAnsi="Consolas" w:cs="Consolas"/>
+          <w:sz w:val="20"/>
+          <w:szCs w:val="20"/>
+          <w:lang w:val="es-CO"/>
+        </w:rPr>
+        <w:t>maxV</w:t>
+      </w:r>
+      <w:proofErr w:type="spellEnd"/>
+      <w:r>
+        <w:rPr>
+          <w:rFonts w:ascii="Consolas" w:hAnsi="Consolas" w:cs="Consolas"/>
+          <w:sz w:val="20"/>
+          <w:szCs w:val="20"/>
+          <w:lang w:val="es-CO"/>
+        </w:rPr>
+        <w:t>}</w:t>
+      </w:r>
+      <w:r>
+        <w:rPr>
+          <w:rFonts w:ascii="Consolas" w:hAnsi="Consolas" w:cs="Consolas"/>
+          <w:sz w:val="20"/>
+          <w:szCs w:val="20"/>
+          <w:lang w:val="es-CO"/>
+        </w:rPr>
+        <w:t xml:space="preserve"> </w:t>
+      </w:r>
+      <w:r>
+        <w:rPr>
+          <w:rFonts w:ascii="Consolas" w:hAnsi="Consolas" w:cs="Consolas"/>
+          <w:sz w:val="20"/>
+          <w:szCs w:val="20"/>
+          <w:lang w:val="es-ES"/>
+        </w:rPr>
+        <w:t>|</w:t>
+      </w:r>
+      <w:r>
+        <w:rPr>
+          <w:rFonts w:ascii="Consolas" w:hAnsi="Consolas" w:cs="Consolas"/>
+          <w:sz w:val="20"/>
+          <w:szCs w:val="20"/>
+          <w:lang w:val="es-ES"/>
         </w:rPr>
         <w:t>]</w:t>
       </w:r>
-      <w:r>
-        <w:rPr>
-          <w:rFonts w:ascii="Cambria Math" w:hAnsi="Cambria Math" w:cs="Cambria Math"/>
-          <w:color w:val="000000"/>
-          <w:sz w:val="20"/>
-          <w:szCs w:val="20"/>
+    </w:p>
+    <w:p>
+      <w:pPr>
+        <w:jc w:val="both"/>
+        <w:rPr>
+          <w:lang w:val="es-ES"/>
+        </w:rPr>
+      </w:pPr>
+      <w:r>
+        <w:rPr>
+          <w:lang w:val="es-ES"/>
+        </w:rPr>
+        <w:t xml:space="preserve">Como se puede ver el primer ciclo del algoritmo recorre las filas de la imagen pixel por pixel y va guardando la en la mayor cantidad de 1s seguidos de todas las filas en la variable </w:t>
+      </w:r>
+      <w:proofErr w:type="spellStart"/>
+      <w:r>
+        <w:rPr>
+          <w:rFonts w:ascii="Consolas" w:hAnsi="Consolas" w:cs="Consolas"/>
+          <w:sz w:val="20"/>
+          <w:szCs w:val="20"/>
+          <w:lang w:val="es-CO"/>
+        </w:rPr>
+        <w:t>maxC</w:t>
+      </w:r>
+      <w:proofErr w:type="spellEnd"/>
+      <w:r>
+        <w:rPr>
+          <w:lang w:val="es-ES"/>
+        </w:rPr>
+        <w:t xml:space="preserve">. Para las columnas se crea una matriz de n columnas y dos filas que permite guardar </w:t>
+      </w:r>
+      <w:r>
+        <w:rPr>
+          <w:lang w:val="es-ES"/>
+        </w:rPr>
+        <w:t xml:space="preserve">mientras se recorren las filas los valores máximos de cada columna y el valor que se está procesando por ellas. Cuando termina el primer ciclo </w:t>
+      </w:r>
+      <w:proofErr w:type="spellStart"/>
+      <w:r>
+        <w:rPr>
+          <w:rFonts w:ascii="Consolas" w:hAnsi="Consolas" w:cs="Consolas"/>
+          <w:sz w:val="20"/>
+          <w:szCs w:val="20"/>
+          <w:lang w:val="es-CO"/>
+        </w:rPr>
+        <w:t>maxC</w:t>
+      </w:r>
+      <w:proofErr w:type="spellEnd"/>
+      <w:r>
+        <w:rPr>
+          <w:rFonts w:ascii="Consolas" w:hAnsi="Consolas" w:cs="Consolas"/>
+          <w:sz w:val="20"/>
+          <w:szCs w:val="20"/>
+          <w:lang w:val="es-CO"/>
         </w:rPr>
         <w:t xml:space="preserve"> </w:t>
       </w:r>
       <w:r>
         <w:rPr>
-          <w:rFonts w:ascii="Cambria Math" w:hAnsi="Cambria Math" w:cs="Cambria Math"/>
-          <w:color w:val="000000"/>
-          <w:sz w:val="20"/>
-          <w:szCs w:val="20"/>
-        </w:rPr>
-        <w:t>⟶</w:t>
-      </w:r>
-      <w:r>
-        <w:rPr>
-          <w:rFonts w:ascii="Consolas" w:hAnsi="Consolas" w:cs="Cambria Math"/>
-          <w:color w:val="000000"/>
-          <w:sz w:val="20"/>
-          <w:szCs w:val="20"/>
-        </w:rPr>
-        <w:t>maxV:=v</w:t>
-      </w:r>
-      <w:r>
-        <w:rPr>
-          <w:rFonts w:ascii="Consolas" w:hAnsi="Consolas" w:cs="Cambria Math"/>
-          <w:color w:val="000000"/>
-          <w:sz w:val="20"/>
-          <w:szCs w:val="20"/>
-        </w:rPr>
-        <w:t>[j,1</w:t>
-      </w:r>
-      <w:r>
-        <w:rPr>
-          <w:rFonts w:ascii="Consolas" w:hAnsi="Consolas" w:cs="Cambria Math"/>
-          <w:color w:val="000000"/>
-          <w:sz w:val="20"/>
-          <w:szCs w:val="20"/>
-        </w:rPr>
-        <w:t>];</w:t>
-      </w:r>
-    </w:p>
-    <w:p>
-      <w:pPr>
-        <w:ind w:left="720" w:firstLine="720"/>
-        <w:rPr>
-          <w:rFonts w:ascii="Consolas" w:hAnsi="Consolas" w:cs="Consolas"/>
-          <w:sz w:val="20"/>
-          <w:szCs w:val="20"/>
-        </w:rPr>
-      </w:pPr>
-      <w:r>
-        <w:rPr>
-          <w:rFonts w:ascii="Consolas" w:hAnsi="Consolas" w:cs="Consolas"/>
-          <w:sz w:val="20"/>
-          <w:szCs w:val="20"/>
+          <w:lang w:val="es-ES"/>
+        </w:rPr>
+        <w:t>contiene la fila máxima de 1s seguidos en la matriz, pero</w:t>
+      </w:r>
+      <w:r>
+        <w:rPr>
+          <w:rFonts w:ascii="Consolas" w:hAnsi="Consolas" w:cs="Consolas"/>
+          <w:sz w:val="20"/>
+          <w:szCs w:val="20"/>
+          <w:lang w:val="es-CO"/>
+        </w:rPr>
+        <w:t xml:space="preserve"> </w:t>
+      </w:r>
+      <w:proofErr w:type="spellStart"/>
+      <w:r>
+        <w:rPr>
+          <w:rFonts w:ascii="Consolas" w:hAnsi="Consolas" w:cs="Consolas"/>
+          <w:sz w:val="20"/>
+          <w:szCs w:val="20"/>
+          <w:lang w:val="es-CO"/>
+        </w:rPr>
+        <w:t>maxV</w:t>
+      </w:r>
+      <w:proofErr w:type="spellEnd"/>
+      <w:r>
+        <w:rPr>
+          <w:rFonts w:ascii="Consolas" w:hAnsi="Consolas" w:cs="Consolas"/>
+          <w:sz w:val="20"/>
+          <w:szCs w:val="20"/>
+          <w:lang w:val="es-CO"/>
+        </w:rPr>
+        <w:t xml:space="preserve"> </w:t>
+      </w:r>
+      <w:r>
+        <w:rPr>
+          <w:lang w:val="es-ES"/>
+        </w:rPr>
+        <w:t>aún</w:t>
+      </w:r>
+      <w:r>
+        <w:rPr>
+          <w:lang w:val="es-ES"/>
+        </w:rPr>
+        <w:t xml:space="preserve"> </w:t>
+      </w:r>
+      <w:r>
+        <w:rPr>
+          <w:lang w:val="es-ES"/>
+        </w:rPr>
+        <w:t>sigue siendo cero, no posee el valor máximo de cada columna, es por esto que se utiliza un segundo ciclo que recorra la matriz creada como si fuera un vector buscando el valor más grande de cada columna</w:t>
+      </w:r>
+      <w:r>
+        <w:rPr>
+          <w:lang w:val="es-ES"/>
+        </w:rPr>
+        <w:t>. Antes de explicar el segundo ciclo es necesario notar que para la última fila puede ocurrir que el valor que va siendo procesado en cada una de las columnas no quede guardado dentro de la primera fila de la matriz de columnas creadas</w:t>
+      </w:r>
+      <w:r>
+        <w:rPr>
+          <w:lang w:val="es-ES"/>
+        </w:rPr>
+        <w:t>(</w:t>
+      </w:r>
+      <w:r>
+        <w:rPr>
+          <w:rFonts w:ascii="Consolas" w:hAnsi="Consolas" w:cs="Consolas"/>
+          <w:sz w:val="20"/>
+          <w:szCs w:val="20"/>
+          <w:lang w:val="es-CO"/>
+        </w:rPr>
+        <w:t>V[</w:t>
+      </w:r>
+      <w:r>
+        <w:rPr>
+          <w:rFonts w:ascii="Consolas" w:hAnsi="Consolas" w:cs="Consolas"/>
+          <w:sz w:val="20"/>
+          <w:szCs w:val="20"/>
+          <w:lang w:val="es-CO"/>
+        </w:rPr>
+        <w:t>0..n</w:t>
+      </w:r>
+      <w:r>
+        <w:rPr>
+          <w:rFonts w:ascii="Consolas" w:hAnsi="Consolas" w:cs="Consolas"/>
+          <w:sz w:val="20"/>
+          <w:szCs w:val="20"/>
+          <w:lang w:val="es-CO"/>
+        </w:rPr>
+        <w:t>,0..1]</w:t>
+      </w:r>
+      <w:r>
+        <w:rPr>
+          <w:lang w:val="es-ES"/>
+        </w:rPr>
+        <w:t xml:space="preserve">), por esta razón el siguiente ciclo necesita revisar para cada </w:t>
+      </w:r>
+      <w:r>
+        <w:rPr>
+          <w:rFonts w:ascii="Consolas" w:hAnsi="Consolas" w:cs="Consolas"/>
+          <w:sz w:val="20"/>
+          <w:szCs w:val="20"/>
+          <w:lang w:val="es-CO"/>
+        </w:rPr>
+        <w:t>V[</w:t>
+      </w:r>
+      <w:r>
+        <w:rPr>
+          <w:rFonts w:ascii="Consolas" w:hAnsi="Consolas" w:cs="Consolas"/>
+          <w:sz w:val="20"/>
+          <w:szCs w:val="20"/>
+          <w:lang w:val="es-CO"/>
         </w:rPr>
         <w:t>i</w:t>
       </w:r>
@@ -1810,70 +2304,303 @@
           <w:rFonts w:ascii="Consolas" w:hAnsi="Consolas" w:cs="Consolas"/>
           <w:sz w:val="20"/>
           <w:szCs w:val="20"/>
-        </w:rPr>
-        <w:t>f</w:t>
-      </w:r>
-    </w:p>
-    <w:p>
-      <w:pPr>
-        <w:rPr>
-          <w:rFonts w:ascii="Consolas" w:hAnsi="Consolas" w:cs="Consolas"/>
-          <w:sz w:val="20"/>
-          <w:szCs w:val="20"/>
-        </w:rPr>
-      </w:pPr>
-      <w:r>
-        <w:rPr>
-          <w:rFonts w:ascii="Consolas" w:hAnsi="Consolas" w:cs="Consolas"/>
-          <w:sz w:val="20"/>
-          <w:szCs w:val="20"/>
-        </w:rPr>
-        <w:t>od</w:t>
-      </w:r>
-    </w:p>
-    <w:p>
-      <w:pPr>
-        <w:rPr>
-          <w:rFonts w:ascii="Consolas" w:hAnsi="Consolas" w:cs="Consolas"/>
-          <w:sz w:val="20"/>
-          <w:szCs w:val="20"/>
-        </w:rPr>
-      </w:pPr>
-      <w:r>
-        <w:rPr>
-          <w:rFonts w:ascii="Consolas" w:hAnsi="Consolas" w:cs="Consolas"/>
-          <w:sz w:val="20"/>
-          <w:szCs w:val="20"/>
-        </w:rPr>
-        <w:t>{R2</w:t>
-      </w:r>
-      <w:r>
-        <w:rPr>
-          <w:rFonts w:ascii="Consolas" w:hAnsi="Consolas" w:cs="Consolas"/>
-          <w:sz w:val="20"/>
-          <w:szCs w:val="20"/>
-        </w:rPr>
-        <w:t>: maxV</w:t>
-      </w:r>
-      <w:r>
-        <w:rPr>
-          <w:rFonts w:ascii="Inconsolata" w:hAnsi="Inconsolata"/>
-          <w:color w:val="000000"/>
+          <w:lang w:val="es-CO"/>
+        </w:rPr>
+        <w:t>,0..1]</w:t>
+      </w:r>
+      <w:r>
+        <w:rPr>
+          <w:rFonts w:ascii="Consolas" w:hAnsi="Consolas" w:cs="Consolas"/>
+          <w:sz w:val="20"/>
+          <w:szCs w:val="20"/>
+          <w:lang w:val="es-CO"/>
         </w:rPr>
         <w:t xml:space="preserve"> </w:t>
       </w:r>
       <w:r>
         <w:rPr>
-          <w:rFonts w:ascii="Inconsolata" w:hAnsi="Inconsolata"/>
-          <w:color w:val="000000"/>
-        </w:rPr>
-        <w:t>≠</w:t>
-      </w:r>
-      <w:r>
-        <w:rPr>
-          <w:rFonts w:ascii="Consolas" w:hAnsi="Consolas" w:cs="Consolas"/>
-          <w:sz w:val="20"/>
-          <w:szCs w:val="20"/>
+          <w:lang w:val="es-ES"/>
+        </w:rPr>
+        <w:t xml:space="preserve">cuál es el mayor entre </w:t>
+      </w:r>
+      <w:r>
+        <w:rPr>
+          <w:rFonts w:ascii="Consolas" w:hAnsi="Consolas" w:cs="Consolas"/>
+          <w:sz w:val="20"/>
+          <w:szCs w:val="20"/>
+          <w:lang w:val="es-CO"/>
+        </w:rPr>
+        <w:t>V[</w:t>
+      </w:r>
+      <w:r>
+        <w:rPr>
+          <w:rFonts w:ascii="Consolas" w:hAnsi="Consolas" w:cs="Consolas"/>
+          <w:sz w:val="20"/>
+          <w:szCs w:val="20"/>
+          <w:lang w:val="es-CO"/>
+        </w:rPr>
+        <w:t>i,0</w:t>
+      </w:r>
+      <w:r>
+        <w:rPr>
+          <w:rFonts w:ascii="Consolas" w:hAnsi="Consolas" w:cs="Consolas"/>
+          <w:sz w:val="20"/>
+          <w:szCs w:val="20"/>
+          <w:lang w:val="es-CO"/>
+        </w:rPr>
+        <w:t>]</w:t>
+      </w:r>
+      <w:r>
+        <w:rPr>
+          <w:lang w:val="es-ES"/>
+        </w:rPr>
+        <w:t xml:space="preserve"> y </w:t>
+      </w:r>
+      <w:r>
+        <w:rPr>
+          <w:rFonts w:ascii="Consolas" w:hAnsi="Consolas" w:cs="Consolas"/>
+          <w:sz w:val="20"/>
+          <w:szCs w:val="20"/>
+          <w:lang w:val="es-CO"/>
+        </w:rPr>
+        <w:t>V[</w:t>
+      </w:r>
+      <w:r>
+        <w:rPr>
+          <w:rFonts w:ascii="Consolas" w:hAnsi="Consolas" w:cs="Consolas"/>
+          <w:sz w:val="20"/>
+          <w:szCs w:val="20"/>
+          <w:lang w:val="es-CO"/>
+        </w:rPr>
+        <w:t>i</w:t>
+      </w:r>
+      <w:r>
+        <w:rPr>
+          <w:rFonts w:ascii="Consolas" w:hAnsi="Consolas" w:cs="Consolas"/>
+          <w:sz w:val="20"/>
+          <w:szCs w:val="20"/>
+          <w:lang w:val="es-CO"/>
+        </w:rPr>
+        <w:t>,1</w:t>
+      </w:r>
+      <w:r>
+        <w:rPr>
+          <w:rFonts w:ascii="Consolas" w:hAnsi="Consolas" w:cs="Consolas"/>
+          <w:sz w:val="20"/>
+          <w:szCs w:val="20"/>
+          <w:lang w:val="es-CO"/>
+        </w:rPr>
+        <w:t>]</w:t>
+      </w:r>
+      <w:r>
+        <w:rPr>
+          <w:lang w:val="es-ES"/>
+        </w:rPr>
+        <w:t xml:space="preserve"> </w:t>
+      </w:r>
+      <w:r>
+        <w:rPr>
+          <w:lang w:val="es-ES"/>
+        </w:rPr>
+        <w:t xml:space="preserve">a la vez que revisa si los valores de estos son mayores que </w:t>
+      </w:r>
+      <w:proofErr w:type="spellStart"/>
+      <w:r>
+        <w:rPr>
+          <w:rFonts w:ascii="Consolas" w:hAnsi="Consolas" w:cs="Consolas"/>
+          <w:sz w:val="20"/>
+          <w:szCs w:val="20"/>
+          <w:lang w:val="es-CO"/>
+        </w:rPr>
+        <w:t>maxV</w:t>
+      </w:r>
+      <w:proofErr w:type="spellEnd"/>
+      <w:r>
+        <w:rPr>
+          <w:lang w:val="es-ES"/>
+        </w:rPr>
+        <w:t xml:space="preserve"> , de esta forma cuando este ciclo termine </w:t>
+      </w:r>
+      <w:proofErr w:type="spellStart"/>
+      <w:r>
+        <w:rPr>
+          <w:rFonts w:ascii="Consolas" w:hAnsi="Consolas" w:cs="Consolas"/>
+          <w:sz w:val="20"/>
+          <w:szCs w:val="20"/>
+          <w:lang w:val="es-CO"/>
+        </w:rPr>
+        <w:t>maxV</w:t>
+      </w:r>
+      <w:proofErr w:type="spellEnd"/>
+      <w:r>
+        <w:rPr>
+          <w:lang w:val="es-ES"/>
+        </w:rPr>
+        <w:t xml:space="preserve"> va a contener el valor de la columna con más 1s seguidos. Al final se responde con un </w:t>
+      </w:r>
+      <w:proofErr w:type="spellStart"/>
+      <w:r>
+        <w:rPr>
+          <w:lang w:val="es-ES"/>
+        </w:rPr>
+        <w:t>string</w:t>
+      </w:r>
+      <w:proofErr w:type="spellEnd"/>
+      <w:r>
+        <w:rPr>
+          <w:lang w:val="es-ES"/>
+        </w:rPr>
+        <w:t xml:space="preserve"> basado en el mayor número entre </w:t>
+      </w:r>
+      <w:proofErr w:type="spellStart"/>
+      <w:r>
+        <w:rPr>
+          <w:rFonts w:ascii="Consolas" w:hAnsi="Consolas" w:cs="Consolas"/>
+          <w:sz w:val="20"/>
+          <w:szCs w:val="20"/>
+          <w:lang w:val="es-CO"/>
+        </w:rPr>
+        <w:t>maxC</w:t>
+      </w:r>
+      <w:proofErr w:type="spellEnd"/>
+      <w:r>
+        <w:rPr>
+          <w:rFonts w:ascii="Consolas" w:hAnsi="Consolas" w:cs="Consolas"/>
+          <w:sz w:val="20"/>
+          <w:szCs w:val="20"/>
+          <w:lang w:val="es-CO"/>
+        </w:rPr>
+        <w:t xml:space="preserve"> </w:t>
+      </w:r>
+      <w:r>
+        <w:rPr>
+          <w:lang w:val="es-ES"/>
+        </w:rPr>
+        <w:t xml:space="preserve">y </w:t>
+      </w:r>
+      <w:proofErr w:type="spellStart"/>
+      <w:r>
+        <w:rPr>
+          <w:rFonts w:ascii="Consolas" w:hAnsi="Consolas" w:cs="Consolas"/>
+          <w:sz w:val="20"/>
+          <w:szCs w:val="20"/>
+          <w:lang w:val="es-CO"/>
+        </w:rPr>
+        <w:t>maxV</w:t>
+      </w:r>
+      <w:proofErr w:type="spellEnd"/>
+      <w:r>
+        <w:rPr>
+          <w:lang w:val="es-ES"/>
+        </w:rPr>
+        <w:t xml:space="preserve">. </w:t>
+      </w:r>
+    </w:p>
+    <w:p>
+      <w:pPr>
+        <w:pStyle w:val="Prrafodelista"/>
+        <w:numPr>
+          <w:ilvl w:val="0"/>
+          <w:numId w:val="1"/>
+        </w:numPr>
+        <w:ind w:left="0" w:hanging="11"/>
+        <w:jc w:val="both"/>
+        <w:rPr>
+          <w:lang w:val="es-ES"/>
+        </w:rPr>
+      </w:pPr>
+      <w:r>
+        <w:rPr>
+          <w:lang w:val="es-ES"/>
+        </w:rPr>
+        <w:t xml:space="preserve">El orden espacial de este algoritmo es igual a la nueva matriz creada para guardar el valor de las columnas </w:t>
+      </w:r>
+      <w:r>
+        <w:rPr>
+          <w:lang w:val="es-ES"/>
+        </w:rPr>
+        <w:t>al procesar la imagen. Por lo tanto: S(</w:t>
+      </w:r>
+      <w:proofErr w:type="spellStart"/>
+      <w:proofErr w:type="gramStart"/>
+      <w:r>
+        <w:rPr>
+          <w:lang w:val="es-ES"/>
+        </w:rPr>
+        <w:t>m,n</w:t>
+      </w:r>
+      <w:proofErr w:type="spellEnd"/>
+      <w:proofErr w:type="gramEnd"/>
+      <w:r>
+        <w:rPr>
+          <w:lang w:val="es-ES"/>
+        </w:rPr>
+        <w:t>) = O(</w:t>
+      </w:r>
+      <w:proofErr w:type="spellStart"/>
+      <w:r>
+        <w:rPr>
+          <w:lang w:val="es-ES"/>
+        </w:rPr>
+        <w:t>n+n</w:t>
+      </w:r>
+      <w:proofErr w:type="spellEnd"/>
+      <w:r>
+        <w:rPr>
+          <w:lang w:val="es-ES"/>
+        </w:rPr>
+        <w:t>)=O(2</w:t>
+      </w:r>
+      <w:r>
+        <w:rPr>
+          <w:lang w:val="es-ES"/>
+        </w:rPr>
+        <w:t>n</w:t>
+      </w:r>
+      <w:r>
+        <w:rPr>
+          <w:lang w:val="es-ES"/>
+        </w:rPr>
+        <w:t>).</w:t>
+      </w:r>
+    </w:p>
+    <w:p>
+      <w:pPr>
+        <w:pStyle w:val="Prrafodelista"/>
+        <w:ind w:left="0"/>
+        <w:jc w:val="both"/>
+        <w:rPr>
+          <w:lang w:val="es-ES"/>
+        </w:rPr>
+      </w:pPr>
+      <w:r>
+        <w:rPr>
+          <w:lang w:val="es-ES"/>
+        </w:rPr>
+        <w:t xml:space="preserve">El orden temporal se basa directamente en los dos ciclos creados para procesar </w:t>
+      </w:r>
+      <w:r>
+        <w:rPr>
+          <w:lang w:val="es-ES"/>
+        </w:rPr>
+        <w:t>la imagen. La suma de la complejidad temporal de ambos ciclos sería igual a la complejidad temporal del algoritmo. Por lo tanto, si el primer ciclo recorre toda la imagen una vez y se puede decir que el segundo ciclo recorre la matriz como si fuera un vector (x</w:t>
+      </w:r>
+      <w:r>
+        <w:rPr>
+          <w:rFonts w:ascii="Consolas" w:hAnsi="Consolas" w:cs="Consolas"/>
+          <w:sz w:val="20"/>
+          <w:szCs w:val="20"/>
+          <w:lang w:val="es-CO"/>
+        </w:rPr>
+        <w:t>[</w:t>
+      </w:r>
+      <w:proofErr w:type="gramStart"/>
+      <w:r>
+        <w:rPr>
+          <w:rFonts w:ascii="Consolas" w:hAnsi="Consolas" w:cs="Consolas"/>
+          <w:sz w:val="20"/>
+          <w:szCs w:val="20"/>
+          <w:lang w:val="es-CO"/>
         </w:rPr>
         <w:t>0</w:t>
       </w:r>
@@ -1882,289 +2609,379 @@
           <w:rFonts w:ascii="Consolas" w:hAnsi="Consolas" w:cs="Consolas"/>
           <w:sz w:val="20"/>
           <w:szCs w:val="20"/>
-        </w:rPr>
-        <w:t>}</w:t>
-      </w:r>
-    </w:p>
-    <w:p>
-      <w:pPr>
-        <w:rPr>
-          <w:rFonts w:ascii="Consolas" w:hAnsi="Consolas" w:cs="Consolas"/>
-          <w:sz w:val="20"/>
-          <w:szCs w:val="20"/>
-        </w:rPr>
-      </w:pPr>
-      <w:r>
-        <w:rPr>
-          <w:rFonts w:ascii="Consolas" w:hAnsi="Consolas" w:cs="Consolas"/>
-          <w:sz w:val="20"/>
-          <w:szCs w:val="20"/>
-        </w:rPr>
-        <w:t>if maxC&gt;</w:t>
-      </w:r>
-      <w:r>
-        <w:rPr>
-          <w:rFonts w:ascii="Consolas" w:hAnsi="Consolas" w:cs="Consolas"/>
-          <w:sz w:val="20"/>
-          <w:szCs w:val="20"/>
-        </w:rPr>
-        <w:t>=</w:t>
-      </w:r>
-      <w:r>
-        <w:rPr>
-          <w:rFonts w:ascii="Consolas" w:hAnsi="Consolas" w:cs="Consolas"/>
-          <w:sz w:val="20"/>
-          <w:szCs w:val="20"/>
-        </w:rPr>
-        <w:t>maxV</w:t>
-      </w:r>
-      <w:r>
-        <w:rPr>
-          <w:rFonts w:ascii="Consolas" w:hAnsi="Consolas" w:cs="Consolas"/>
-          <w:sz w:val="20"/>
-          <w:szCs w:val="20"/>
-        </w:rPr>
-        <w:t xml:space="preserve"> </w:t>
-      </w:r>
-      <w:r>
-        <w:rPr>
-          <w:rFonts w:ascii="Cambria Math" w:hAnsi="Cambria Math" w:cs="Cambria Math"/>
-          <w:color w:val="000000"/>
-          <w:sz w:val="20"/>
-          <w:szCs w:val="20"/>
-        </w:rPr>
-        <w:t>⟶</w:t>
-      </w:r>
-      <w:r>
-        <w:rPr>
-          <w:rFonts w:ascii="Consolas" w:hAnsi="Consolas" w:cs="Consolas"/>
-          <w:sz w:val="20"/>
-          <w:szCs w:val="20"/>
-        </w:rPr>
-        <w:t>r:=’</w:t>
-      </w:r>
-      <w:r>
-        <w:rPr>
-          <w:rFonts w:ascii="Consolas" w:hAnsi="Consolas" w:cs="Consolas"/>
-          <w:sz w:val="20"/>
-          <w:szCs w:val="20"/>
-        </w:rPr>
-        <w:t>H’</w:t>
-      </w:r>
-      <w:r>
-        <w:rPr>
-          <w:rFonts w:ascii="Consolas" w:hAnsi="Consolas" w:cs="Consolas"/>
-          <w:sz w:val="20"/>
-          <w:szCs w:val="20"/>
-        </w:rPr>
-        <w:t>+maxC;</w:t>
-      </w:r>
-    </w:p>
-    <w:p>
-      <w:pPr>
-        <w:rPr>
-          <w:rFonts w:ascii="Consolas" w:hAnsi="Consolas" w:cs="Consolas"/>
-          <w:sz w:val="20"/>
-          <w:szCs w:val="20"/>
-        </w:rPr>
-      </w:pPr>
-      <w:r>
-        <w:rPr>
-          <w:rFonts w:ascii="Consolas" w:hAnsi="Consolas" w:cs="Consolas"/>
-          <w:sz w:val="20"/>
-          <w:szCs w:val="20"/>
-        </w:rPr>
-        <w:t xml:space="preserve">[] maxV&gt;=maxC </w:t>
-      </w:r>
-      <w:r>
-        <w:rPr>
-          <w:rFonts w:ascii="Cambria Math" w:hAnsi="Cambria Math" w:cs="Cambria Math"/>
-          <w:color w:val="000000"/>
-          <w:sz w:val="20"/>
-          <w:szCs w:val="20"/>
-        </w:rPr>
-        <w:t>⟶</w:t>
-      </w:r>
-      <w:r>
-        <w:rPr>
-          <w:rFonts w:ascii="Consolas" w:hAnsi="Consolas" w:cs="Consolas"/>
-          <w:sz w:val="20"/>
-          <w:szCs w:val="20"/>
-        </w:rPr>
-        <w:t>r:=’</w:t>
-      </w:r>
-      <w:r>
-        <w:rPr>
-          <w:rFonts w:ascii="Consolas" w:hAnsi="Consolas" w:cs="Consolas"/>
-          <w:sz w:val="20"/>
-          <w:szCs w:val="20"/>
-        </w:rPr>
-        <w:t>V</w:t>
-      </w:r>
-      <w:r>
-        <w:rPr>
-          <w:rFonts w:ascii="Consolas" w:hAnsi="Consolas" w:cs="Consolas"/>
-          <w:sz w:val="20"/>
-          <w:szCs w:val="20"/>
-        </w:rPr>
-        <w:t>’</w:t>
-      </w:r>
-      <w:r>
-        <w:rPr>
-          <w:rFonts w:ascii="Consolas" w:hAnsi="Consolas" w:cs="Consolas"/>
-          <w:sz w:val="20"/>
-          <w:szCs w:val="20"/>
-        </w:rPr>
-        <w:t>+maxV</w:t>
-      </w:r>
-      <w:r>
-        <w:rPr>
-          <w:rFonts w:ascii="Consolas" w:hAnsi="Consolas" w:cs="Consolas"/>
-          <w:sz w:val="20"/>
-          <w:szCs w:val="20"/>
-        </w:rPr>
-        <w:t>;</w:t>
-      </w:r>
-    </w:p>
-    <w:p>
-      <w:pPr>
-        <w:rPr>
-          <w:rFonts w:ascii="Consolas" w:hAnsi="Consolas" w:cs="Consolas"/>
-          <w:sz w:val="20"/>
-          <w:szCs w:val="20"/>
-        </w:rPr>
-      </w:pPr>
-      <w:r>
-        <w:rPr>
-          <w:rFonts w:ascii="Consolas" w:hAnsi="Consolas" w:cs="Consolas"/>
-          <w:sz w:val="20"/>
-          <w:szCs w:val="20"/>
-        </w:rPr>
-        <w:t>fi</w:t>
-      </w:r>
-    </w:p>
-    <w:p>
-      <w:pPr>
-        <w:rPr>
-          <w:rFonts w:ascii="Consolas" w:hAnsi="Consolas" w:cs="Consolas"/>
-          <w:sz w:val="20"/>
-          <w:szCs w:val="20"/>
-          <w:lang w:val="es-CO"/>
-        </w:rPr>
-      </w:pPr>
-      <w:r>
-        <w:rPr>
-          <w:rFonts w:ascii="Consolas" w:hAnsi="Consolas" w:cs="Consolas"/>
-          <w:sz w:val="20"/>
-          <w:szCs w:val="20"/>
-          <w:lang w:val="es-CO"/>
-        </w:rPr>
-        <w:t>{R: respuesta = ‘H’+</w:t>
-      </w:r>
-      <w:proofErr w:type="spellStart"/>
-      <w:r>
-        <w:rPr>
-          <w:rFonts w:ascii="Consolas" w:hAnsi="Consolas" w:cs="Consolas"/>
-          <w:sz w:val="20"/>
-          <w:szCs w:val="20"/>
-          <w:lang w:val="es-CO"/>
-        </w:rPr>
-        <w:t>maxC</w:t>
-      </w:r>
-      <w:proofErr w:type="spellEnd"/>
-      <w:r>
-        <w:rPr>
-          <w:rFonts w:ascii="Consolas" w:hAnsi="Consolas" w:cs="Consolas"/>
-          <w:sz w:val="20"/>
-          <w:szCs w:val="20"/>
-          <w:lang w:val="es-CO"/>
-        </w:rPr>
-        <w:t xml:space="preserve"> </w:t>
-      </w:r>
-      <w:r>
-        <w:rPr>
-          <w:rFonts w:ascii="Cambria Math" w:hAnsi="Cambria Math" w:cs="Cambria Math"/>
-          <w:color w:val="000000"/>
-          <w:lang w:val="es-CO"/>
-        </w:rPr>
-        <w:t>∨</w:t>
-      </w:r>
-      <w:r>
-        <w:rPr>
-          <w:rFonts w:ascii="Consolas" w:hAnsi="Consolas" w:cs="Consolas"/>
-          <w:sz w:val="20"/>
-          <w:szCs w:val="20"/>
-          <w:lang w:val="es-CO"/>
-        </w:rPr>
-        <w:t xml:space="preserve"> ‘V’+</w:t>
-      </w:r>
-      <w:proofErr w:type="spellStart"/>
-      <w:r>
-        <w:rPr>
-          <w:rFonts w:ascii="Consolas" w:hAnsi="Consolas" w:cs="Consolas"/>
-          <w:sz w:val="20"/>
-          <w:szCs w:val="20"/>
-          <w:lang w:val="es-CO"/>
-        </w:rPr>
-        <w:t>maxV</w:t>
-      </w:r>
-      <w:proofErr w:type="spellEnd"/>
-      <w:r>
-        <w:rPr>
-          <w:rFonts w:ascii="Consolas" w:hAnsi="Consolas" w:cs="Consolas"/>
-          <w:sz w:val="20"/>
-          <w:szCs w:val="20"/>
-          <w:lang w:val="es-CO"/>
-        </w:rPr>
-        <w:t>}</w:t>
-      </w:r>
-    </w:p>
-    <w:p>
-      <w:pPr>
-        <w:rPr>
-          <w:rFonts w:ascii="Consolas" w:hAnsi="Consolas" w:cs="Consolas"/>
-          <w:sz w:val="20"/>
-          <w:szCs w:val="20"/>
-          <w:lang w:val="es-ES"/>
-        </w:rPr>
-      </w:pPr>
-      <w:r>
-        <w:rPr>
-          <w:rFonts w:ascii="Consolas" w:hAnsi="Consolas" w:cs="Consolas"/>
-          <w:sz w:val="20"/>
-          <w:szCs w:val="20"/>
-          <w:lang w:val="es-ES"/>
-        </w:rPr>
-        <w:t>|</w:t>
-      </w:r>
-      <w:r>
-        <w:rPr>
-          <w:rFonts w:ascii="Consolas" w:hAnsi="Consolas" w:cs="Consolas"/>
-          <w:sz w:val="20"/>
-          <w:szCs w:val="20"/>
-          <w:lang w:val="es-ES"/>
+          <w:lang w:val="es-CO"/>
+        </w:rPr>
+        <w:t>..</w:t>
+      </w:r>
+      <w:proofErr w:type="gramEnd"/>
+      <w:r>
+        <w:rPr>
+          <w:rFonts w:ascii="Consolas" w:hAnsi="Consolas" w:cs="Consolas"/>
+          <w:sz w:val="20"/>
+          <w:szCs w:val="20"/>
+          <w:lang w:val="es-CO"/>
+        </w:rPr>
+        <w:t>n</w:t>
+      </w:r>
+      <w:r>
+        <w:rPr>
+          <w:rFonts w:ascii="Consolas" w:hAnsi="Consolas" w:cs="Consolas"/>
+          <w:sz w:val="20"/>
+          <w:szCs w:val="20"/>
+          <w:lang w:val="es-CO"/>
         </w:rPr>
         <w:t>]</w:t>
       </w:r>
-    </w:p>
-    <w:p>
-      <w:pPr>
-        <w:rPr>
-          <w:lang w:val="es-ES"/>
-        </w:rPr>
-      </w:pPr>
-      <w:r>
-        <w:rPr>
-          <w:lang w:val="es-ES"/>
-        </w:rPr>
-        <w:t>Como se puede ver el algoritmo hace un ciclo en el que se va</w:t>
+      <w:r>
+        <w:rPr>
+          <w:lang w:val="es-ES"/>
+        </w:rPr>
+        <w:t>) entonces la complejidad temporal seria: T(</w:t>
+      </w:r>
+      <w:proofErr w:type="spellStart"/>
+      <w:r>
+        <w:rPr>
+          <w:lang w:val="es-ES"/>
+        </w:rPr>
+        <w:t>m,n</w:t>
+      </w:r>
+      <w:proofErr w:type="spellEnd"/>
+      <w:r>
+        <w:rPr>
+          <w:lang w:val="es-ES"/>
+        </w:rPr>
+        <w:t>)=O(</w:t>
+      </w:r>
+      <w:proofErr w:type="spellStart"/>
+      <w:r>
+        <w:rPr>
+          <w:lang w:val="es-ES"/>
+        </w:rPr>
+        <w:t>mn+n</w:t>
+      </w:r>
+      <w:proofErr w:type="spellEnd"/>
+      <w:r>
+        <w:rPr>
+          <w:lang w:val="es-ES"/>
+        </w:rPr>
+        <w:t>).</w:t>
+      </w:r>
+    </w:p>
+    <w:p>
+      <w:pPr>
+        <w:pStyle w:val="Prrafodelista"/>
+        <w:ind w:left="0"/>
+        <w:jc w:val="both"/>
+        <w:rPr>
+          <w:lang w:val="es-ES"/>
+        </w:rPr>
+      </w:pPr>
+      <w:r>
+        <w:rPr>
+          <w:lang w:val="es-ES"/>
+        </w:rPr>
+        <w:t xml:space="preserve">Estas complejidades solo aplican para una sola de las imágenes de entrada, por lo que el peor caso posible para Z imágenes que el programa debe procesar </w:t>
+      </w:r>
+      <w:r>
+        <w:rPr>
+          <w:lang w:val="es-ES"/>
+        </w:rPr>
+        <w:t>es en el que todas las imágenes tienen el mismo tamaño y por lo tanto las complejidades para un programa con Z imágenes y todas con m filas y n columnas serian Z veces las complejidades mencionadas anteriormente. De esta manera podemos definir las complejidades como:</w:t>
+      </w:r>
+    </w:p>
+    <w:p>
+      <w:pPr>
+        <w:pStyle w:val="Prrafodelista"/>
+        <w:ind w:left="0"/>
+        <w:jc w:val="both"/>
+        <w:rPr>
+          <w:rFonts w:eastAsiaTheme="minorEastAsia"/>
+          <w:lang w:val="es-ES"/>
+        </w:rPr>
+      </w:pPr>
+      <m:oMathPara>
+        <m:oMath>
+          <m:r>
+            <w:rPr>
+              <w:rFonts w:ascii="Cambria Math" w:hAnsi="Cambria Math"/>
+              <w:lang w:val="es-ES"/>
+            </w:rPr>
+            <m:t>S</m:t>
+          </m:r>
+          <m:d>
+            <m:dPr>
+              <m:ctrlPr>
+                <w:rPr>
+                  <w:rFonts w:ascii="Cambria Math" w:hAnsi="Cambria Math"/>
+                  <w:i/>
+                  <w:lang w:val="es-ES"/>
+                </w:rPr>
+              </m:ctrlPr>
+            </m:dPr>
+            <m:e>
+              <m:r>
+                <w:rPr>
+                  <w:rFonts w:ascii="Cambria Math" w:hAnsi="Cambria Math"/>
+                  <w:lang w:val="es-ES"/>
+                </w:rPr>
+                <m:t>z,m,n</m:t>
+              </m:r>
+            </m:e>
+          </m:d>
+          <m:r>
+            <w:rPr>
+              <w:rFonts w:ascii="Cambria Math" w:hAnsi="Cambria Math"/>
+              <w:lang w:val="es-ES"/>
+            </w:rPr>
+            <m:t>=</m:t>
+          </m:r>
+          <m:r>
+            <w:rPr>
+              <w:rFonts w:ascii="Cambria Math" w:eastAsiaTheme="minorEastAsia" w:hAnsi="Cambria Math"/>
+              <w:lang w:val="es-ES"/>
+            </w:rPr>
+            <m:t>O</m:t>
+          </m:r>
+          <m:d>
+            <m:dPr>
+              <m:ctrlPr>
+                <w:rPr>
+                  <w:rFonts w:ascii="Cambria Math" w:eastAsiaTheme="minorEastAsia" w:hAnsi="Cambria Math"/>
+                  <w:i/>
+                  <w:lang w:val="es-ES"/>
+                </w:rPr>
+              </m:ctrlPr>
+            </m:dPr>
+            <m:e>
+              <m:r>
+                <w:rPr>
+                  <w:rFonts w:ascii="Cambria Math" w:eastAsiaTheme="minorEastAsia" w:hAnsi="Cambria Math"/>
+                  <w:lang w:val="es-ES"/>
+                </w:rPr>
+                <m:t>z</m:t>
+              </m:r>
+              <m:d>
+                <m:dPr>
+                  <m:ctrlPr>
+                    <w:rPr>
+                      <w:rFonts w:ascii="Cambria Math" w:eastAsiaTheme="minorEastAsia" w:hAnsi="Cambria Math"/>
+                      <w:i/>
+                      <w:lang w:val="es-ES"/>
+                    </w:rPr>
+                  </m:ctrlPr>
+                </m:dPr>
+                <m:e>
+                  <m:r>
+                    <w:rPr>
+                      <w:rFonts w:ascii="Cambria Math" w:eastAsiaTheme="minorEastAsia" w:hAnsi="Cambria Math"/>
+                      <w:lang w:val="es-ES"/>
+                    </w:rPr>
+                    <m:t>2n</m:t>
+                  </m:r>
+                </m:e>
+              </m:d>
+            </m:e>
+          </m:d>
+          <m:r>
+            <w:rPr>
+              <w:rFonts w:ascii="Cambria Math" w:eastAsiaTheme="minorEastAsia" w:hAnsi="Cambria Math"/>
+              <w:lang w:val="es-ES"/>
+            </w:rPr>
+            <m:t>=O</m:t>
+          </m:r>
+          <m:d>
+            <m:dPr>
+              <m:ctrlPr>
+                <w:rPr>
+                  <w:rFonts w:ascii="Cambria Math" w:eastAsiaTheme="minorEastAsia" w:hAnsi="Cambria Math"/>
+                  <w:i/>
+                  <w:lang w:val="es-ES"/>
+                </w:rPr>
+              </m:ctrlPr>
+            </m:dPr>
+            <m:e>
+              <m:r>
+                <w:rPr>
+                  <w:rFonts w:ascii="Cambria Math" w:eastAsiaTheme="minorEastAsia" w:hAnsi="Cambria Math"/>
+                  <w:lang w:val="es-ES"/>
+                </w:rPr>
+                <m:t>2zn</m:t>
+              </m:r>
+            </m:e>
+          </m:d>
+        </m:oMath>
+      </m:oMathPara>
+    </w:p>
+    <w:p>
+      <w:pPr>
+        <w:pStyle w:val="Prrafodelista"/>
+        <w:ind w:left="0"/>
+        <w:jc w:val="both"/>
+        <w:rPr>
+          <w:rFonts w:eastAsiaTheme="minorEastAsia"/>
+          <w:lang w:val="es-ES"/>
+        </w:rPr>
+      </w:pPr>
+      <m:oMathPara>
+        <m:oMath>
+          <m:r>
+            <w:rPr>
+              <w:rFonts w:ascii="Cambria Math" w:eastAsiaTheme="minorEastAsia" w:hAnsi="Cambria Math"/>
+              <w:lang w:val="es-ES"/>
+            </w:rPr>
+            <m:t>T</m:t>
+          </m:r>
+          <m:d>
+            <m:dPr>
+              <m:ctrlPr>
+                <w:rPr>
+                  <w:rFonts w:ascii="Cambria Math" w:eastAsiaTheme="minorEastAsia" w:hAnsi="Cambria Math"/>
+                  <w:i/>
+                  <w:lang w:val="es-ES"/>
+                </w:rPr>
+              </m:ctrlPr>
+            </m:dPr>
+            <m:e>
+              <m:r>
+                <w:rPr>
+                  <w:rFonts w:ascii="Cambria Math" w:eastAsiaTheme="minorEastAsia" w:hAnsi="Cambria Math"/>
+                  <w:lang w:val="es-ES"/>
+                </w:rPr>
+                <m:t>z,m,n</m:t>
+              </m:r>
+            </m:e>
+          </m:d>
+          <m:r>
+            <w:rPr>
+              <w:rFonts w:ascii="Cambria Math" w:eastAsiaTheme="minorEastAsia" w:hAnsi="Cambria Math"/>
+              <w:lang w:val="es-ES"/>
+            </w:rPr>
+            <m:t>=O</m:t>
+          </m:r>
+          <m:d>
+            <m:dPr>
+              <m:ctrlPr>
+                <w:rPr>
+                  <w:rFonts w:ascii="Cambria Math" w:eastAsiaTheme="minorEastAsia" w:hAnsi="Cambria Math"/>
+                  <w:i/>
+                  <w:lang w:val="es-ES"/>
+                </w:rPr>
+              </m:ctrlPr>
+            </m:dPr>
+            <m:e>
+              <m:r>
+                <w:rPr>
+                  <w:rFonts w:ascii="Cambria Math" w:eastAsiaTheme="minorEastAsia" w:hAnsi="Cambria Math"/>
+                  <w:lang w:val="es-ES"/>
+                </w:rPr>
+                <m:t>z</m:t>
+              </m:r>
+              <m:d>
+                <m:dPr>
+                  <m:ctrlPr>
+                    <w:rPr>
+                      <w:rFonts w:ascii="Cambria Math" w:eastAsiaTheme="minorEastAsia" w:hAnsi="Cambria Math"/>
+                      <w:i/>
+                      <w:lang w:val="es-ES"/>
+                    </w:rPr>
+                  </m:ctrlPr>
+                </m:dPr>
+                <m:e>
+                  <m:r>
+                    <w:rPr>
+                      <w:rFonts w:ascii="Cambria Math" w:eastAsiaTheme="minorEastAsia" w:hAnsi="Cambria Math"/>
+                      <w:lang w:val="es-ES"/>
+                    </w:rPr>
+                    <m:t>mn+n</m:t>
+                  </m:r>
+                </m:e>
+              </m:d>
+            </m:e>
+          </m:d>
+          <m:r>
+            <w:rPr>
+              <w:rFonts w:ascii="Cambria Math" w:eastAsiaTheme="minorEastAsia" w:hAnsi="Cambria Math"/>
+              <w:lang w:val="es-ES"/>
+            </w:rPr>
+            <m:t>=O(zmn+zn)</m:t>
+          </m:r>
+        </m:oMath>
+      </m:oMathPara>
+    </w:p>
+    <w:p>
+      <w:pPr>
+        <w:pStyle w:val="Prrafodelista"/>
+        <w:ind w:left="0"/>
+        <w:jc w:val="both"/>
+        <w:rPr>
+          <w:rFonts w:eastAsiaTheme="minorEastAsia"/>
+          <w:lang w:val="es-ES"/>
+        </w:rPr>
+      </w:pPr>
+    </w:p>
+    <w:p>
+      <w:pPr>
+        <w:pStyle w:val="Prrafodelista"/>
+        <w:ind w:left="0"/>
+        <w:jc w:val="both"/>
+        <w:rPr>
+          <w:lang w:val="es-ES"/>
+        </w:rPr>
+      </w:pPr>
+      <w:r>
+        <w:rPr>
+          <w:lang w:val="es-ES"/>
+        </w:rPr>
+        <w:t xml:space="preserve">3. La solución es eficiente en cuanto a que recorre una sola vez cada una de las imágenes a procesar, sin embargo, el uso de memoria extra también presenta un peso extra en el tiempo de ejecución, si se consigue que el segundo ciclo se ejecute sin tener en cuenta </w:t>
+      </w:r>
+      <w:r>
+        <w:rPr>
+          <w:lang w:val="es-ES"/>
+        </w:rPr>
+        <w:t xml:space="preserve">la segunda fila de la matriz, es decir, si el valor máximo de cada columna siempre se encuentra en la primera fila de la matriz, el recorrido que se debe de realizar en el segundo ciclo solo tendría una condición a revizar en lugar de dos y sería un ciclo que en cada iteración ocupe menos tiempo de procesamiento. </w:t>
+      </w:r>
+    </w:p>
+    <w:p>
+      <w:pPr>
+        <w:pStyle w:val="Prrafodelista"/>
+        <w:ind w:left="0"/>
+        <w:jc w:val="both"/>
+        <w:rPr>
+          <w:lang w:val="es-ES"/>
+        </w:rPr>
+      </w:pPr>
+      <w:r>
+        <w:rPr>
+          <w:lang w:val="es-ES"/>
+        </w:rPr>
+        <w:t>Nota: para que aparezca en consola la respuesta a la última salida es necesario agregar un “</w:t>
       </w:r>
       <w:bookmarkStart w:id="0" w:name="_GoBack"/>
       <w:bookmarkEnd w:id="0"/>
+      <w:r>
+        <w:rPr>
+          <w:lang w:val="es-ES"/>
+        </w:rPr>
+        <w:t xml:space="preserve">enter” o un </w:t>
+      </w:r>
+      <w:proofErr w:type="gramStart"/>
+      <w:r>
+        <w:rPr>
+          <w:lang w:val="es-ES"/>
+        </w:rPr>
+        <w:t>“ ”</w:t>
+      </w:r>
+      <w:proofErr w:type="gramEnd"/>
+      <w:r>
+        <w:rPr>
+          <w:lang w:val="es-ES"/>
+        </w:rPr>
+        <w:t xml:space="preserve"> al final de la entrada.</w:t>
+      </w:r>
     </w:p>
     <w:sectPr>
       <w:pgSz w:w="12240" w:h="15840"/>
-      <w:pgMar w:top="1440" w:right="1325" w:bottom="1440" w:left="1440" w:header="720" w:footer="720" w:gutter="0"/>
+      <w:pgMar w:top="1440" w:right="1325" w:bottom="993" w:left="1440" w:header="720" w:footer="720" w:gutter="0"/>
       <w:cols w:space="720"/>
       <w:docGrid w:linePitch="360"/>
     </w:sectPr>
@@ -2392,6 +3209,7 @@
     <w:lsdException w:name="HTML Sample" w:semiHidden="1" w:unhideWhenUsed="1"/>
     <w:lsdException w:name="HTML Typewriter" w:semiHidden="1" w:unhideWhenUsed="1"/>
     <w:lsdException w:name="HTML Variable" w:semiHidden="1" w:unhideWhenUsed="1"/>
+    <w:lsdException w:name="Normal Table" w:semiHidden="1" w:unhideWhenUsed="1"/>
     <w:lsdException w:name="annotation subject" w:semiHidden="1" w:unhideWhenUsed="1"/>
     <w:lsdException w:name="No List" w:semiHidden="1" w:unhideWhenUsed="1"/>
     <w:lsdException w:name="Outline List 1" w:semiHidden="1" w:unhideWhenUsed="1"/>
@@ -2438,8 +3256,10 @@
     <w:lsdException w:name="Table Subtle 2" w:semiHidden="1" w:unhideWhenUsed="1"/>
     <w:lsdException w:name="Table Web 1" w:semiHidden="1" w:unhideWhenUsed="1"/>
     <w:lsdException w:name="Table Web 2" w:semiHidden="1" w:unhideWhenUsed="1"/>
+    <w:lsdException w:name="Table Web 3" w:semiHidden="1" w:unhideWhenUsed="1"/>
     <w:lsdException w:name="Balloon Text" w:semiHidden="1" w:unhideWhenUsed="1"/>
     <w:lsdException w:name="Table Grid" w:uiPriority="39"/>
+    <w:lsdException w:name="Table Theme" w:semiHidden="1" w:unhideWhenUsed="1"/>
     <w:lsdException w:name="Placeholder Text" w:semiHidden="1"/>
     <w:lsdException w:name="No Spacing" w:uiPriority="1" w:qFormat="1"/>
     <w:lsdException w:name="Light Shading" w:uiPriority="60"/>
@@ -2698,6 +3518,16 @@
       <w:ind w:left="720"/>
       <w:contextualSpacing/>
     </w:pPr>
+  </w:style>
+  <w:style w:type="character" w:styleId="Textodelmarcadordeposicin">
+    <w:name w:val="Placeholder Text"/>
+    <w:basedOn w:val="Fuentedeprrafopredeter"/>
+    <w:uiPriority w:val="99"/>
+    <w:semiHidden/>
+    <w:rsid w:val="00BB641D"/>
+    <w:rPr>
+      <w:color w:val="808080"/>
+    </w:rPr>
   </w:style>
 </w:styles>
 </file>

</xml_diff>

<commit_message>
:page_with_curl: corregido el docx del problemaC
:rage4: :rage4: :rage4: :rage4: :rage4: :rage4: :rage4: :rage4: :rage4:
:rage4: :rage4: :rage4: :rage4: :rage4: :rage4: :rage4: :rage4: :rage4:
:rage4: :rage4: :rage4: :rage4: :rage4: :rage4: :rage4: :rage4: :rage4:
:rage4: :rage4: :rage4: :rage4: :rage4: :rage4: :rage4: :rage4: :rage4:
</commit_message>
<xml_diff>
--- a/Documentos Proyecto Dalgo/ProblemaC.docx
+++ b/Documentos Proyecto Dalgo/ProblemaC.docx
@@ -2222,11 +2222,86 @@
         <w:rPr>
           <w:lang w:val="es-ES"/>
         </w:rPr>
-        <w:t>aún</w:t>
-      </w:r>
-      <w:r>
-        <w:rPr>
-          <w:lang w:val="es-ES"/>
+        <w:t>aún sigue siendo cero, no posee el valor máximo de cada columna, es por esto que se utiliza un segundo ciclo que recorra la matriz creada como si fuera un vector buscando el valor más grande de cada columna</w:t>
+      </w:r>
+      <w:r>
+        <w:rPr>
+          <w:lang w:val="es-ES"/>
+        </w:rPr>
+        <w:t>. Antes de explicar el segundo ciclo es necesario notar que para la última fila puede ocurrir que el valor que va siendo procesado en cada una de las columnas no quede guardado dentro de la primera fila de la matriz de columnas creadas</w:t>
+      </w:r>
+      <w:r>
+        <w:rPr>
+          <w:lang w:val="es-ES"/>
+        </w:rPr>
+        <w:t>(</w:t>
+      </w:r>
+      <w:r>
+        <w:rPr>
+          <w:rFonts w:ascii="Consolas" w:hAnsi="Consolas" w:cs="Consolas"/>
+          <w:sz w:val="20"/>
+          <w:szCs w:val="20"/>
+          <w:lang w:val="es-CO"/>
+        </w:rPr>
+        <w:t>V[</w:t>
+      </w:r>
+      <w:r>
+        <w:rPr>
+          <w:rFonts w:ascii="Consolas" w:hAnsi="Consolas" w:cs="Consolas"/>
+          <w:sz w:val="20"/>
+          <w:szCs w:val="20"/>
+          <w:lang w:val="es-CO"/>
+        </w:rPr>
+        <w:t>0..n</w:t>
+      </w:r>
+      <w:r>
+        <w:rPr>
+          <w:rFonts w:ascii="Consolas" w:hAnsi="Consolas" w:cs="Consolas"/>
+          <w:sz w:val="20"/>
+          <w:szCs w:val="20"/>
+          <w:lang w:val="es-CO"/>
+        </w:rPr>
+        <w:t>,0..1]</w:t>
+      </w:r>
+      <w:r>
+        <w:rPr>
+          <w:lang w:val="es-ES"/>
+        </w:rPr>
+        <w:t xml:space="preserve">), por esta razón el siguiente ciclo necesita revisar para cada </w:t>
+      </w:r>
+      <w:r>
+        <w:rPr>
+          <w:rFonts w:ascii="Consolas" w:hAnsi="Consolas" w:cs="Consolas"/>
+          <w:sz w:val="20"/>
+          <w:szCs w:val="20"/>
+          <w:lang w:val="es-CO"/>
+        </w:rPr>
+        <w:t>V[</w:t>
+      </w:r>
+      <w:r>
+        <w:rPr>
+          <w:rFonts w:ascii="Consolas" w:hAnsi="Consolas" w:cs="Consolas"/>
+          <w:sz w:val="20"/>
+          <w:szCs w:val="20"/>
+          <w:lang w:val="es-CO"/>
+        </w:rPr>
+        <w:t>i</w:t>
+      </w:r>
+      <w:r>
+        <w:rPr>
+          <w:rFonts w:ascii="Consolas" w:hAnsi="Consolas" w:cs="Consolas"/>
+          <w:sz w:val="20"/>
+          <w:szCs w:val="20"/>
+          <w:lang w:val="es-CO"/>
+        </w:rPr>
+        <w:t>,0..1]</w:t>
+      </w:r>
+      <w:r>
+        <w:rPr>
+          <w:rFonts w:ascii="Consolas" w:hAnsi="Consolas" w:cs="Consolas"/>
+          <w:sz w:val="20"/>
+          <w:szCs w:val="20"/>
+          <w:lang w:val="es-CO"/>
         </w:rPr>
         <w:t xml:space="preserve"> </w:t>
       </w:r>
@@ -2234,19 +2309,7 @@
         <w:rPr>
           <w:lang w:val="es-ES"/>
         </w:rPr>
-        <w:t>sigue siendo cero, no posee el valor máximo de cada columna, es por esto que se utiliza un segundo ciclo que recorra la matriz creada como si fuera un vector buscando el valor más grande de cada columna</w:t>
-      </w:r>
-      <w:r>
-        <w:rPr>
-          <w:lang w:val="es-ES"/>
-        </w:rPr>
-        <w:t>. Antes de explicar el segundo ciclo es necesario notar que para la última fila puede ocurrir que el valor que va siendo procesado en cada una de las columnas no quede guardado dentro de la primera fila de la matriz de columnas creadas</w:t>
-      </w:r>
-      <w:r>
-        <w:rPr>
-          <w:lang w:val="es-ES"/>
-        </w:rPr>
-        <w:t>(</w:t>
+        <w:t xml:space="preserve">cuál es el mayor entre </w:t>
       </w:r>
       <w:r>
         <w:rPr>
@@ -2264,22 +2327,22 @@
           <w:szCs w:val="20"/>
           <w:lang w:val="es-CO"/>
         </w:rPr>
-        <w:t>0..n</w:t>
-      </w:r>
-      <w:r>
-        <w:rPr>
-          <w:rFonts w:ascii="Consolas" w:hAnsi="Consolas" w:cs="Consolas"/>
-          <w:sz w:val="20"/>
-          <w:szCs w:val="20"/>
-          <w:lang w:val="es-CO"/>
-        </w:rPr>
-        <w:t>,0..1]</w:t>
-      </w:r>
-      <w:r>
-        <w:rPr>
-          <w:lang w:val="es-ES"/>
-        </w:rPr>
-        <w:t xml:space="preserve">), por esta razón el siguiente ciclo necesita revisar para cada </w:t>
+        <w:t>i,0</w:t>
+      </w:r>
+      <w:r>
+        <w:rPr>
+          <w:rFonts w:ascii="Consolas" w:hAnsi="Consolas" w:cs="Consolas"/>
+          <w:sz w:val="20"/>
+          <w:szCs w:val="20"/>
+          <w:lang w:val="es-CO"/>
+        </w:rPr>
+        <w:t>]</w:t>
+      </w:r>
+      <w:r>
+        <w:rPr>
+          <w:lang w:val="es-ES"/>
+        </w:rPr>
+        <w:t xml:space="preserve"> y </w:t>
       </w:r>
       <w:r>
         <w:rPr>
@@ -2297,49 +2360,7 @@
           <w:szCs w:val="20"/>
           <w:lang w:val="es-CO"/>
         </w:rPr>
-        <w:t>i</w:t>
-      </w:r>
-      <w:r>
-        <w:rPr>
-          <w:rFonts w:ascii="Consolas" w:hAnsi="Consolas" w:cs="Consolas"/>
-          <w:sz w:val="20"/>
-          <w:szCs w:val="20"/>
-          <w:lang w:val="es-CO"/>
-        </w:rPr>
-        <w:t>,0..1]</w:t>
-      </w:r>
-      <w:r>
-        <w:rPr>
-          <w:rFonts w:ascii="Consolas" w:hAnsi="Consolas" w:cs="Consolas"/>
-          <w:sz w:val="20"/>
-          <w:szCs w:val="20"/>
-          <w:lang w:val="es-CO"/>
-        </w:rPr>
-        <w:t xml:space="preserve"> </w:t>
-      </w:r>
-      <w:r>
-        <w:rPr>
-          <w:lang w:val="es-ES"/>
-        </w:rPr>
-        <w:t xml:space="preserve">cuál es el mayor entre </w:t>
-      </w:r>
-      <w:r>
-        <w:rPr>
-          <w:rFonts w:ascii="Consolas" w:hAnsi="Consolas" w:cs="Consolas"/>
-          <w:sz w:val="20"/>
-          <w:szCs w:val="20"/>
-          <w:lang w:val="es-CO"/>
-        </w:rPr>
-        <w:t>V[</w:t>
-      </w:r>
-      <w:r>
-        <w:rPr>
-          <w:rFonts w:ascii="Consolas" w:hAnsi="Consolas" w:cs="Consolas"/>
-          <w:sz w:val="20"/>
-          <w:szCs w:val="20"/>
-          <w:lang w:val="es-CO"/>
-        </w:rPr>
-        <w:t>i,0</w:t>
+        <w:t>i,1</w:t>
       </w:r>
       <w:r>
         <w:rPr>
@@ -2354,55 +2375,7 @@
         <w:rPr>
           <w:lang w:val="es-ES"/>
         </w:rPr>
-        <w:t xml:space="preserve"> y </w:t>
-      </w:r>
-      <w:r>
-        <w:rPr>
-          <w:rFonts w:ascii="Consolas" w:hAnsi="Consolas" w:cs="Consolas"/>
-          <w:sz w:val="20"/>
-          <w:szCs w:val="20"/>
-          <w:lang w:val="es-CO"/>
-        </w:rPr>
-        <w:t>V[</w:t>
-      </w:r>
-      <w:r>
-        <w:rPr>
-          <w:rFonts w:ascii="Consolas" w:hAnsi="Consolas" w:cs="Consolas"/>
-          <w:sz w:val="20"/>
-          <w:szCs w:val="20"/>
-          <w:lang w:val="es-CO"/>
-        </w:rPr>
-        <w:t>i</w:t>
-      </w:r>
-      <w:r>
-        <w:rPr>
-          <w:rFonts w:ascii="Consolas" w:hAnsi="Consolas" w:cs="Consolas"/>
-          <w:sz w:val="20"/>
-          <w:szCs w:val="20"/>
-          <w:lang w:val="es-CO"/>
-        </w:rPr>
-        <w:t>,1</w:t>
-      </w:r>
-      <w:r>
-        <w:rPr>
-          <w:rFonts w:ascii="Consolas" w:hAnsi="Consolas" w:cs="Consolas"/>
-          <w:sz w:val="20"/>
-          <w:szCs w:val="20"/>
-          <w:lang w:val="es-CO"/>
-        </w:rPr>
-        <w:t>]</w:t>
-      </w:r>
-      <w:r>
-        <w:rPr>
-          <w:lang w:val="es-ES"/>
-        </w:rPr>
-        <w:t xml:space="preserve"> </w:t>
-      </w:r>
-      <w:r>
-        <w:rPr>
-          <w:lang w:val="es-ES"/>
-        </w:rPr>
-        <w:t xml:space="preserve">a la vez que revisa si los valores de estos son mayores que </w:t>
+        <w:t xml:space="preserve"> a la vez que revisa si los valores de estos son mayores que </w:t>
       </w:r>
       <w:proofErr w:type="spellStart"/>
       <w:r>
@@ -2602,16 +2575,7 @@
           <w:szCs w:val="20"/>
           <w:lang w:val="es-CO"/>
         </w:rPr>
-        <w:t>0</w:t>
-      </w:r>
-      <w:r>
-        <w:rPr>
-          <w:rFonts w:ascii="Consolas" w:hAnsi="Consolas" w:cs="Consolas"/>
-          <w:sz w:val="20"/>
-          <w:szCs w:val="20"/>
-          <w:lang w:val="es-CO"/>
-        </w:rPr>
-        <w:t>..</w:t>
+        <w:t>0..</w:t>
       </w:r>
       <w:proofErr w:type="gramEnd"/>
       <w:r>
@@ -2680,13 +2644,15 @@
         <w:rPr>
           <w:lang w:val="es-ES"/>
         </w:rPr>
-        <w:t xml:space="preserve">Estas complejidades solo aplican para una sola de las imágenes de entrada, por lo que el peor caso posible para Z imágenes que el programa debe procesar </w:t>
-      </w:r>
-      <w:r>
-        <w:rPr>
-          <w:lang w:val="es-ES"/>
-        </w:rPr>
-        <w:t>es en el que todas las imágenes tienen el mismo tamaño y por lo tanto las complejidades para un programa con Z imágenes y todas con m filas y n columnas serian Z veces las complejidades mencionadas anteriormente. De esta manera podemos definir las complejidades como:</w:t>
+        <w:t>En resumen, las complejidades serían del ejercicio serían</w:t>
+      </w:r>
+      <w:bookmarkStart w:id="0" w:name="_GoBack"/>
+      <w:bookmarkEnd w:id="0"/>
+      <w:r>
+        <w:rPr>
+          <w:lang w:val="es-ES"/>
+        </w:rPr>
+        <w:t>:</w:t>
       </w:r>
     </w:p>
     <w:p>
@@ -2724,130 +2690,7 @@
                   <w:rFonts w:ascii="Cambria Math" w:hAnsi="Cambria Math"/>
                   <w:lang w:val="es-ES"/>
                 </w:rPr>
-                <m:t>z,m,n</m:t>
-              </m:r>
-            </m:e>
-          </m:d>
-          <m:r>
-            <w:rPr>
-              <w:rFonts w:ascii="Cambria Math" w:hAnsi="Cambria Math"/>
-              <w:lang w:val="es-ES"/>
-            </w:rPr>
-            <m:t>=</m:t>
-          </m:r>
-          <m:r>
-            <w:rPr>
-              <w:rFonts w:ascii="Cambria Math" w:eastAsiaTheme="minorEastAsia" w:hAnsi="Cambria Math"/>
-              <w:lang w:val="es-ES"/>
-            </w:rPr>
-            <m:t>O</m:t>
-          </m:r>
-          <m:d>
-            <m:dPr>
-              <m:ctrlPr>
-                <w:rPr>
-                  <w:rFonts w:ascii="Cambria Math" w:eastAsiaTheme="minorEastAsia" w:hAnsi="Cambria Math"/>
-                  <w:i/>
-                  <w:lang w:val="es-ES"/>
-                </w:rPr>
-              </m:ctrlPr>
-            </m:dPr>
-            <m:e>
-              <m:r>
-                <w:rPr>
-                  <w:rFonts w:ascii="Cambria Math" w:eastAsiaTheme="minorEastAsia" w:hAnsi="Cambria Math"/>
-                  <w:lang w:val="es-ES"/>
-                </w:rPr>
-                <m:t>z</m:t>
-              </m:r>
-              <m:d>
-                <m:dPr>
-                  <m:ctrlPr>
-                    <w:rPr>
-                      <w:rFonts w:ascii="Cambria Math" w:eastAsiaTheme="minorEastAsia" w:hAnsi="Cambria Math"/>
-                      <w:i/>
-                      <w:lang w:val="es-ES"/>
-                    </w:rPr>
-                  </m:ctrlPr>
-                </m:dPr>
-                <m:e>
-                  <m:r>
-                    <w:rPr>
-                      <w:rFonts w:ascii="Cambria Math" w:eastAsiaTheme="minorEastAsia" w:hAnsi="Cambria Math"/>
-                      <w:lang w:val="es-ES"/>
-                    </w:rPr>
-                    <m:t>2n</m:t>
-                  </m:r>
-                </m:e>
-              </m:d>
-            </m:e>
-          </m:d>
-          <m:r>
-            <w:rPr>
-              <w:rFonts w:ascii="Cambria Math" w:eastAsiaTheme="minorEastAsia" w:hAnsi="Cambria Math"/>
-              <w:lang w:val="es-ES"/>
-            </w:rPr>
-            <m:t>=O</m:t>
-          </m:r>
-          <m:d>
-            <m:dPr>
-              <m:ctrlPr>
-                <w:rPr>
-                  <w:rFonts w:ascii="Cambria Math" w:eastAsiaTheme="minorEastAsia" w:hAnsi="Cambria Math"/>
-                  <w:i/>
-                  <w:lang w:val="es-ES"/>
-                </w:rPr>
-              </m:ctrlPr>
-            </m:dPr>
-            <m:e>
-              <m:r>
-                <w:rPr>
-                  <w:rFonts w:ascii="Cambria Math" w:eastAsiaTheme="minorEastAsia" w:hAnsi="Cambria Math"/>
-                  <w:lang w:val="es-ES"/>
-                </w:rPr>
-                <m:t>2zn</m:t>
-              </m:r>
-            </m:e>
-          </m:d>
-        </m:oMath>
-      </m:oMathPara>
-    </w:p>
-    <w:p>
-      <w:pPr>
-        <w:pStyle w:val="Prrafodelista"/>
-        <w:ind w:left="0"/>
-        <w:jc w:val="both"/>
-        <w:rPr>
-          <w:rFonts w:eastAsiaTheme="minorEastAsia"/>
-          <w:lang w:val="es-ES"/>
-        </w:rPr>
-      </w:pPr>
-      <m:oMathPara>
-        <m:oMath>
-          <m:r>
-            <w:rPr>
-              <w:rFonts w:ascii="Cambria Math" w:eastAsiaTheme="minorEastAsia" w:hAnsi="Cambria Math"/>
-              <w:lang w:val="es-ES"/>
-            </w:rPr>
-            <m:t>T</m:t>
-          </m:r>
-          <m:d>
-            <m:dPr>
-              <m:ctrlPr>
-                <w:rPr>
-                  <w:rFonts w:ascii="Cambria Math" w:eastAsiaTheme="minorEastAsia" w:hAnsi="Cambria Math"/>
-                  <w:i/>
-                  <w:lang w:val="es-ES"/>
-                </w:rPr>
-              </m:ctrlPr>
-            </m:dPr>
-            <m:e>
-              <m:r>
-                <w:rPr>
-                  <w:rFonts w:ascii="Cambria Math" w:eastAsiaTheme="minorEastAsia" w:hAnsi="Cambria Math"/>
-                  <w:lang w:val="es-ES"/>
-                </w:rPr>
-                <m:t>z,m,n</m:t>
+                <m:t>m,n</m:t>
               </m:r>
             </m:e>
           </m:d>
@@ -2874,28 +2717,50 @@
                   <w:rFonts w:ascii="Cambria Math" w:eastAsiaTheme="minorEastAsia" w:hAnsi="Cambria Math"/>
                   <w:lang w:val="es-ES"/>
                 </w:rPr>
-                <m:t>z</m:t>
+                <m:t>2n</m:t>
               </m:r>
-              <m:d>
-                <m:dPr>
-                  <m:ctrlPr>
-                    <w:rPr>
-                      <w:rFonts w:ascii="Cambria Math" w:eastAsiaTheme="minorEastAsia" w:hAnsi="Cambria Math"/>
-                      <w:i/>
-                      <w:lang w:val="es-ES"/>
-                    </w:rPr>
-                  </m:ctrlPr>
-                </m:dPr>
-                <m:e>
-                  <m:r>
-                    <w:rPr>
-                      <w:rFonts w:ascii="Cambria Math" w:eastAsiaTheme="minorEastAsia" w:hAnsi="Cambria Math"/>
-                      <w:lang w:val="es-ES"/>
-                    </w:rPr>
-                    <m:t>mn+n</m:t>
-                  </m:r>
-                </m:e>
-              </m:d>
+            </m:e>
+          </m:d>
+        </m:oMath>
+      </m:oMathPara>
+    </w:p>
+    <w:p>
+      <w:pPr>
+        <w:pStyle w:val="Prrafodelista"/>
+        <w:ind w:left="0"/>
+        <w:jc w:val="both"/>
+        <w:rPr>
+          <w:rFonts w:eastAsiaTheme="minorEastAsia"/>
+          <w:lang w:val="es-ES"/>
+        </w:rPr>
+      </w:pPr>
+      <m:oMathPara>
+        <m:oMath>
+          <m:r>
+            <w:rPr>
+              <w:rFonts w:ascii="Cambria Math" w:eastAsiaTheme="minorEastAsia" w:hAnsi="Cambria Math"/>
+              <w:lang w:val="es-ES"/>
+            </w:rPr>
+            <m:t>T</m:t>
+          </m:r>
+          <m:d>
+            <m:dPr>
+              <m:ctrlPr>
+                <w:rPr>
+                  <w:rFonts w:ascii="Cambria Math" w:eastAsiaTheme="minorEastAsia" w:hAnsi="Cambria Math"/>
+                  <w:i/>
+                  <w:lang w:val="es-ES"/>
+                </w:rPr>
+              </m:ctrlPr>
+            </m:dPr>
+            <m:e>
+              <m:r>
+                <w:rPr>
+                  <w:rFonts w:ascii="Cambria Math" w:eastAsiaTheme="minorEastAsia" w:hAnsi="Cambria Math"/>
+                  <w:lang w:val="es-ES"/>
+                </w:rPr>
+                <m:t>m,n</m:t>
+              </m:r>
             </m:e>
           </m:d>
           <m:r>
@@ -2903,7 +2768,7 @@
               <w:rFonts w:ascii="Cambria Math" w:eastAsiaTheme="minorEastAsia" w:hAnsi="Cambria Math"/>
               <w:lang w:val="es-ES"/>
             </w:rPr>
-            <m:t>=O(zmn+zn)</m:t>
+            <m:t>=O(mn+n)</m:t>
           </m:r>
         </m:oMath>
       </m:oMathPara>
@@ -2954,15 +2819,7 @@
         <w:rPr>
           <w:lang w:val="es-ES"/>
         </w:rPr>
-        <w:t>Nota: para que aparezca en consola la respuesta a la última salida es necesario agregar un “</w:t>
-      </w:r>
-      <w:bookmarkStart w:id="0" w:name="_GoBack"/>
-      <w:bookmarkEnd w:id="0"/>
-      <w:r>
-        <w:rPr>
-          <w:lang w:val="es-ES"/>
-        </w:rPr>
-        <w:t xml:space="preserve">enter” o un </w:t>
+        <w:t xml:space="preserve">Nota: para que aparezca en consola la respuesta a la última salida es necesario agregar un “enter” o un </w:t>
       </w:r>
       <w:proofErr w:type="gramStart"/>
       <w:r>

</xml_diff>